<commit_message>
Atualizações no projeto em ABNT
</commit_message>
<xml_diff>
--- a/TOICOS BURGUERS ABNT.docx
+++ b/TOICOS BURGUERS ABNT.docx
@@ -17,7 +17,15 @@
           <w:b/>
           <w:szCs w:val="24"/>
         </w:rPr>
-        <w:t>UNIVERSIDADE NOVE DE JULHO</w:t>
+        <w:t>UNIVERSIDADE</w:t>
+      </w:r>
+      <w:r>
+        <w:rPr>
+          <w:rFonts w:ascii="Arial" w:eastAsia="Arial" w:hAnsi="Arial" w:cs="Arial"/>
+          <w:b/>
+          <w:szCs w:val="24"/>
+        </w:rPr>
+        <w:t xml:space="preserve"> NOVE DE JULHO</w:t>
       </w:r>
     </w:p>
     <w:p>
@@ -58,8 +66,17 @@
     </w:p>
     <w:p>
       <w:pPr>
-        <w:ind w:left="2160"/>
-        <w:jc w:val="both"/>
+        <w:jc w:val="center"/>
+        <w:rPr>
+          <w:rFonts w:ascii="Arial" w:eastAsia="Arial" w:hAnsi="Arial" w:cs="Arial"/>
+          <w:szCs w:val="24"/>
+        </w:rPr>
+      </w:pPr>
+    </w:p>
+    <w:p>
+      <w:pPr>
+        <w:ind w:firstLine="0"/>
+        <w:jc w:val="center"/>
         <w:rPr>
           <w:rFonts w:ascii="Arial" w:eastAsia="Arial" w:hAnsi="Arial" w:cs="Arial"/>
           <w:b/>
@@ -93,8 +110,8 @@
     </w:p>
     <w:p>
       <w:pPr>
-        <w:ind w:left="2160"/>
-        <w:jc w:val="both"/>
+        <w:ind w:firstLine="0"/>
+        <w:jc w:val="center"/>
         <w:rPr>
           <w:rFonts w:ascii="Arial" w:eastAsia="Arial" w:hAnsi="Arial" w:cs="Arial"/>
           <w:b/>
@@ -128,8 +145,8 @@
     </w:p>
     <w:p>
       <w:pPr>
-        <w:ind w:left="2160"/>
-        <w:jc w:val="both"/>
+        <w:ind w:firstLine="0"/>
+        <w:jc w:val="center"/>
         <w:rPr>
           <w:rFonts w:ascii="Arial" w:eastAsia="Arial" w:hAnsi="Arial" w:cs="Arial"/>
           <w:b/>
@@ -147,8 +164,8 @@
     </w:p>
     <w:p>
       <w:pPr>
-        <w:ind w:left="2160"/>
-        <w:jc w:val="both"/>
+        <w:ind w:firstLine="0"/>
+        <w:jc w:val="center"/>
         <w:rPr>
           <w:rFonts w:ascii="Arial" w:eastAsia="Arial" w:hAnsi="Arial" w:cs="Arial"/>
           <w:b/>
@@ -415,15 +432,35 @@
     </w:p>
     <w:p>
       <w:pPr>
+        <w:ind w:firstLine="0"/>
+        <w:rPr>
+          <w:rFonts w:ascii="Arial" w:eastAsia="Arial" w:hAnsi="Arial" w:cs="Arial"/>
+          <w:szCs w:val="24"/>
+        </w:rPr>
+      </w:pPr>
+    </w:p>
+    <w:p>
+      <w:pPr>
+        <w:ind w:firstLine="0"/>
         <w:jc w:val="center"/>
         <w:rPr>
           <w:rFonts w:ascii="Arial" w:eastAsia="Arial" w:hAnsi="Arial" w:cs="Arial"/>
-          <w:szCs w:val="24"/>
-        </w:rPr>
-      </w:pPr>
-    </w:p>
-    <w:p>
-      <w:pPr>
+          <w:b/>
+          <w:szCs w:val="24"/>
+        </w:rPr>
+      </w:pPr>
+      <w:r>
+        <w:rPr>
+          <w:rFonts w:ascii="Arial" w:eastAsia="Arial" w:hAnsi="Arial" w:cs="Arial"/>
+          <w:b/>
+          <w:szCs w:val="24"/>
+        </w:rPr>
+        <w:t>SÃO PAULO</w:t>
+      </w:r>
+    </w:p>
+    <w:p>
+      <w:pPr>
+        <w:ind w:firstLine="0"/>
         <w:jc w:val="center"/>
         <w:rPr>
           <w:rFonts w:ascii="Arial" w:eastAsia="Arial" w:hAnsi="Arial" w:cs="Arial"/>
@@ -431,6 +468,22 @@
           <w:szCs w:val="24"/>
         </w:rPr>
       </w:pPr>
+      <w:r>
+        <w:rPr>
+          <w:rFonts w:ascii="Arial" w:eastAsia="Arial" w:hAnsi="Arial" w:cs="Arial"/>
+          <w:b/>
+          <w:szCs w:val="24"/>
+        </w:rPr>
+        <w:t>20</w:t>
+      </w:r>
+      <w:r>
+        <w:rPr>
+          <w:rFonts w:ascii="Arial" w:eastAsia="Arial" w:hAnsi="Arial" w:cs="Arial"/>
+          <w:b/>
+          <w:szCs w:val="24"/>
+        </w:rPr>
+        <w:t>25</w:t>
+      </w:r>
     </w:p>
     <w:p>
       <w:pPr>
@@ -447,63 +500,8 @@
           <w:b/>
           <w:szCs w:val="24"/>
         </w:rPr>
-        <w:t xml:space="preserve">SÃO PAULO </w:t>
-      </w:r>
-    </w:p>
-    <w:p>
-      <w:pPr>
-        <w:jc w:val="center"/>
-        <w:rPr>
-          <w:rFonts w:ascii="Arial" w:eastAsia="Arial" w:hAnsi="Arial" w:cs="Arial"/>
-          <w:b/>
-          <w:szCs w:val="24"/>
-        </w:rPr>
-      </w:pPr>
-      <w:r>
-        <w:rPr>
-          <w:rFonts w:ascii="Arial" w:eastAsia="Arial" w:hAnsi="Arial" w:cs="Arial"/>
-          <w:b/>
-          <w:szCs w:val="24"/>
-        </w:rPr>
-        <w:t>20</w:t>
-      </w:r>
-      <w:r>
-        <w:rPr>
-          <w:rFonts w:ascii="Arial" w:eastAsia="Arial" w:hAnsi="Arial" w:cs="Arial"/>
-          <w:b/>
-          <w:szCs w:val="24"/>
-        </w:rPr>
-        <w:t>25</w:t>
-      </w:r>
-    </w:p>
-    <w:p>
-      <w:pPr>
-        <w:rPr>
-          <w:rFonts w:ascii="Arial" w:eastAsia="Arial" w:hAnsi="Arial" w:cs="Arial"/>
-          <w:b/>
-          <w:szCs w:val="24"/>
-        </w:rPr>
-      </w:pPr>
-      <w:r>
-        <w:rPr>
-          <w:rFonts w:ascii="Arial" w:eastAsia="Arial" w:hAnsi="Arial" w:cs="Arial"/>
-          <w:b/>
-          <w:szCs w:val="24"/>
-        </w:rPr>
-        <w:lastRenderedPageBreak/>
         <w:br w:type="page"/>
       </w:r>
-    </w:p>
-    <w:p>
-      <w:pPr>
-        <w:ind w:left="2160"/>
-        <w:jc w:val="both"/>
-        <w:rPr>
-          <w:rFonts w:ascii="Arial" w:eastAsia="Arial" w:hAnsi="Arial" w:cs="Arial"/>
-          <w:b/>
-          <w:szCs w:val="24"/>
-        </w:rPr>
-      </w:pPr>
       <w:r>
         <w:rPr>
           <w:rFonts w:ascii="Arial" w:eastAsia="Arial" w:hAnsi="Arial" w:cs="Arial"/>
@@ -516,8 +514,7 @@
     </w:p>
     <w:p>
       <w:pPr>
-        <w:ind w:left="2160"/>
-        <w:jc w:val="both"/>
+        <w:jc w:val="center"/>
         <w:rPr>
           <w:rFonts w:ascii="Arial" w:eastAsia="Arial" w:hAnsi="Arial" w:cs="Arial"/>
           <w:b/>
@@ -551,8 +548,7 @@
     </w:p>
     <w:p>
       <w:pPr>
-        <w:ind w:left="2160"/>
-        <w:jc w:val="both"/>
+        <w:jc w:val="center"/>
         <w:rPr>
           <w:rFonts w:ascii="Arial" w:eastAsia="Arial" w:hAnsi="Arial" w:cs="Arial"/>
           <w:b/>
@@ -570,8 +566,7 @@
     </w:p>
     <w:p>
       <w:pPr>
-        <w:ind w:left="2160"/>
-        <w:jc w:val="both"/>
+        <w:jc w:val="center"/>
         <w:rPr>
           <w:rFonts w:ascii="Arial" w:eastAsia="Arial" w:hAnsi="Arial" w:cs="Arial"/>
           <w:b/>
@@ -769,6 +764,15 @@
         <w:jc w:val="both"/>
         <w:rPr>
           <w:rFonts w:ascii="Arial" w:eastAsia="Arial" w:hAnsi="Arial" w:cs="Arial"/>
+        </w:rPr>
+      </w:pPr>
+    </w:p>
+    <w:p>
+      <w:pPr>
+        <w:ind w:left="3544"/>
+        <w:jc w:val="both"/>
+        <w:rPr>
+          <w:rFonts w:ascii="Arial" w:eastAsia="Arial" w:hAnsi="Arial" w:cs="Arial"/>
           <w:szCs w:val="24"/>
         </w:rPr>
       </w:pPr>
@@ -813,16 +817,7 @@
     </w:p>
     <w:p>
       <w:pPr>
-        <w:jc w:val="center"/>
-        <w:rPr>
-          <w:rFonts w:ascii="Arial" w:eastAsia="Arial" w:hAnsi="Arial" w:cs="Arial"/>
-          <w:szCs w:val="24"/>
-        </w:rPr>
-      </w:pPr>
-    </w:p>
-    <w:p>
-      <w:pPr>
-        <w:jc w:val="center"/>
+        <w:ind w:firstLine="0"/>
         <w:rPr>
           <w:rFonts w:ascii="Arial" w:eastAsia="Arial" w:hAnsi="Arial" w:cs="Arial"/>
           <w:szCs w:val="24"/>
@@ -3086,9 +3081,9 @@
         <w:tblLook w:val="04A0" w:firstRow="1" w:lastRow="0" w:firstColumn="1" w:lastColumn="0" w:noHBand="0" w:noVBand="1"/>
       </w:tblPr>
       <w:tblGrid>
-        <w:gridCol w:w="1736"/>
-        <w:gridCol w:w="1700"/>
-        <w:gridCol w:w="5626"/>
+        <w:gridCol w:w="1129"/>
+        <w:gridCol w:w="1701"/>
+        <w:gridCol w:w="6232"/>
       </w:tblGrid>
       <w:tr>
         <w:trPr>
@@ -3104,6 +3099,8 @@
           <w:p>
             <w:pPr>
               <w:spacing w:before="120" w:after="280"/>
+              <w:ind w:firstLine="0"/>
+              <w:jc w:val="center"/>
               <w:rPr>
                 <w:rFonts w:ascii="Arial" w:eastAsia="Arial" w:hAnsi="Arial" w:cs="Arial"/>
                 <w:b/>
@@ -3131,6 +3128,8 @@
           <w:p>
             <w:pPr>
               <w:spacing w:before="120" w:after="280"/>
+              <w:ind w:firstLine="0"/>
+              <w:jc w:val="center"/>
               <w:rPr>
                 <w:rFonts w:ascii="Arial" w:eastAsia="Arial" w:hAnsi="Arial" w:cs="Arial"/>
                 <w:b/>
@@ -3158,6 +3157,8 @@
           <w:p>
             <w:pPr>
               <w:spacing w:before="120" w:after="280"/>
+              <w:ind w:firstLine="0"/>
+              <w:jc w:val="center"/>
               <w:rPr>
                 <w:rFonts w:ascii="Arial" w:eastAsia="Arial" w:hAnsi="Arial" w:cs="Arial"/>
                 <w:b/>
@@ -3190,6 +3191,8 @@
           <w:p>
             <w:pPr>
               <w:spacing w:before="120" w:after="280"/>
+              <w:ind w:firstLine="0"/>
+              <w:jc w:val="center"/>
               <w:rPr>
                 <w:rFonts w:ascii="Arial" w:eastAsia="Arial" w:hAnsi="Arial" w:cs="Arial"/>
                 <w:szCs w:val="24"/>
@@ -3214,6 +3217,7 @@
             <w:pPr>
               <w:spacing w:before="120" w:after="280"/>
               <w:ind w:firstLine="0"/>
+              <w:jc w:val="center"/>
               <w:rPr>
                 <w:rFonts w:ascii="Arial" w:eastAsia="Arial" w:hAnsi="Arial" w:cs="Arial"/>
                 <w:szCs w:val="24"/>
@@ -3238,6 +3242,7 @@
             <w:pPr>
               <w:spacing w:before="120" w:after="280"/>
               <w:ind w:firstLine="0"/>
+              <w:jc w:val="center"/>
               <w:rPr>
                 <w:rFonts w:ascii="Arial" w:eastAsia="Arial" w:hAnsi="Arial" w:cs="Arial"/>
                 <w:szCs w:val="24"/>
@@ -3266,6 +3271,8 @@
           <w:p>
             <w:pPr>
               <w:spacing w:before="120" w:after="280"/>
+              <w:ind w:firstLine="0"/>
+              <w:jc w:val="center"/>
               <w:rPr>
                 <w:rFonts w:ascii="Arial" w:eastAsia="Arial" w:hAnsi="Arial" w:cs="Arial"/>
                 <w:szCs w:val="24"/>
@@ -3290,6 +3297,7 @@
             <w:pPr>
               <w:spacing w:before="120" w:after="280"/>
               <w:ind w:firstLine="0"/>
+              <w:jc w:val="center"/>
               <w:rPr>
                 <w:rFonts w:ascii="Arial" w:eastAsia="Arial" w:hAnsi="Arial" w:cs="Arial"/>
                 <w:szCs w:val="24"/>
@@ -3314,6 +3322,7 @@
             <w:pPr>
               <w:spacing w:before="120" w:after="280"/>
               <w:ind w:firstLine="0"/>
+              <w:jc w:val="center"/>
               <w:rPr>
                 <w:rFonts w:ascii="Arial" w:eastAsia="Arial" w:hAnsi="Arial" w:cs="Arial"/>
                 <w:szCs w:val="24"/>
@@ -3342,6 +3351,8 @@
           <w:p>
             <w:pPr>
               <w:spacing w:before="120" w:after="280"/>
+              <w:ind w:firstLine="0"/>
+              <w:jc w:val="center"/>
               <w:rPr>
                 <w:rFonts w:ascii="Arial" w:eastAsia="Arial" w:hAnsi="Arial" w:cs="Arial"/>
                 <w:szCs w:val="24"/>
@@ -3366,6 +3377,7 @@
             <w:pPr>
               <w:spacing w:before="120" w:after="280"/>
               <w:ind w:firstLine="0"/>
+              <w:jc w:val="center"/>
               <w:rPr>
                 <w:rFonts w:ascii="Arial" w:eastAsia="Arial" w:hAnsi="Arial" w:cs="Arial"/>
                 <w:szCs w:val="24"/>
@@ -3390,6 +3402,7 @@
             <w:pPr>
               <w:spacing w:before="120" w:after="280"/>
               <w:ind w:firstLine="0"/>
+              <w:jc w:val="center"/>
               <w:rPr>
                 <w:rFonts w:ascii="Arial" w:eastAsia="Arial" w:hAnsi="Arial" w:cs="Arial"/>
                 <w:szCs w:val="24"/>
@@ -3418,6 +3431,8 @@
           <w:p>
             <w:pPr>
               <w:spacing w:before="120" w:after="280"/>
+              <w:ind w:firstLine="0"/>
+              <w:jc w:val="center"/>
               <w:rPr>
                 <w:rFonts w:ascii="Arial" w:eastAsia="Arial" w:hAnsi="Arial" w:cs="Arial"/>
                 <w:szCs w:val="24"/>
@@ -3442,6 +3457,7 @@
             <w:pPr>
               <w:spacing w:before="120" w:after="280"/>
               <w:ind w:firstLine="0"/>
+              <w:jc w:val="center"/>
               <w:rPr>
                 <w:rFonts w:ascii="Arial" w:eastAsia="Arial" w:hAnsi="Arial" w:cs="Arial"/>
                 <w:szCs w:val="24"/>
@@ -3480,6 +3496,7 @@
             <w:pPr>
               <w:spacing w:before="120" w:after="280"/>
               <w:ind w:firstLine="0"/>
+              <w:jc w:val="center"/>
               <w:rPr>
                 <w:rFonts w:ascii="Arial" w:eastAsia="Arial" w:hAnsi="Arial" w:cs="Arial"/>
                 <w:szCs w:val="24"/>
@@ -3508,6 +3525,8 @@
           <w:p>
             <w:pPr>
               <w:spacing w:before="120" w:after="280"/>
+              <w:ind w:firstLine="0"/>
+              <w:jc w:val="center"/>
               <w:rPr>
                 <w:rFonts w:ascii="Arial" w:eastAsia="Arial" w:hAnsi="Arial" w:cs="Arial"/>
                 <w:szCs w:val="24"/>
@@ -3532,6 +3551,7 @@
             <w:pPr>
               <w:spacing w:before="120" w:after="280"/>
               <w:ind w:firstLine="0"/>
+              <w:jc w:val="center"/>
               <w:rPr>
                 <w:rFonts w:ascii="Arial" w:eastAsia="Arial" w:hAnsi="Arial" w:cs="Arial"/>
                 <w:szCs w:val="24"/>
@@ -3591,6 +3611,7 @@
             <w:pPr>
               <w:spacing w:before="120" w:after="280"/>
               <w:ind w:firstLine="0"/>
+              <w:jc w:val="center"/>
               <w:rPr>
                 <w:rFonts w:ascii="Arial" w:eastAsia="Arial" w:hAnsi="Arial" w:cs="Arial"/>
                 <w:szCs w:val="24"/>
@@ -3638,12 +3659,126 @@
       <w:pPr>
         <w:rPr>
           <w:rFonts w:ascii="Arial" w:eastAsia="Arial" w:hAnsi="Arial" w:cs="Arial"/>
-          <w:szCs w:val="24"/>
-        </w:rPr>
-      </w:pPr>
-      <w:r>
-        <w:rPr>
-          <w:rFonts w:ascii="Arial" w:eastAsia="Arial" w:hAnsi="Arial" w:cs="Arial"/>
+          <w:color w:val="000000" w:themeColor="text1"/>
+          <w:szCs w:val="24"/>
+        </w:rPr>
+      </w:pPr>
+      <w:r>
+        <w:rPr>
+          <w:rFonts w:ascii="Arial" w:eastAsia="Arial" w:hAnsi="Arial" w:cs="Arial"/>
+          <w:color w:val="000000" w:themeColor="text1"/>
+          <w:szCs w:val="24"/>
+        </w:rPr>
+        <w:t>A ORIGEM DA TOIÇO’S BURGUERS</w:t>
+      </w:r>
+    </w:p>
+    <w:p>
+      <w:pPr>
+        <w:rPr>
+          <w:rFonts w:ascii="Arial" w:eastAsia="Arial" w:hAnsi="Arial" w:cs="Arial"/>
+          <w:color w:val="000000" w:themeColor="text1"/>
+          <w:szCs w:val="24"/>
+        </w:rPr>
+      </w:pPr>
+    </w:p>
+    <w:p>
+      <w:pPr>
+        <w:rPr>
+          <w:rFonts w:ascii="Arial" w:eastAsia="Arial" w:hAnsi="Arial" w:cs="Arial"/>
+          <w:color w:val="000000" w:themeColor="text1"/>
+          <w:szCs w:val="24"/>
+        </w:rPr>
+      </w:pPr>
+      <w:r>
+        <w:rPr>
+          <w:rFonts w:ascii="Arial" w:eastAsia="Arial" w:hAnsi="Arial" w:cs="Arial"/>
+          <w:color w:val="000000" w:themeColor="text1"/>
+          <w:szCs w:val="24"/>
+        </w:rPr>
+        <w:t xml:space="preserve">A ideia da TOIÇO’S BURGUERS nasceu de um momento simples, mas inspirador. Quatro amigos estavam reunidos em uma hamburgueria qualquer, compartilhando risadas, histórias e, claro, lanches. Entre uma mordida e outra, perceberam algo em comum: todos concordavam que aquele hambúrguer não valia </w:t>
+      </w:r>
+      <w:r>
+        <w:rPr>
+          <w:rFonts w:ascii="Arial" w:eastAsia="Arial" w:hAnsi="Arial" w:cs="Arial"/>
+          <w:color w:val="000000" w:themeColor="text1"/>
+          <w:szCs w:val="24"/>
+        </w:rPr>
+        <w:lastRenderedPageBreak/>
+        <w:t>o preço que estavam pagando. Foi aí que surgiu a pergunta que mudou tudo — "E se a gente fizesse algo melhor?"</w:t>
+      </w:r>
+    </w:p>
+    <w:p>
+      <w:pPr>
+        <w:rPr>
+          <w:rFonts w:ascii="Arial" w:eastAsia="Arial" w:hAnsi="Arial" w:cs="Arial"/>
+          <w:color w:val="000000" w:themeColor="text1"/>
+          <w:szCs w:val="24"/>
+        </w:rPr>
+      </w:pPr>
+    </w:p>
+    <w:p>
+      <w:pPr>
+        <w:rPr>
+          <w:rFonts w:ascii="Arial" w:eastAsia="Arial" w:hAnsi="Arial" w:cs="Arial"/>
+          <w:color w:val="000000" w:themeColor="text1"/>
+          <w:szCs w:val="24"/>
+        </w:rPr>
+      </w:pPr>
+      <w:r>
+        <w:rPr>
+          <w:rFonts w:ascii="Arial" w:eastAsia="Arial" w:hAnsi="Arial" w:cs="Arial"/>
+          <w:color w:val="000000" w:themeColor="text1"/>
+          <w:szCs w:val="24"/>
+        </w:rPr>
+        <w:t xml:space="preserve">Dessa conversa despretensiosa surgiu a vontade de </w:t>
+      </w:r>
+      <w:proofErr w:type="gramStart"/>
+      <w:r>
+        <w:rPr>
+          <w:rFonts w:ascii="Arial" w:eastAsia="Arial" w:hAnsi="Arial" w:cs="Arial"/>
+          <w:color w:val="000000" w:themeColor="text1"/>
+          <w:szCs w:val="24"/>
+        </w:rPr>
+        <w:t>criar algo novo</w:t>
+      </w:r>
+      <w:proofErr w:type="gramEnd"/>
+      <w:r>
+        <w:rPr>
+          <w:rFonts w:ascii="Arial" w:eastAsia="Arial" w:hAnsi="Arial" w:cs="Arial"/>
+          <w:color w:val="000000" w:themeColor="text1"/>
+          <w:szCs w:val="24"/>
+        </w:rPr>
+        <w:t xml:space="preserve">: uma hamburgueria com lanches saborosos, </w:t>
+      </w:r>
+      <w:r>
+        <w:rPr>
+          <w:rFonts w:ascii="Arial" w:eastAsia="Arial" w:hAnsi="Arial" w:cs="Arial"/>
+          <w:color w:val="000000" w:themeColor="text1"/>
+          <w:szCs w:val="24"/>
+        </w:rPr>
+        <w:t>bem-feitos</w:t>
+      </w:r>
+      <w:r>
+        <w:rPr>
+          <w:rFonts w:ascii="Arial" w:eastAsia="Arial" w:hAnsi="Arial" w:cs="Arial"/>
+          <w:color w:val="000000" w:themeColor="text1"/>
+          <w:szCs w:val="24"/>
+        </w:rPr>
+        <w:t xml:space="preserve"> e, acima de tudo, com preços justos. Assim nasceu a TOIÇO’S BURGUERS — uma ideia alimentada por amizade, ousadia e a vontade de fazer diferente.</w:t>
+      </w:r>
+    </w:p>
+    <w:p>
+      <w:pPr>
+        <w:rPr>
+          <w:rFonts w:ascii="Arial" w:eastAsia="Arial" w:hAnsi="Arial" w:cs="Arial"/>
+          <w:color w:val="000000" w:themeColor="text1"/>
+          <w:szCs w:val="24"/>
+        </w:rPr>
+      </w:pPr>
+      <w:r>
+        <w:rPr>
+          <w:rFonts w:ascii="Arial" w:eastAsia="Arial" w:hAnsi="Arial" w:cs="Arial"/>
+          <w:color w:val="000000" w:themeColor="text1"/>
           <w:szCs w:val="24"/>
         </w:rPr>
         <w:t>A estrutura organizacional do projeto TOIÇO’S BURGUERS foi definida de maneira horizontal, com divisão clara de responsabilidades entre os membros da equipe, promovendo a autonomia de cada integrante e garantindo eficiência no cumprimento das tarefas. A equipe é composta por quatro membros, cada um com atribuições específicas que se complementam para o desenvolvimento do site e da proposta de negócio digital.</w:t>
@@ -3651,6 +3786,7 @@
       <w:r>
         <w:rPr>
           <w:rFonts w:ascii="Arial" w:eastAsia="Arial" w:hAnsi="Arial" w:cs="Arial"/>
+          <w:color w:val="000000" w:themeColor="text1"/>
           <w:szCs w:val="24"/>
         </w:rPr>
         <w:br/>
@@ -3660,20 +3796,23 @@
       <w:pPr>
         <w:rPr>
           <w:rFonts w:ascii="Arial" w:eastAsia="Arial" w:hAnsi="Arial" w:cs="Arial"/>
-          <w:szCs w:val="24"/>
-        </w:rPr>
-      </w:pPr>
-    </w:p>
-    <w:p>
-      <w:pPr>
-        <w:rPr>
-          <w:rFonts w:ascii="Arial" w:eastAsia="Arial" w:hAnsi="Arial" w:cs="Arial"/>
-          <w:szCs w:val="24"/>
-        </w:rPr>
-      </w:pPr>
-      <w:r>
-        <w:rPr>
-          <w:rFonts w:ascii="Arial" w:eastAsia="Arial" w:hAnsi="Arial" w:cs="Arial"/>
+          <w:color w:val="000000" w:themeColor="text1"/>
+          <w:szCs w:val="24"/>
+        </w:rPr>
+      </w:pPr>
+    </w:p>
+    <w:p>
+      <w:pPr>
+        <w:rPr>
+          <w:rFonts w:ascii="Arial" w:eastAsia="Arial" w:hAnsi="Arial" w:cs="Arial"/>
+          <w:color w:val="000000" w:themeColor="text1"/>
+          <w:szCs w:val="24"/>
+        </w:rPr>
+      </w:pPr>
+      <w:r>
+        <w:rPr>
+          <w:rFonts w:ascii="Arial" w:eastAsia="Arial" w:hAnsi="Arial" w:cs="Arial"/>
+          <w:color w:val="000000" w:themeColor="text1"/>
           <w:szCs w:val="24"/>
         </w:rPr>
         <w:t>A liderança geral do projeto é exercida por uma gerente de projeto, responsável pelo planejamento e coordenação das atividades. Os demais membros atuam de forma colaborativa nas áreas de desenvolvimento, design, banco de dados, pesquisa e produção de conteúdo.</w:t>
@@ -3683,22 +3822,25 @@
       <w:pPr>
         <w:rPr>
           <w:rFonts w:ascii="Arial" w:eastAsia="Arial" w:hAnsi="Arial" w:cs="Arial"/>
-          <w:szCs w:val="24"/>
-        </w:rPr>
-      </w:pPr>
-    </w:p>
-    <w:p>
-      <w:pPr>
-        <w:rPr>
-          <w:rFonts w:ascii="Arial" w:eastAsia="Arial" w:hAnsi="Arial" w:cs="Arial"/>
-          <w:szCs w:val="24"/>
-        </w:rPr>
-      </w:pPr>
-    </w:p>
-    <w:p>
-      <w:pPr>
-        <w:rPr>
-          <w:rFonts w:ascii="Arial" w:eastAsia="Arial" w:hAnsi="Arial" w:cs="Arial"/>
+          <w:color w:val="000000" w:themeColor="text1"/>
+          <w:szCs w:val="24"/>
+        </w:rPr>
+      </w:pPr>
+    </w:p>
+    <w:p>
+      <w:pPr>
+        <w:rPr>
+          <w:rFonts w:ascii="Arial" w:eastAsia="Arial" w:hAnsi="Arial" w:cs="Arial"/>
+          <w:color w:val="000000" w:themeColor="text1"/>
+          <w:szCs w:val="24"/>
+        </w:rPr>
+      </w:pPr>
+    </w:p>
+    <w:p>
+      <w:pPr>
+        <w:rPr>
+          <w:rFonts w:ascii="Arial" w:eastAsia="Arial" w:hAnsi="Arial" w:cs="Arial"/>
+          <w:color w:val="000000" w:themeColor="text1"/>
           <w:szCs w:val="24"/>
         </w:rPr>
       </w:pPr>
@@ -3706,6 +3848,7 @@
         <w:rPr>
           <w:rFonts w:ascii="Arial" w:eastAsia="Arial" w:hAnsi="Arial" w:cs="Arial"/>
           <w:noProof/>
+          <w:color w:val="000000" w:themeColor="text1"/>
           <w:szCs w:val="24"/>
         </w:rPr>
         <w:drawing>
@@ -3747,6 +3890,7 @@
       <w:r>
         <w:rPr>
           <w:rFonts w:ascii="Arial" w:eastAsia="Arial" w:hAnsi="Arial" w:cs="Arial"/>
+          <w:color w:val="000000" w:themeColor="text1"/>
           <w:szCs w:val="24"/>
         </w:rPr>
         <w:br/>
@@ -3756,12 +3900,14 @@
       <w:pPr>
         <w:rPr>
           <w:rFonts w:ascii="Arial" w:eastAsia="Arial" w:hAnsi="Arial" w:cs="Arial"/>
-          <w:szCs w:val="24"/>
-        </w:rPr>
-      </w:pPr>
-      <w:r>
-        <w:rPr>
-          <w:rFonts w:ascii="Arial" w:eastAsia="Arial" w:hAnsi="Arial" w:cs="Arial"/>
+          <w:color w:val="000000" w:themeColor="text1"/>
+          <w:szCs w:val="24"/>
+        </w:rPr>
+      </w:pPr>
+      <w:r>
+        <w:rPr>
+          <w:rFonts w:ascii="Arial" w:eastAsia="Arial" w:hAnsi="Arial" w:cs="Arial"/>
+          <w:color w:val="000000" w:themeColor="text1"/>
           <w:szCs w:val="24"/>
         </w:rPr>
         <w:br w:type="page"/>
@@ -3769,14 +3915,15 @@
     </w:p>
     <w:p>
       <w:pPr>
-        <w:jc w:val="center"/>
-        <w:rPr>
-          <w:b/>
-        </w:rPr>
-      </w:pPr>
-      <w:r>
-        <w:rPr>
-          <w:b/>
+        <w:rPr>
+          <w:b/>
+          <w:color w:val="000000" w:themeColor="text1"/>
+        </w:rPr>
+      </w:pPr>
+      <w:r>
+        <w:rPr>
+          <w:b/>
+          <w:color w:val="000000" w:themeColor="text1"/>
         </w:rPr>
         <w:lastRenderedPageBreak/>
         <w:t>CONTRATO SOCIAL DO PROJETO TOIÇO’S BURGUERS</w:t>
@@ -3784,149 +3931,325 @@
     </w:p>
     <w:p>
       <w:pPr>
-        <w:jc w:val="center"/>
-      </w:pPr>
-    </w:p>
-    <w:p>
-      <w:r>
-        <w:rPr>
-          <w:b/>
+        <w:ind w:firstLine="0"/>
+        <w:rPr>
+          <w:b/>
+          <w:color w:val="000000" w:themeColor="text1"/>
+        </w:rPr>
+      </w:pPr>
+    </w:p>
+    <w:p>
+      <w:pPr>
+        <w:rPr>
+          <w:color w:val="000000" w:themeColor="text1"/>
+        </w:rPr>
+      </w:pPr>
+      <w:r>
+        <w:rPr>
+          <w:b/>
+          <w:color w:val="000000" w:themeColor="text1"/>
         </w:rPr>
         <w:t>CLÁUSULA 1 — DO OBJETIVO DO PROJETO</w:t>
       </w:r>
     </w:p>
     <w:p>
-      <w:r>
-        <w:t>O presente contrato tem como objetivo estabelecer os direitos, deveres e responsabilidades dos integrantes do projeto TOIÇO’S BURGUERS, voltado para a criação de um site institucional e de cardápio digital para uma hamburgueria fictícia.</w:t>
-      </w:r>
-    </w:p>
-    <w:p>
-      <w:pPr>
-        <w:rPr>
-          <w:b/>
-        </w:rPr>
-      </w:pPr>
-      <w:r>
-        <w:rPr>
-          <w:b/>
+      <w:pPr>
+        <w:rPr>
+          <w:color w:val="000000" w:themeColor="text1"/>
+        </w:rPr>
+      </w:pPr>
+      <w:r>
+        <w:rPr>
+          <w:color w:val="000000" w:themeColor="text1"/>
+        </w:rPr>
+        <w:t>O presente contrato tem como objetivo estabelecer os direitos, deveres e responsabilidades dos integrantes do projeto TOIÇO’S BURGUERS, voltado para a criação de um site institucional e de cardápio digital para uma hamburgueria.</w:t>
+      </w:r>
+    </w:p>
+    <w:p>
+      <w:pPr>
+        <w:rPr>
+          <w:color w:val="000000" w:themeColor="text1"/>
+        </w:rPr>
+      </w:pPr>
+    </w:p>
+    <w:p>
+      <w:pPr>
+        <w:rPr>
+          <w:b/>
+          <w:color w:val="000000" w:themeColor="text1"/>
+        </w:rPr>
+      </w:pPr>
+      <w:r>
+        <w:rPr>
+          <w:b/>
+          <w:color w:val="000000" w:themeColor="text1"/>
         </w:rPr>
         <w:t>CLÁUSULA 2 — DOS INTEGRANTES</w:t>
       </w:r>
     </w:p>
-    <w:p/>
-    <w:p>
-      <w:r>
+    <w:p>
+      <w:pPr>
+        <w:rPr>
+          <w:color w:val="000000" w:themeColor="text1"/>
+        </w:rPr>
+      </w:pPr>
+      <w:r>
+        <w:rPr>
+          <w:color w:val="000000" w:themeColor="text1"/>
+        </w:rPr>
         <w:t>São integrantes do projeto:</w:t>
       </w:r>
       <w:r>
+        <w:rPr>
+          <w:color w:val="000000" w:themeColor="text1"/>
+        </w:rPr>
         <w:br/>
         <w:t>- Letícia Domingues – Gerente de Projeto</w:t>
       </w:r>
       <w:r>
+        <w:rPr>
+          <w:color w:val="000000" w:themeColor="text1"/>
+        </w:rPr>
         <w:br/>
         <w:t>- Alex Logan – Desenvolvedor Front-</w:t>
       </w:r>
       <w:proofErr w:type="spellStart"/>
       <w:r>
+        <w:rPr>
+          <w:color w:val="000000" w:themeColor="text1"/>
+        </w:rPr>
         <w:t>End</w:t>
       </w:r>
       <w:proofErr w:type="spellEnd"/>
       <w:r>
+        <w:rPr>
+          <w:color w:val="000000" w:themeColor="text1"/>
+        </w:rPr>
         <w:t xml:space="preserve"> e Designer Gráfico</w:t>
       </w:r>
       <w:r>
+        <w:rPr>
+          <w:color w:val="000000" w:themeColor="text1"/>
+        </w:rPr>
         <w:br/>
         <w:t>- Rodrigo Fernandes – Pesquisador e Desenvolvedor Back-</w:t>
       </w:r>
       <w:proofErr w:type="spellStart"/>
       <w:r>
+        <w:rPr>
+          <w:color w:val="000000" w:themeColor="text1"/>
+        </w:rPr>
         <w:t>End</w:t>
       </w:r>
       <w:proofErr w:type="spellEnd"/>
       <w:r>
+        <w:rPr>
+          <w:color w:val="000000" w:themeColor="text1"/>
+        </w:rPr>
         <w:br/>
         <w:t xml:space="preserve">- Rafael </w:t>
       </w:r>
       <w:proofErr w:type="spellStart"/>
       <w:r>
+        <w:rPr>
+          <w:color w:val="000000" w:themeColor="text1"/>
+        </w:rPr>
         <w:t>Capuano</w:t>
       </w:r>
       <w:proofErr w:type="spellEnd"/>
       <w:r>
+        <w:rPr>
+          <w:color w:val="000000" w:themeColor="text1"/>
+        </w:rPr>
         <w:t xml:space="preserve"> – Desenvolvedor de Banco de Dados</w:t>
       </w:r>
     </w:p>
-    <w:p/>
-    <w:p>
-      <w:r>
-        <w:rPr>
-          <w:b/>
+    <w:p>
+      <w:pPr>
+        <w:rPr>
+          <w:color w:val="000000" w:themeColor="text1"/>
+        </w:rPr>
+      </w:pPr>
+    </w:p>
+    <w:p>
+      <w:pPr>
+        <w:rPr>
+          <w:color w:val="000000" w:themeColor="text1"/>
+        </w:rPr>
+      </w:pPr>
+      <w:r>
+        <w:rPr>
+          <w:b/>
+          <w:color w:val="000000" w:themeColor="text1"/>
         </w:rPr>
         <w:t>CLÁUSULA 3 — DAS RESPONSABILIDADES</w:t>
       </w:r>
     </w:p>
     <w:p>
-      <w:r>
+      <w:pPr>
+        <w:rPr>
+          <w:color w:val="000000" w:themeColor="text1"/>
+        </w:rPr>
+      </w:pPr>
+      <w:r>
+        <w:rPr>
+          <w:color w:val="000000" w:themeColor="text1"/>
+        </w:rPr>
         <w:t>Cada integrante se compromete a desempenhar suas tarefas conforme definido na estrutura organizacional, zelando pela qualidade, prazo e colaboração mútua no desenvolvimento do projeto.</w:t>
       </w:r>
     </w:p>
-    <w:p/>
-    <w:p>
-      <w:r>
-        <w:rPr>
-          <w:b/>
+    <w:p>
+      <w:pPr>
+        <w:rPr>
+          <w:color w:val="000000" w:themeColor="text1"/>
+        </w:rPr>
+      </w:pPr>
+      <w:r>
+        <w:rPr>
+          <w:b/>
+          <w:color w:val="000000" w:themeColor="text1"/>
         </w:rPr>
         <w:t>CLÁUSULA 4 — DA TOMADA DE DECISÃO</w:t>
       </w:r>
     </w:p>
     <w:p>
-      <w:r>
+      <w:pPr>
+        <w:rPr>
+          <w:color w:val="000000" w:themeColor="text1"/>
+        </w:rPr>
+      </w:pPr>
+      <w:r>
+        <w:rPr>
+          <w:color w:val="000000" w:themeColor="text1"/>
+        </w:rPr>
         <w:t>As decisões serão tomadas de forma democrática, priorizando o consenso. Em caso de empate ou divergência, a palavra final será da gerente de projeto, Letícia Domingues.</w:t>
       </w:r>
     </w:p>
     <w:p>
-      <w:r>
-        <w:rPr>
-          <w:b/>
+      <w:pPr>
+        <w:rPr>
+          <w:color w:val="000000" w:themeColor="text1"/>
+        </w:rPr>
+      </w:pPr>
+      <w:r>
+        <w:rPr>
+          <w:b/>
+          <w:color w:val="000000" w:themeColor="text1"/>
         </w:rPr>
         <w:t>CLÁUSULA 5 — DO COMPROMISSO ACADÊMICO</w:t>
       </w:r>
     </w:p>
     <w:p>
-      <w:r>
+      <w:pPr>
+        <w:rPr>
+          <w:color w:val="000000" w:themeColor="text1"/>
+        </w:rPr>
+      </w:pPr>
+      <w:r>
+        <w:rPr>
+          <w:color w:val="000000" w:themeColor="text1"/>
+        </w:rPr>
         <w:t>Os integrantes reconhecem que este projeto tem fins exclusivamente acadêmicos, sendo vedada qualquer utilização comercial sem a autorização de todos os envolvidos.</w:t>
       </w:r>
     </w:p>
     <w:p>
-      <w:r>
-        <w:rPr>
-          <w:b/>
+      <w:pPr>
+        <w:rPr>
+          <w:color w:val="000000" w:themeColor="text1"/>
+        </w:rPr>
+      </w:pPr>
+      <w:r>
+        <w:rPr>
+          <w:b/>
+          <w:color w:val="000000" w:themeColor="text1"/>
         </w:rPr>
         <w:t>CLÁUSULA 6 — DA VIGÊNCIA</w:t>
       </w:r>
     </w:p>
     <w:p>
-      <w:r>
-        <w:t>Este contrato social tem validade durante o período de execução e avaliação do projeto acadêmico, com término previsto para [inserir data de entrega final do trabalho].</w:t>
-      </w:r>
-    </w:p>
-    <w:p>
-      <w:r>
-        <w:rPr>
-          <w:b/>
+      <w:pPr>
+        <w:rPr>
+          <w:color w:val="000000" w:themeColor="text1"/>
+        </w:rPr>
+      </w:pPr>
+      <w:r>
+        <w:rPr>
+          <w:color w:val="000000" w:themeColor="text1"/>
+        </w:rPr>
+        <w:t xml:space="preserve">Este contrato social tem validade durante o período de execução e avaliação do projeto acadêmico, com término previsto para </w:t>
+      </w:r>
+      <w:r>
+        <w:rPr>
+          <w:color w:val="000000" w:themeColor="text1"/>
+        </w:rPr>
+        <w:t>28/05/2025</w:t>
+      </w:r>
+      <w:r>
+        <w:rPr>
+          <w:color w:val="000000" w:themeColor="text1"/>
+        </w:rPr>
+        <w:t>.</w:t>
+      </w:r>
+    </w:p>
+    <w:p>
+      <w:pPr>
+        <w:rPr>
+          <w:color w:val="000000" w:themeColor="text1"/>
+        </w:rPr>
+      </w:pPr>
+      <w:r>
+        <w:rPr>
+          <w:b/>
+          <w:color w:val="000000" w:themeColor="text1"/>
         </w:rPr>
         <w:t>CLÁUSULA 7 — DA RESCISÃO</w:t>
       </w:r>
     </w:p>
     <w:p>
-      <w:r>
+      <w:pPr>
+        <w:rPr>
+          <w:color w:val="000000" w:themeColor="text1"/>
+        </w:rPr>
+      </w:pPr>
+      <w:r>
+        <w:rPr>
+          <w:color w:val="000000" w:themeColor="text1"/>
+        </w:rPr>
         <w:t>Em caso de abandono do projeto por parte de algum integrante, o grupo se compromete a redistribuir as tarefas de forma justa, informando à coordenação do curso, se necessário.</w:t>
       </w:r>
     </w:p>
     <w:p>
-      <w:r>
-        <w:rPr>
-          <w:b/>
+      <w:pPr>
+        <w:spacing w:line="240" w:lineRule="auto"/>
+        <w:ind w:firstLine="0"/>
+        <w:rPr>
+          <w:color w:val="000000" w:themeColor="text1"/>
+        </w:rPr>
+      </w:pPr>
+      <w:r>
+        <w:rPr>
+          <w:color w:val="000000" w:themeColor="text1"/>
+        </w:rPr>
+        <w:br w:type="page"/>
+      </w:r>
+    </w:p>
+    <w:p>
+      <w:pPr>
+        <w:rPr>
+          <w:color w:val="000000" w:themeColor="text1"/>
+        </w:rPr>
+      </w:pPr>
+    </w:p>
+    <w:p>
+      <w:pPr>
+        <w:rPr>
+          <w:color w:val="000000" w:themeColor="text1"/>
+        </w:rPr>
+      </w:pPr>
+      <w:r>
+        <w:rPr>
+          <w:b/>
+          <w:color w:val="000000" w:themeColor="text1"/>
         </w:rPr>
         <w:t>CLÁUSULA 8 — DA ASSINATURA</w:t>
       </w:r>
@@ -3934,12 +4257,13 @@
     <w:p>
       <w:pPr>
         <w:rPr>
-          <w:rFonts w:ascii="Arial" w:eastAsia="Arial" w:hAnsi="Arial" w:cs="Arial"/>
-          <w:szCs w:val="24"/>
-        </w:rPr>
-      </w:pPr>
-      <w:r>
-        <w:lastRenderedPageBreak/>
+          <w:color w:val="000000" w:themeColor="text1"/>
+        </w:rPr>
+      </w:pPr>
+      <w:r>
+        <w:rPr>
+          <w:color w:val="000000" w:themeColor="text1"/>
+        </w:rPr>
         <w:t>Este contrato é firmado por livre e espontânea vontade dos integrantes, sendo considerado válido a partir da data de sua aprovação conjunta.</w:t>
       </w:r>
     </w:p>
@@ -4273,6 +4597,19 @@
     <w:p>
       <w:pPr>
         <w:rPr>
+          <w:color w:val="EE0000"/>
+        </w:rPr>
+      </w:pPr>
+      <w:r>
+        <w:rPr>
+          <w:color w:val="EE0000"/>
+        </w:rPr>
+        <w:t>(FALTOU A PLANTA BAIXA DA EMPRESA)</w:t>
+      </w:r>
+    </w:p>
+    <w:p>
+      <w:pPr>
+        <w:rPr>
           <w:rFonts w:ascii="Arial" w:eastAsia="Arial" w:hAnsi="Arial" w:cs="Arial"/>
           <w:szCs w:val="24"/>
         </w:rPr>
@@ -4355,6 +4692,7 @@
           <w:rFonts w:ascii="Arial" w:eastAsia="Arial" w:hAnsi="Arial" w:cs="Arial"/>
           <w:szCs w:val="24"/>
         </w:rPr>
+        <w:lastRenderedPageBreak/>
         <w:t>3 computadores de balcão para atendimento, emissão de pedidos e controle de caixa;</w:t>
       </w:r>
     </w:p>
@@ -4370,7 +4708,6 @@
           <w:rFonts w:ascii="Arial" w:eastAsia="Arial" w:hAnsi="Arial" w:cs="Arial"/>
           <w:szCs w:val="24"/>
         </w:rPr>
-        <w:lastRenderedPageBreak/>
         <w:t>1 roteador principal com suporte a Wi-Fi dual-band para conexão estável e segura;</w:t>
       </w:r>
     </w:p>
@@ -4703,7 +5040,15 @@
           <w:rFonts w:ascii="Arial" w:eastAsia="Arial" w:hAnsi="Arial" w:cs="Arial"/>
           <w:szCs w:val="24"/>
         </w:rPr>
-        <w:t>A definição dos recursos de hardware e software é essencial para garantir o funcionamento eficiente do ambiente digital e físico da hamburgueria TOIÇO’S BURGUERS, especialmente no que se refere ao site, controle de pedidos e administração geral do negócio.</w:t>
+        <w:t xml:space="preserve">A definição dos recursos de hardware e software é essencial para garantir o funcionamento eficiente do ambiente digital e físico da hamburgueria TOIÇO’S </w:t>
+      </w:r>
+      <w:r>
+        <w:rPr>
+          <w:rFonts w:ascii="Arial" w:eastAsia="Arial" w:hAnsi="Arial" w:cs="Arial"/>
+          <w:szCs w:val="24"/>
+        </w:rPr>
+        <w:lastRenderedPageBreak/>
+        <w:t>BURGUERS, especialmente no que se refere ao site, controle de pedidos e administração geral do negócio.</w:t>
       </w:r>
     </w:p>
     <w:p>
@@ -4974,6 +5319,11 @@
     </w:p>
     <w:p>
       <w:pPr>
+        <w:pStyle w:val="PargrafodaLista"/>
+        <w:numPr>
+          <w:ilvl w:val="0"/>
+          <w:numId w:val="16"/>
+        </w:numPr>
         <w:rPr>
           <w:rFonts w:ascii="Arial" w:eastAsia="Arial" w:hAnsi="Arial" w:cs="Arial"/>
           <w:szCs w:val="24"/>
@@ -4989,14 +5339,11 @@
     </w:p>
     <w:p>
       <w:pPr>
-        <w:rPr>
-          <w:rFonts w:ascii="Arial" w:eastAsia="Arial" w:hAnsi="Arial" w:cs="Arial"/>
-          <w:szCs w:val="24"/>
-        </w:rPr>
-      </w:pPr>
-    </w:p>
-    <w:p>
-      <w:pPr>
+        <w:pStyle w:val="PargrafodaLista"/>
+        <w:numPr>
+          <w:ilvl w:val="0"/>
+          <w:numId w:val="16"/>
+        </w:numPr>
         <w:rPr>
           <w:rFonts w:ascii="Arial" w:eastAsia="Arial" w:hAnsi="Arial" w:cs="Arial"/>
           <w:szCs w:val="24"/>
@@ -5012,14 +5359,11 @@
     </w:p>
     <w:p>
       <w:pPr>
-        <w:rPr>
-          <w:rFonts w:ascii="Arial" w:eastAsia="Arial" w:hAnsi="Arial" w:cs="Arial"/>
-          <w:szCs w:val="24"/>
-        </w:rPr>
-      </w:pPr>
-    </w:p>
-    <w:p>
-      <w:pPr>
+        <w:pStyle w:val="PargrafodaLista"/>
+        <w:numPr>
+          <w:ilvl w:val="0"/>
+          <w:numId w:val="16"/>
+        </w:numPr>
         <w:rPr>
           <w:rFonts w:ascii="Arial" w:eastAsia="Arial" w:hAnsi="Arial" w:cs="Arial"/>
           <w:szCs w:val="24"/>
@@ -5035,24 +5379,22 @@
     </w:p>
     <w:p>
       <w:pPr>
-        <w:rPr>
-          <w:rFonts w:ascii="Arial" w:eastAsia="Arial" w:hAnsi="Arial" w:cs="Arial"/>
-          <w:szCs w:val="24"/>
-        </w:rPr>
-      </w:pPr>
-    </w:p>
-    <w:p>
-      <w:pPr>
-        <w:rPr>
-          <w:rFonts w:ascii="Arial" w:eastAsia="Arial" w:hAnsi="Arial" w:cs="Arial"/>
-          <w:szCs w:val="24"/>
-        </w:rPr>
-      </w:pPr>
-      <w:r>
-        <w:rPr>
-          <w:rFonts w:ascii="Arial" w:eastAsia="Arial" w:hAnsi="Arial" w:cs="Arial"/>
-          <w:szCs w:val="24"/>
-        </w:rPr>
+        <w:pStyle w:val="PargrafodaLista"/>
+        <w:numPr>
+          <w:ilvl w:val="0"/>
+          <w:numId w:val="16"/>
+        </w:numPr>
+        <w:rPr>
+          <w:rFonts w:ascii="Arial" w:eastAsia="Arial" w:hAnsi="Arial" w:cs="Arial"/>
+          <w:szCs w:val="24"/>
+        </w:rPr>
+      </w:pPr>
+      <w:r>
+        <w:rPr>
+          <w:rFonts w:ascii="Arial" w:eastAsia="Arial" w:hAnsi="Arial" w:cs="Arial"/>
+          <w:szCs w:val="24"/>
+        </w:rPr>
+        <w:lastRenderedPageBreak/>
         <w:t xml:space="preserve">Editor de código: Visual Studio </w:t>
       </w:r>
       <w:proofErr w:type="spellStart"/>
@@ -5074,14 +5416,11 @@
     </w:p>
     <w:p>
       <w:pPr>
-        <w:rPr>
-          <w:rFonts w:ascii="Arial" w:eastAsia="Arial" w:hAnsi="Arial" w:cs="Arial"/>
-          <w:szCs w:val="24"/>
-        </w:rPr>
-      </w:pPr>
-    </w:p>
-    <w:p>
-      <w:pPr>
+        <w:pStyle w:val="PargrafodaLista"/>
+        <w:numPr>
+          <w:ilvl w:val="0"/>
+          <w:numId w:val="16"/>
+        </w:numPr>
         <w:rPr>
           <w:rFonts w:ascii="Arial" w:eastAsia="Arial" w:hAnsi="Arial" w:cs="Arial"/>
           <w:szCs w:val="24"/>
@@ -5097,14 +5436,16 @@
     </w:p>
     <w:p>
       <w:pPr>
-        <w:rPr>
-          <w:rFonts w:ascii="Arial" w:eastAsia="Arial" w:hAnsi="Arial" w:cs="Arial"/>
-          <w:szCs w:val="24"/>
-        </w:rPr>
-      </w:pPr>
-    </w:p>
-    <w:p>
-      <w:pPr>
+        <w:ind w:firstLine="0"/>
+        <w:rPr>
+          <w:rFonts w:ascii="Arial" w:eastAsia="Arial" w:hAnsi="Arial" w:cs="Arial"/>
+          <w:szCs w:val="24"/>
+        </w:rPr>
+      </w:pPr>
+    </w:p>
+    <w:p>
+      <w:pPr>
+        <w:ind w:firstLine="0"/>
         <w:rPr>
           <w:rFonts w:ascii="Arial" w:eastAsia="Arial" w:hAnsi="Arial" w:cs="Arial"/>
           <w:szCs w:val="24"/>
@@ -5120,14 +5461,11 @@
     </w:p>
     <w:p>
       <w:pPr>
-        <w:rPr>
-          <w:rFonts w:ascii="Arial" w:eastAsia="Arial" w:hAnsi="Arial" w:cs="Arial"/>
-          <w:szCs w:val="24"/>
-        </w:rPr>
-      </w:pPr>
-    </w:p>
-    <w:p>
-      <w:pPr>
+        <w:pStyle w:val="PargrafodaLista"/>
+        <w:numPr>
+          <w:ilvl w:val="0"/>
+          <w:numId w:val="15"/>
+        </w:numPr>
         <w:rPr>
           <w:rFonts w:ascii="Arial" w:eastAsia="Arial" w:hAnsi="Arial" w:cs="Arial"/>
           <w:szCs w:val="24"/>
@@ -5191,14 +5529,11 @@
     </w:p>
     <w:p>
       <w:pPr>
-        <w:rPr>
-          <w:rFonts w:ascii="Arial" w:eastAsia="Arial" w:hAnsi="Arial" w:cs="Arial"/>
-          <w:szCs w:val="24"/>
-        </w:rPr>
-      </w:pPr>
-    </w:p>
-    <w:p>
-      <w:pPr>
+        <w:pStyle w:val="PargrafodaLista"/>
+        <w:numPr>
+          <w:ilvl w:val="0"/>
+          <w:numId w:val="15"/>
+        </w:numPr>
         <w:rPr>
           <w:rFonts w:ascii="Arial" w:eastAsia="Arial" w:hAnsi="Arial" w:cs="Arial"/>
           <w:szCs w:val="24"/>
@@ -5269,14 +5604,11 @@
     </w:p>
     <w:p>
       <w:pPr>
-        <w:rPr>
-          <w:rFonts w:ascii="Arial" w:eastAsia="Arial" w:hAnsi="Arial" w:cs="Arial"/>
-          <w:szCs w:val="24"/>
-        </w:rPr>
-      </w:pPr>
-    </w:p>
-    <w:p>
-      <w:pPr>
+        <w:pStyle w:val="PargrafodaLista"/>
+        <w:numPr>
+          <w:ilvl w:val="0"/>
+          <w:numId w:val="15"/>
+        </w:numPr>
         <w:rPr>
           <w:rFonts w:ascii="Arial" w:eastAsia="Arial" w:hAnsi="Arial" w:cs="Arial"/>
           <w:szCs w:val="24"/>
@@ -5321,6 +5653,116 @@
         </w:rPr>
         <w:t xml:space="preserve"> ou Adobe Illustrator, utilizado na criação da identidade visual e layout do site;</w:t>
       </w:r>
+    </w:p>
+    <w:p>
+      <w:pPr>
+        <w:rPr>
+          <w:rFonts w:ascii="Arial" w:eastAsia="Arial" w:hAnsi="Arial" w:cs="Arial"/>
+          <w:szCs w:val="24"/>
+        </w:rPr>
+      </w:pPr>
+    </w:p>
+    <w:p>
+      <w:pPr>
+        <w:rPr>
+          <w:rFonts w:ascii="Arial" w:eastAsia="Arial" w:hAnsi="Arial" w:cs="Arial"/>
+          <w:szCs w:val="24"/>
+        </w:rPr>
+      </w:pPr>
+      <w:r>
+        <w:rPr>
+          <w:rFonts w:ascii="Arial" w:eastAsia="Arial" w:hAnsi="Arial" w:cs="Arial"/>
+          <w:szCs w:val="24"/>
+        </w:rPr>
+        <w:t>A planta baixa do espaço físico da TOIÇO’S BURGUERS foi pensada para otimizar a operação e oferecer um ambiente funcional e eficiente. O layout conta com uma área de comércio voltada para o atendimento ao público, equipada com balcão e espaço para clientes. Nos fundos, está localizada a cozinha, estruturada com bancadas e áreas específicas para preparo dos alimentos, garantindo organização e higiene. Ao lado, temos um pequeno banheiro e um espaço de apoio/depósito, completando o conjunto com praticidade. Essa disposição visa facilitar o fluxo de trabalho da equipe, melhorar o atendimento e manter o padrão de qualidade da marca.</w:t>
+      </w:r>
+    </w:p>
+    <w:p>
+      <w:pPr>
+        <w:jc w:val="center"/>
+        <w:rPr>
+          <w:rFonts w:ascii="Arial" w:eastAsia="Arial" w:hAnsi="Arial" w:cs="Arial"/>
+          <w:szCs w:val="24"/>
+        </w:rPr>
+      </w:pPr>
+      <w:r>
+        <w:rPr>
+          <w:noProof/>
+        </w:rPr>
+        <w:drawing>
+          <wp:inline distT="0" distB="0" distL="0" distR="0" wp14:anchorId="76BD695F" wp14:editId="32E3EF36">
+            <wp:extent cx="2204373" cy="2752725"/>
+            <wp:effectExtent l="0" t="0" r="5715" b="0"/>
+            <wp:docPr id="508269098" name="Imagem 3" descr="Diagrama, Desenho técnico&#10;&#10;O conteúdo gerado por IA pode estar incorreto."/>
+            <wp:cNvGraphicFramePr>
+              <a:graphicFrameLocks xmlns:a="http://schemas.openxmlformats.org/drawingml/2006/main" noChangeAspect="1"/>
+            </wp:cNvGraphicFramePr>
+            <a:graphic xmlns:a="http://schemas.openxmlformats.org/drawingml/2006/main">
+              <a:graphicData uri="http://schemas.openxmlformats.org/drawingml/2006/picture">
+                <pic:pic xmlns:pic="http://schemas.openxmlformats.org/drawingml/2006/picture">
+                  <pic:nvPicPr>
+                    <pic:cNvPr id="508269098" name="Imagem 3" descr="Diagrama, Desenho técnico&#10;&#10;O conteúdo gerado por IA pode estar incorreto."/>
+                    <pic:cNvPicPr>
+                      <a:picLocks noChangeAspect="1" noChangeArrowheads="1"/>
+                    </pic:cNvPicPr>
+                  </pic:nvPicPr>
+                  <pic:blipFill>
+                    <a:blip r:embed="rId9">
+                      <a:extLst>
+                        <a:ext uri="{28A0092B-C50C-407E-A947-70E740481C1C}">
+                          <a14:useLocalDpi xmlns:a14="http://schemas.microsoft.com/office/drawing/2010/main" val="0"/>
+                        </a:ext>
+                      </a:extLst>
+                    </a:blip>
+                    <a:srcRect/>
+                    <a:stretch>
+                      <a:fillRect/>
+                    </a:stretch>
+                  </pic:blipFill>
+                  <pic:spPr bwMode="auto">
+                    <a:xfrm>
+                      <a:off x="0" y="0"/>
+                      <a:ext cx="2228721" cy="2783130"/>
+                    </a:xfrm>
+                    <a:prstGeom prst="rect">
+                      <a:avLst/>
+                    </a:prstGeom>
+                    <a:noFill/>
+                    <a:ln>
+                      <a:noFill/>
+                    </a:ln>
+                  </pic:spPr>
+                </pic:pic>
+              </a:graphicData>
+            </a:graphic>
+          </wp:inline>
+        </w:drawing>
+      </w:r>
+    </w:p>
+    <w:p>
+      <w:pPr>
+        <w:spacing w:line="240" w:lineRule="auto"/>
+        <w:ind w:firstLine="0"/>
+        <w:rPr>
+          <w:rFonts w:ascii="Arial" w:eastAsia="Arial" w:hAnsi="Arial" w:cs="Arial"/>
+          <w:szCs w:val="24"/>
+        </w:rPr>
+      </w:pPr>
+      <w:r>
+        <w:rPr>
+          <w:rFonts w:ascii="Arial" w:eastAsia="Arial" w:hAnsi="Arial" w:cs="Arial"/>
+          <w:szCs w:val="24"/>
+        </w:rPr>
+        <w:br w:type="page"/>
+      </w:r>
+    </w:p>
+    <w:p>
+      <w:pPr>
+        <w:rPr>
+          <w:rFonts w:ascii="Arial" w:eastAsia="Arial" w:hAnsi="Arial" w:cs="Arial"/>
+          <w:szCs w:val="24"/>
+        </w:rPr>
+      </w:pPr>
     </w:p>
     <w:p>
       <w:pPr>
@@ -5643,188 +6085,188 @@
           <w:bCs/>
           <w:szCs w:val="24"/>
         </w:rPr>
+        <w:t>7</w:t>
+      </w:r>
+      <w:r>
+        <w:rPr>
+          <w:rFonts w:ascii="Arial" w:eastAsia="Arial" w:hAnsi="Arial" w:cs="Arial"/>
+          <w:b/>
+          <w:bCs/>
+          <w:szCs w:val="24"/>
+        </w:rPr>
+        <w:t>.3 Estrutura das Telas</w:t>
+      </w:r>
+    </w:p>
+    <w:p>
+      <w:pPr>
+        <w:rPr>
+          <w:rFonts w:ascii="Arial" w:eastAsia="Arial" w:hAnsi="Arial" w:cs="Arial"/>
+          <w:szCs w:val="24"/>
+        </w:rPr>
+      </w:pPr>
+      <w:r>
+        <w:rPr>
+          <w:rFonts w:ascii="Arial" w:eastAsia="Arial" w:hAnsi="Arial" w:cs="Arial"/>
+          <w:szCs w:val="24"/>
+        </w:rPr>
+        <w:t>O site está dividido em seções bem definidas, com navegação simples e organizada. As principais telas são:</w:t>
+      </w:r>
+    </w:p>
+    <w:p>
+      <w:pPr>
+        <w:rPr>
+          <w:rFonts w:ascii="Arial" w:eastAsia="Arial" w:hAnsi="Arial" w:cs="Arial"/>
+          <w:szCs w:val="24"/>
+        </w:rPr>
+      </w:pPr>
+    </w:p>
+    <w:p>
+      <w:pPr>
+        <w:rPr>
+          <w:rFonts w:ascii="Arial" w:eastAsia="Arial" w:hAnsi="Arial" w:cs="Arial"/>
+          <w:szCs w:val="24"/>
+        </w:rPr>
+      </w:pPr>
+      <w:r>
+        <w:rPr>
+          <w:rFonts w:ascii="Arial" w:eastAsia="Arial" w:hAnsi="Arial" w:cs="Arial"/>
+          <w:szCs w:val="24"/>
+        </w:rPr>
+        <w:t>1. Tela Inicial (</w:t>
+      </w:r>
+      <w:r>
+        <w:rPr>
+          <w:rFonts w:ascii="Arial" w:eastAsia="Arial" w:hAnsi="Arial" w:cs="Arial"/>
+          <w:szCs w:val="24"/>
+        </w:rPr>
+        <w:t>cardápio</w:t>
+      </w:r>
+      <w:r>
+        <w:rPr>
+          <w:rFonts w:ascii="Arial" w:eastAsia="Arial" w:hAnsi="Arial" w:cs="Arial"/>
+          <w:szCs w:val="24"/>
+        </w:rPr>
+        <w:t>)</w:t>
+      </w:r>
+    </w:p>
+    <w:p>
+      <w:pPr>
+        <w:rPr>
+          <w:rFonts w:ascii="Arial" w:eastAsia="Arial" w:hAnsi="Arial" w:cs="Arial"/>
+          <w:szCs w:val="24"/>
+        </w:rPr>
+      </w:pPr>
+      <w:r>
+        <w:rPr>
+          <w:rFonts w:ascii="Arial" w:eastAsia="Arial" w:hAnsi="Arial" w:cs="Arial"/>
+          <w:szCs w:val="24"/>
+        </w:rPr>
+        <w:t>Destaques do cardápio (burguers mais pedidos);</w:t>
+      </w:r>
+    </w:p>
+    <w:p>
+      <w:pPr>
+        <w:rPr>
+          <w:rFonts w:ascii="Arial" w:eastAsia="Arial" w:hAnsi="Arial" w:cs="Arial"/>
+          <w:szCs w:val="24"/>
+        </w:rPr>
+      </w:pPr>
+    </w:p>
+    <w:p>
+      <w:pPr>
+        <w:rPr>
+          <w:rFonts w:ascii="Arial" w:eastAsia="Arial" w:hAnsi="Arial" w:cs="Arial"/>
+          <w:szCs w:val="24"/>
+        </w:rPr>
+      </w:pPr>
+      <w:r>
+        <w:rPr>
+          <w:rFonts w:ascii="Arial" w:eastAsia="Arial" w:hAnsi="Arial" w:cs="Arial"/>
+          <w:szCs w:val="24"/>
+        </w:rPr>
+        <w:t>2</w:t>
+      </w:r>
+      <w:r>
+        <w:rPr>
+          <w:rFonts w:ascii="Arial" w:eastAsia="Arial" w:hAnsi="Arial" w:cs="Arial"/>
+          <w:szCs w:val="24"/>
+        </w:rPr>
+        <w:t>. Tela “Cardápio”</w:t>
+      </w:r>
+    </w:p>
+    <w:p>
+      <w:pPr>
+        <w:rPr>
+          <w:rFonts w:ascii="Arial" w:eastAsia="Arial" w:hAnsi="Arial" w:cs="Arial"/>
+          <w:szCs w:val="24"/>
+        </w:rPr>
+      </w:pPr>
+      <w:r>
+        <w:rPr>
+          <w:rFonts w:ascii="Arial" w:eastAsia="Arial" w:hAnsi="Arial" w:cs="Arial"/>
+          <w:szCs w:val="24"/>
+        </w:rPr>
+        <w:t xml:space="preserve">Lista interativa com </w:t>
+      </w:r>
+      <w:r>
+        <w:rPr>
+          <w:rFonts w:ascii="Arial" w:eastAsia="Arial" w:hAnsi="Arial" w:cs="Arial"/>
+          <w:szCs w:val="24"/>
+        </w:rPr>
+        <w:t>os hamburgueres.</w:t>
+      </w:r>
+    </w:p>
+    <w:p>
+      <w:pPr>
+        <w:rPr>
+          <w:rFonts w:ascii="Arial" w:eastAsia="Arial" w:hAnsi="Arial" w:cs="Arial"/>
+          <w:szCs w:val="24"/>
+        </w:rPr>
+      </w:pPr>
+      <w:r>
+        <w:rPr>
+          <w:rFonts w:ascii="Arial" w:eastAsia="Arial" w:hAnsi="Arial" w:cs="Arial"/>
+          <w:szCs w:val="24"/>
+        </w:rPr>
+        <w:t>Cada item com foto, descrição e preço;</w:t>
+      </w:r>
+    </w:p>
+    <w:p>
+      <w:pPr>
+        <w:rPr>
+          <w:rFonts w:ascii="Arial" w:eastAsia="Arial" w:hAnsi="Arial" w:cs="Arial"/>
+          <w:szCs w:val="24"/>
+        </w:rPr>
+      </w:pPr>
+    </w:p>
+    <w:p>
+      <w:pPr>
+        <w:rPr>
+          <w:rFonts w:ascii="Arial" w:eastAsia="Arial" w:hAnsi="Arial" w:cs="Arial"/>
+          <w:szCs w:val="24"/>
+        </w:rPr>
+      </w:pPr>
+      <w:r>
+        <w:rPr>
+          <w:rFonts w:ascii="Arial" w:eastAsia="Arial" w:hAnsi="Arial" w:cs="Arial"/>
+          <w:szCs w:val="24"/>
+        </w:rPr>
+        <w:t>5. Tela “Área Administrativa”</w:t>
+      </w:r>
+    </w:p>
+    <w:p>
+      <w:pPr>
+        <w:rPr>
+          <w:rFonts w:ascii="Arial" w:eastAsia="Arial" w:hAnsi="Arial" w:cs="Arial"/>
+          <w:szCs w:val="24"/>
+        </w:rPr>
+      </w:pPr>
+      <w:r>
+        <w:rPr>
+          <w:rFonts w:ascii="Arial" w:eastAsia="Arial" w:hAnsi="Arial" w:cs="Arial"/>
+          <w:szCs w:val="24"/>
+        </w:rPr>
         <w:lastRenderedPageBreak/>
-        <w:t>7</w:t>
-      </w:r>
-      <w:r>
-        <w:rPr>
-          <w:rFonts w:ascii="Arial" w:eastAsia="Arial" w:hAnsi="Arial" w:cs="Arial"/>
-          <w:b/>
-          <w:bCs/>
-          <w:szCs w:val="24"/>
-        </w:rPr>
-        <w:t>.3 Estrutura das Telas</w:t>
-      </w:r>
-    </w:p>
-    <w:p>
-      <w:pPr>
-        <w:rPr>
-          <w:rFonts w:ascii="Arial" w:eastAsia="Arial" w:hAnsi="Arial" w:cs="Arial"/>
-          <w:szCs w:val="24"/>
-        </w:rPr>
-      </w:pPr>
-      <w:r>
-        <w:rPr>
-          <w:rFonts w:ascii="Arial" w:eastAsia="Arial" w:hAnsi="Arial" w:cs="Arial"/>
-          <w:szCs w:val="24"/>
-        </w:rPr>
-        <w:t>O site está dividido em seções bem definidas, com navegação simples e organizada. As principais telas são:</w:t>
-      </w:r>
-    </w:p>
-    <w:p>
-      <w:pPr>
-        <w:rPr>
-          <w:rFonts w:ascii="Arial" w:eastAsia="Arial" w:hAnsi="Arial" w:cs="Arial"/>
-          <w:szCs w:val="24"/>
-        </w:rPr>
-      </w:pPr>
-    </w:p>
-    <w:p>
-      <w:pPr>
-        <w:rPr>
-          <w:rFonts w:ascii="Arial" w:eastAsia="Arial" w:hAnsi="Arial" w:cs="Arial"/>
-          <w:szCs w:val="24"/>
-        </w:rPr>
-      </w:pPr>
-      <w:r>
-        <w:rPr>
-          <w:rFonts w:ascii="Arial" w:eastAsia="Arial" w:hAnsi="Arial" w:cs="Arial"/>
-          <w:szCs w:val="24"/>
-        </w:rPr>
-        <w:t>1. Tela Inicial (</w:t>
-      </w:r>
-      <w:r>
-        <w:rPr>
-          <w:rFonts w:ascii="Arial" w:eastAsia="Arial" w:hAnsi="Arial" w:cs="Arial"/>
-          <w:szCs w:val="24"/>
-        </w:rPr>
-        <w:t>cardápio</w:t>
-      </w:r>
-      <w:r>
-        <w:rPr>
-          <w:rFonts w:ascii="Arial" w:eastAsia="Arial" w:hAnsi="Arial" w:cs="Arial"/>
-          <w:szCs w:val="24"/>
-        </w:rPr>
-        <w:t>)</w:t>
-      </w:r>
-    </w:p>
-    <w:p>
-      <w:pPr>
-        <w:rPr>
-          <w:rFonts w:ascii="Arial" w:eastAsia="Arial" w:hAnsi="Arial" w:cs="Arial"/>
-          <w:szCs w:val="24"/>
-        </w:rPr>
-      </w:pPr>
-      <w:r>
-        <w:rPr>
-          <w:rFonts w:ascii="Arial" w:eastAsia="Arial" w:hAnsi="Arial" w:cs="Arial"/>
-          <w:szCs w:val="24"/>
-        </w:rPr>
-        <w:t>Destaques do cardápio (burguers mais pedidos);</w:t>
-      </w:r>
-    </w:p>
-    <w:p>
-      <w:pPr>
-        <w:rPr>
-          <w:rFonts w:ascii="Arial" w:eastAsia="Arial" w:hAnsi="Arial" w:cs="Arial"/>
-          <w:szCs w:val="24"/>
-        </w:rPr>
-      </w:pPr>
-    </w:p>
-    <w:p>
-      <w:pPr>
-        <w:rPr>
-          <w:rFonts w:ascii="Arial" w:eastAsia="Arial" w:hAnsi="Arial" w:cs="Arial"/>
-          <w:szCs w:val="24"/>
-        </w:rPr>
-      </w:pPr>
-      <w:r>
-        <w:rPr>
-          <w:rFonts w:ascii="Arial" w:eastAsia="Arial" w:hAnsi="Arial" w:cs="Arial"/>
-          <w:szCs w:val="24"/>
-        </w:rPr>
-        <w:t>2</w:t>
-      </w:r>
-      <w:r>
-        <w:rPr>
-          <w:rFonts w:ascii="Arial" w:eastAsia="Arial" w:hAnsi="Arial" w:cs="Arial"/>
-          <w:szCs w:val="24"/>
-        </w:rPr>
-        <w:t>. Tela “Cardápio”</w:t>
-      </w:r>
-    </w:p>
-    <w:p>
-      <w:pPr>
-        <w:rPr>
-          <w:rFonts w:ascii="Arial" w:eastAsia="Arial" w:hAnsi="Arial" w:cs="Arial"/>
-          <w:szCs w:val="24"/>
-        </w:rPr>
-      </w:pPr>
-      <w:r>
-        <w:rPr>
-          <w:rFonts w:ascii="Arial" w:eastAsia="Arial" w:hAnsi="Arial" w:cs="Arial"/>
-          <w:szCs w:val="24"/>
-        </w:rPr>
-        <w:t xml:space="preserve">Lista interativa com </w:t>
-      </w:r>
-      <w:r>
-        <w:rPr>
-          <w:rFonts w:ascii="Arial" w:eastAsia="Arial" w:hAnsi="Arial" w:cs="Arial"/>
-          <w:szCs w:val="24"/>
-        </w:rPr>
-        <w:t>os hamburgueres.</w:t>
-      </w:r>
-    </w:p>
-    <w:p>
-      <w:pPr>
-        <w:rPr>
-          <w:rFonts w:ascii="Arial" w:eastAsia="Arial" w:hAnsi="Arial" w:cs="Arial"/>
-          <w:szCs w:val="24"/>
-        </w:rPr>
-      </w:pPr>
-      <w:r>
-        <w:rPr>
-          <w:rFonts w:ascii="Arial" w:eastAsia="Arial" w:hAnsi="Arial" w:cs="Arial"/>
-          <w:szCs w:val="24"/>
-        </w:rPr>
-        <w:t>Cada item com foto, descrição e preço;</w:t>
-      </w:r>
-    </w:p>
-    <w:p>
-      <w:pPr>
-        <w:rPr>
-          <w:rFonts w:ascii="Arial" w:eastAsia="Arial" w:hAnsi="Arial" w:cs="Arial"/>
-          <w:szCs w:val="24"/>
-        </w:rPr>
-      </w:pPr>
-    </w:p>
-    <w:p>
-      <w:pPr>
-        <w:rPr>
-          <w:rFonts w:ascii="Arial" w:eastAsia="Arial" w:hAnsi="Arial" w:cs="Arial"/>
-          <w:szCs w:val="24"/>
-        </w:rPr>
-      </w:pPr>
-      <w:r>
-        <w:rPr>
-          <w:rFonts w:ascii="Arial" w:eastAsia="Arial" w:hAnsi="Arial" w:cs="Arial"/>
-          <w:szCs w:val="24"/>
-        </w:rPr>
-        <w:t>5. Tela “Área Administrativa”</w:t>
-      </w:r>
-    </w:p>
-    <w:p>
-      <w:pPr>
-        <w:rPr>
-          <w:rFonts w:ascii="Arial" w:eastAsia="Arial" w:hAnsi="Arial" w:cs="Arial"/>
-          <w:szCs w:val="24"/>
-        </w:rPr>
-      </w:pPr>
-      <w:r>
-        <w:rPr>
-          <w:rFonts w:ascii="Arial" w:eastAsia="Arial" w:hAnsi="Arial" w:cs="Arial"/>
-          <w:szCs w:val="24"/>
-        </w:rPr>
         <w:t>Acesso restrito por login;</w:t>
       </w:r>
     </w:p>
@@ -5973,7 +6415,7 @@
           <w:szCs w:val="24"/>
         </w:rPr>
         <w:pict w14:anchorId="597AA8A0">
-          <v:rect id="_x0000_i1045" style="width:0;height:1.5pt" o:hralign="center" o:hrstd="t" o:hr="t" fillcolor="#a0a0a0" stroked="f"/>
+          <v:rect id="_x0000_i1025" style="width:0;height:1.5pt" o:hralign="center" o:hrstd="t" o:hr="t" fillcolor="#a0a0a0" stroked="f"/>
         </w:pict>
       </w:r>
     </w:p>
@@ -6026,7 +6468,6 @@
           <w:rFonts w:ascii="Arial" w:hAnsi="Arial" w:cs="Arial"/>
           <w:szCs w:val="24"/>
         </w:rPr>
-        <w:lastRenderedPageBreak/>
         <w:t>ID_USUARIO (PK) – Identificador único do usuário</w:t>
       </w:r>
     </w:p>
@@ -6241,6 +6682,7 @@
           <w:rFonts w:ascii="Arial" w:hAnsi="Arial" w:cs="Arial"/>
           <w:szCs w:val="24"/>
         </w:rPr>
+        <w:lastRenderedPageBreak/>
         <w:pict w14:anchorId="15D5C8EE">
           <v:rect id="_x0000_i1027" style="width:0;height:1.5pt" o:hralign="center" o:hrstd="t" o:hr="t" fillcolor="#a0a0a0" stroked="f"/>
         </w:pict>
@@ -6582,7 +7024,6 @@
           <w:rFonts w:ascii="Arial" w:hAnsi="Arial" w:cs="Arial"/>
           <w:szCs w:val="24"/>
         </w:rPr>
-        <w:lastRenderedPageBreak/>
         <w:t>ID_PEDIDO (PK) – Identificador do pedido</w:t>
       </w:r>
     </w:p>
@@ -6807,6 +7248,7 @@
           <w:bCs/>
           <w:szCs w:val="24"/>
         </w:rPr>
+        <w:lastRenderedPageBreak/>
         <w:t>Pedidos e Carrinho</w:t>
       </w:r>
       <w:r>
@@ -6921,9 +7363,9 @@
       </w:r>
     </w:p>
     <w:p/>
-    <w:p/>
-    <w:p>
-      <w:pPr>
+    <w:p>
+      <w:pPr>
+        <w:ind w:firstLine="0"/>
         <w:rPr>
           <w:rFonts w:ascii="Arial" w:eastAsia="Arial" w:hAnsi="Arial" w:cs="Arial"/>
           <w:szCs w:val="24"/>
@@ -6934,7 +7376,7 @@
           <w:noProof/>
         </w:rPr>
         <w:drawing>
-          <wp:inline distT="0" distB="0" distL="0" distR="0" wp14:anchorId="5582C6C0" wp14:editId="05F8B498">
+          <wp:inline distT="0" distB="0" distL="0" distR="0" wp14:anchorId="5582C6C0" wp14:editId="60E56F40">
             <wp:extent cx="5761990" cy="2773045"/>
             <wp:effectExtent l="0" t="0" r="0" b="8255"/>
             <wp:docPr id="1559460970" name="Imagem 2" descr="Diagrama&#10;&#10;O conteúdo gerado por IA pode estar incorreto."/>
@@ -6951,7 +7393,7 @@
                     </pic:cNvPicPr>
                   </pic:nvPicPr>
                   <pic:blipFill>
-                    <a:blip r:embed="rId9" cstate="print">
+                    <a:blip r:embed="rId10" cstate="print">
                       <a:extLst>
                         <a:ext uri="{28A0092B-C50C-407E-A947-70E740481C1C}">
                           <a14:useLocalDpi xmlns:a14="http://schemas.microsoft.com/office/drawing/2010/main" val="0"/>
@@ -6985,11 +7427,19 @@
     </w:p>
     <w:p>
       <w:pPr>
-        <w:rPr>
-          <w:rFonts w:ascii="Arial" w:eastAsia="Arial" w:hAnsi="Arial" w:cs="Arial"/>
-          <w:szCs w:val="24"/>
-        </w:rPr>
-      </w:pPr>
+        <w:ind w:firstLine="0"/>
+        <w:rPr>
+          <w:rFonts w:ascii="Arial" w:eastAsia="Arial" w:hAnsi="Arial" w:cs="Arial"/>
+          <w:szCs w:val="24"/>
+        </w:rPr>
+      </w:pPr>
+      <w:r>
+        <w:rPr>
+          <w:rFonts w:ascii="Arial" w:eastAsia="Arial" w:hAnsi="Arial" w:cs="Arial"/>
+          <w:szCs w:val="24"/>
+        </w:rPr>
+        <w:br w:type="page"/>
+      </w:r>
     </w:p>
     <w:p>
       <w:pPr>
@@ -7034,7 +7484,21 @@
           <w:rFonts w:ascii="Arial" w:hAnsi="Arial" w:cs="Arial"/>
           <w:szCs w:val="24"/>
         </w:rPr>
-        <w:t>), processamento e armazenamento temporário (lógica de cliente) e persistência de dados (banco de dados e modelagem relacional).</w:t>
+        <w:t>),</w:t>
+      </w:r>
+      <w:r>
+        <w:rPr>
+          <w:rFonts w:ascii="Arial" w:hAnsi="Arial" w:cs="Arial"/>
+          <w:szCs w:val="24"/>
+        </w:rPr>
+        <w:t xml:space="preserve"> </w:t>
+      </w:r>
+      <w:r>
+        <w:rPr>
+          <w:rFonts w:ascii="Arial" w:hAnsi="Arial" w:cs="Arial"/>
+          <w:szCs w:val="24"/>
+        </w:rPr>
+        <w:t>processamento e armazenamento temporário (lógica de cliente) e persistência de dados (banco de dados e modelagem relacional).</w:t>
       </w:r>
     </w:p>
     <w:p>
@@ -7154,14 +7618,6 @@
           <w:szCs w:val="24"/>
         </w:rPr>
       </w:pPr>
-    </w:p>
-    <w:p>
-      <w:pPr>
-        <w:rPr>
-          <w:rFonts w:ascii="Arial" w:hAnsi="Arial" w:cs="Arial"/>
-          <w:szCs w:val="24"/>
-        </w:rPr>
-      </w:pPr>
       <w:r>
         <w:rPr>
           <w:rFonts w:ascii="Arial" w:hAnsi="Arial" w:cs="Arial"/>
@@ -7169,14 +7625,6 @@
         </w:rPr>
         <w:t>Cada card contém: nome, imagem, descrição, preço e um botão "Adicionar aos pedidos".</w:t>
       </w:r>
-    </w:p>
-    <w:p>
-      <w:pPr>
-        <w:rPr>
-          <w:rFonts w:ascii="Arial" w:hAnsi="Arial" w:cs="Arial"/>
-          <w:szCs w:val="24"/>
-        </w:rPr>
-      </w:pPr>
     </w:p>
     <w:p>
       <w:pPr>
@@ -7363,14 +7811,6 @@
           <w:szCs w:val="24"/>
         </w:rPr>
       </w:pPr>
-    </w:p>
-    <w:p>
-      <w:pPr>
-        <w:rPr>
-          <w:rFonts w:ascii="Arial" w:hAnsi="Arial" w:cs="Arial"/>
-          <w:szCs w:val="24"/>
-        </w:rPr>
-      </w:pPr>
       <w:r>
         <w:rPr>
           <w:rFonts w:ascii="Arial" w:hAnsi="Arial" w:cs="Arial"/>
@@ -7416,14 +7856,6 @@
           <w:szCs w:val="24"/>
         </w:rPr>
       </w:pPr>
-    </w:p>
-    <w:p>
-      <w:pPr>
-        <w:rPr>
-          <w:rFonts w:ascii="Arial" w:hAnsi="Arial" w:cs="Arial"/>
-          <w:szCs w:val="24"/>
-        </w:rPr>
-      </w:pPr>
       <w:r>
         <w:rPr>
           <w:rFonts w:ascii="Arial" w:hAnsi="Arial" w:cs="Arial"/>
@@ -7471,14 +7903,6 @@
           <w:szCs w:val="24"/>
         </w:rPr>
       </w:pPr>
-    </w:p>
-    <w:p>
-      <w:pPr>
-        <w:rPr>
-          <w:rFonts w:ascii="Arial" w:hAnsi="Arial" w:cs="Arial"/>
-          <w:szCs w:val="24"/>
-        </w:rPr>
-      </w:pPr>
       <w:r>
         <w:rPr>
           <w:rFonts w:ascii="Arial" w:hAnsi="Arial" w:cs="Arial"/>
@@ -7597,6 +8021,7 @@
           <w:rFonts w:ascii="Arial" w:hAnsi="Arial" w:cs="Arial"/>
           <w:szCs w:val="24"/>
         </w:rPr>
+        <w:lastRenderedPageBreak/>
         <w:t>ITENS: Representados pelos cards do cardápio.</w:t>
       </w:r>
     </w:p>
@@ -7895,6 +8320,39 @@
         </w:rPr>
         <w:t xml:space="preserve"> e persistência real no banco de dados.</w:t>
       </w:r>
+    </w:p>
+    <w:p>
+      <w:pPr>
+        <w:rPr>
+          <w:rFonts w:ascii="Arial" w:hAnsi="Arial" w:cs="Arial"/>
+          <w:szCs w:val="24"/>
+        </w:rPr>
+      </w:pPr>
+    </w:p>
+    <w:p>
+      <w:pPr>
+        <w:rPr>
+          <w:rFonts w:ascii="Arial" w:hAnsi="Arial" w:cs="Arial"/>
+          <w:szCs w:val="24"/>
+        </w:rPr>
+      </w:pPr>
+      <w:r>
+        <w:rPr>
+          <w:rFonts w:ascii="Arial" w:hAnsi="Arial" w:cs="Arial"/>
+          <w:szCs w:val="24"/>
+        </w:rPr>
+        <w:t xml:space="preserve">O repositório com todos os arquivos e atualizações do projeto TOIÇO’S BURGUERS está disponível no GitHub, por meio do seguinte link: </w:t>
+      </w:r>
+      <w:hyperlink r:id="rId11" w:tgtFrame="_new" w:history="1">
+        <w:r>
+          <w:rPr>
+            <w:rStyle w:val="Hyperlink"/>
+            <w:rFonts w:ascii="Arial" w:hAnsi="Arial" w:cs="Arial"/>
+            <w:szCs w:val="24"/>
+          </w:rPr>
+          <w:t>https://github.com/Hugsy013/Projeto-UNI9-1--Sem-2025</w:t>
+        </w:r>
+      </w:hyperlink>
     </w:p>
     <w:p>
       <w:pPr>
@@ -9462,7 +9920,7 @@
         </w:rPr>
         <w:t xml:space="preserve">. Nações Unidas, 2015. Disponível em: </w:t>
       </w:r>
-      <w:hyperlink r:id="rId10" w:tgtFrame="_new" w:history="1">
+      <w:hyperlink r:id="rId12" w:tgtFrame="_new" w:history="1">
         <w:r>
           <w:rPr>
             <w:rStyle w:val="Hyperlink"/>
@@ -9579,7 +10037,7 @@
       </w:pPr>
     </w:p>
     <w:sectPr>
-      <w:footerReference w:type="default" r:id="rId11"/>
+      <w:footerReference w:type="default" r:id="rId13"/>
       <w:pgSz w:w="11909" w:h="16834"/>
       <w:pgMar w:top="1699" w:right="1138" w:bottom="1138" w:left="1699" w:header="709" w:footer="709" w:gutter="0"/>
       <w:pgNumType w:start="1"/>
@@ -11051,6 +11509,119 @@
     </w:lvl>
   </w:abstractNum>
   <w:abstractNum w:abstractNumId="9" w15:restartNumberingAfterBreak="0">
+    <w:nsid w:val="5AAD7346"/>
+    <w:multiLevelType w:val="hybridMultilevel"/>
+    <w:tmpl w:val="46440FA8"/>
+    <w:lvl w:ilvl="0" w:tplc="04160001">
+      <w:start w:val="1"/>
+      <w:numFmt w:val="bullet"/>
+      <w:lvlText w:val=""/>
+      <w:lvlJc w:val="left"/>
+      <w:pPr>
+        <w:ind w:left="1440" w:hanging="360"/>
+      </w:pPr>
+      <w:rPr>
+        <w:rFonts w:ascii="Symbol" w:hAnsi="Symbol" w:hint="default"/>
+      </w:rPr>
+    </w:lvl>
+    <w:lvl w:ilvl="1" w:tplc="04160003" w:tentative="1">
+      <w:start w:val="1"/>
+      <w:numFmt w:val="bullet"/>
+      <w:lvlText w:val="o"/>
+      <w:lvlJc w:val="left"/>
+      <w:pPr>
+        <w:ind w:left="2160" w:hanging="360"/>
+      </w:pPr>
+      <w:rPr>
+        <w:rFonts w:ascii="Courier New" w:hAnsi="Courier New" w:cs="Courier New" w:hint="default"/>
+      </w:rPr>
+    </w:lvl>
+    <w:lvl w:ilvl="2" w:tplc="04160005" w:tentative="1">
+      <w:start w:val="1"/>
+      <w:numFmt w:val="bullet"/>
+      <w:lvlText w:val=""/>
+      <w:lvlJc w:val="left"/>
+      <w:pPr>
+        <w:ind w:left="2880" w:hanging="360"/>
+      </w:pPr>
+      <w:rPr>
+        <w:rFonts w:ascii="Wingdings" w:hAnsi="Wingdings" w:hint="default"/>
+      </w:rPr>
+    </w:lvl>
+    <w:lvl w:ilvl="3" w:tplc="04160001" w:tentative="1">
+      <w:start w:val="1"/>
+      <w:numFmt w:val="bullet"/>
+      <w:lvlText w:val=""/>
+      <w:lvlJc w:val="left"/>
+      <w:pPr>
+        <w:ind w:left="3600" w:hanging="360"/>
+      </w:pPr>
+      <w:rPr>
+        <w:rFonts w:ascii="Symbol" w:hAnsi="Symbol" w:hint="default"/>
+      </w:rPr>
+    </w:lvl>
+    <w:lvl w:ilvl="4" w:tplc="04160003" w:tentative="1">
+      <w:start w:val="1"/>
+      <w:numFmt w:val="bullet"/>
+      <w:lvlText w:val="o"/>
+      <w:lvlJc w:val="left"/>
+      <w:pPr>
+        <w:ind w:left="4320" w:hanging="360"/>
+      </w:pPr>
+      <w:rPr>
+        <w:rFonts w:ascii="Courier New" w:hAnsi="Courier New" w:cs="Courier New" w:hint="default"/>
+      </w:rPr>
+    </w:lvl>
+    <w:lvl w:ilvl="5" w:tplc="04160005" w:tentative="1">
+      <w:start w:val="1"/>
+      <w:numFmt w:val="bullet"/>
+      <w:lvlText w:val=""/>
+      <w:lvlJc w:val="left"/>
+      <w:pPr>
+        <w:ind w:left="5040" w:hanging="360"/>
+      </w:pPr>
+      <w:rPr>
+        <w:rFonts w:ascii="Wingdings" w:hAnsi="Wingdings" w:hint="default"/>
+      </w:rPr>
+    </w:lvl>
+    <w:lvl w:ilvl="6" w:tplc="04160001" w:tentative="1">
+      <w:start w:val="1"/>
+      <w:numFmt w:val="bullet"/>
+      <w:lvlText w:val=""/>
+      <w:lvlJc w:val="left"/>
+      <w:pPr>
+        <w:ind w:left="5760" w:hanging="360"/>
+      </w:pPr>
+      <w:rPr>
+        <w:rFonts w:ascii="Symbol" w:hAnsi="Symbol" w:hint="default"/>
+      </w:rPr>
+    </w:lvl>
+    <w:lvl w:ilvl="7" w:tplc="04160003" w:tentative="1">
+      <w:start w:val="1"/>
+      <w:numFmt w:val="bullet"/>
+      <w:lvlText w:val="o"/>
+      <w:lvlJc w:val="left"/>
+      <w:pPr>
+        <w:ind w:left="6480" w:hanging="360"/>
+      </w:pPr>
+      <w:rPr>
+        <w:rFonts w:ascii="Courier New" w:hAnsi="Courier New" w:cs="Courier New" w:hint="default"/>
+      </w:rPr>
+    </w:lvl>
+    <w:lvl w:ilvl="8" w:tplc="04160005" w:tentative="1">
+      <w:start w:val="1"/>
+      <w:numFmt w:val="bullet"/>
+      <w:lvlText w:val=""/>
+      <w:lvlJc w:val="left"/>
+      <w:pPr>
+        <w:ind w:left="7200" w:hanging="360"/>
+      </w:pPr>
+      <w:rPr>
+        <w:rFonts w:ascii="Wingdings" w:hAnsi="Wingdings" w:hint="default"/>
+      </w:rPr>
+    </w:lvl>
+  </w:abstractNum>
+  <w:abstractNum w:abstractNumId="10" w15:restartNumberingAfterBreak="0">
     <w:nsid w:val="5EEE1271"/>
     <w:multiLevelType w:val="multilevel"/>
     <w:tmpl w:val="47F26220"/>
@@ -11199,7 +11770,7 @@
       </w:rPr>
     </w:lvl>
   </w:abstractNum>
-  <w:abstractNum w:abstractNumId="10" w15:restartNumberingAfterBreak="0">
+  <w:abstractNum w:abstractNumId="11" w15:restartNumberingAfterBreak="0">
     <w:nsid w:val="6A6E4A35"/>
     <w:multiLevelType w:val="multilevel"/>
     <w:tmpl w:val="3F5E656C"/>
@@ -11348,7 +11919,7 @@
       </w:rPr>
     </w:lvl>
   </w:abstractNum>
-  <w:abstractNum w:abstractNumId="11" w15:restartNumberingAfterBreak="0">
+  <w:abstractNum w:abstractNumId="12" w15:restartNumberingAfterBreak="0">
     <w:nsid w:val="6BC7007E"/>
     <w:multiLevelType w:val="multilevel"/>
     <w:tmpl w:val="43F4597C"/>
@@ -11434,7 +12005,7 @@
       </w:pPr>
     </w:lvl>
   </w:abstractNum>
-  <w:abstractNum w:abstractNumId="12" w15:restartNumberingAfterBreak="0">
+  <w:abstractNum w:abstractNumId="13" w15:restartNumberingAfterBreak="0">
     <w:nsid w:val="6FEB6883"/>
     <w:multiLevelType w:val="multilevel"/>
     <w:tmpl w:val="7C56764E"/>
@@ -11583,7 +12154,120 @@
       </w:rPr>
     </w:lvl>
   </w:abstractNum>
-  <w:abstractNum w:abstractNumId="13" w15:restartNumberingAfterBreak="0">
+  <w:abstractNum w:abstractNumId="14" w15:restartNumberingAfterBreak="0">
+    <w:nsid w:val="711D40F7"/>
+    <w:multiLevelType w:val="hybridMultilevel"/>
+    <w:tmpl w:val="1D0238E0"/>
+    <w:lvl w:ilvl="0" w:tplc="04160001">
+      <w:start w:val="1"/>
+      <w:numFmt w:val="bullet"/>
+      <w:lvlText w:val=""/>
+      <w:lvlJc w:val="left"/>
+      <w:pPr>
+        <w:ind w:left="1440" w:hanging="360"/>
+      </w:pPr>
+      <w:rPr>
+        <w:rFonts w:ascii="Symbol" w:hAnsi="Symbol" w:hint="default"/>
+      </w:rPr>
+    </w:lvl>
+    <w:lvl w:ilvl="1" w:tplc="04160003" w:tentative="1">
+      <w:start w:val="1"/>
+      <w:numFmt w:val="bullet"/>
+      <w:lvlText w:val="o"/>
+      <w:lvlJc w:val="left"/>
+      <w:pPr>
+        <w:ind w:left="2160" w:hanging="360"/>
+      </w:pPr>
+      <w:rPr>
+        <w:rFonts w:ascii="Courier New" w:hAnsi="Courier New" w:cs="Courier New" w:hint="default"/>
+      </w:rPr>
+    </w:lvl>
+    <w:lvl w:ilvl="2" w:tplc="04160005" w:tentative="1">
+      <w:start w:val="1"/>
+      <w:numFmt w:val="bullet"/>
+      <w:lvlText w:val=""/>
+      <w:lvlJc w:val="left"/>
+      <w:pPr>
+        <w:ind w:left="2880" w:hanging="360"/>
+      </w:pPr>
+      <w:rPr>
+        <w:rFonts w:ascii="Wingdings" w:hAnsi="Wingdings" w:hint="default"/>
+      </w:rPr>
+    </w:lvl>
+    <w:lvl w:ilvl="3" w:tplc="04160001" w:tentative="1">
+      <w:start w:val="1"/>
+      <w:numFmt w:val="bullet"/>
+      <w:lvlText w:val=""/>
+      <w:lvlJc w:val="left"/>
+      <w:pPr>
+        <w:ind w:left="3600" w:hanging="360"/>
+      </w:pPr>
+      <w:rPr>
+        <w:rFonts w:ascii="Symbol" w:hAnsi="Symbol" w:hint="default"/>
+      </w:rPr>
+    </w:lvl>
+    <w:lvl w:ilvl="4" w:tplc="04160003" w:tentative="1">
+      <w:start w:val="1"/>
+      <w:numFmt w:val="bullet"/>
+      <w:lvlText w:val="o"/>
+      <w:lvlJc w:val="left"/>
+      <w:pPr>
+        <w:ind w:left="4320" w:hanging="360"/>
+      </w:pPr>
+      <w:rPr>
+        <w:rFonts w:ascii="Courier New" w:hAnsi="Courier New" w:cs="Courier New" w:hint="default"/>
+      </w:rPr>
+    </w:lvl>
+    <w:lvl w:ilvl="5" w:tplc="04160005" w:tentative="1">
+      <w:start w:val="1"/>
+      <w:numFmt w:val="bullet"/>
+      <w:lvlText w:val=""/>
+      <w:lvlJc w:val="left"/>
+      <w:pPr>
+        <w:ind w:left="5040" w:hanging="360"/>
+      </w:pPr>
+      <w:rPr>
+        <w:rFonts w:ascii="Wingdings" w:hAnsi="Wingdings" w:hint="default"/>
+      </w:rPr>
+    </w:lvl>
+    <w:lvl w:ilvl="6" w:tplc="04160001" w:tentative="1">
+      <w:start w:val="1"/>
+      <w:numFmt w:val="bullet"/>
+      <w:lvlText w:val=""/>
+      <w:lvlJc w:val="left"/>
+      <w:pPr>
+        <w:ind w:left="5760" w:hanging="360"/>
+      </w:pPr>
+      <w:rPr>
+        <w:rFonts w:ascii="Symbol" w:hAnsi="Symbol" w:hint="default"/>
+      </w:rPr>
+    </w:lvl>
+    <w:lvl w:ilvl="7" w:tplc="04160003" w:tentative="1">
+      <w:start w:val="1"/>
+      <w:numFmt w:val="bullet"/>
+      <w:lvlText w:val="o"/>
+      <w:lvlJc w:val="left"/>
+      <w:pPr>
+        <w:ind w:left="6480" w:hanging="360"/>
+      </w:pPr>
+      <w:rPr>
+        <w:rFonts w:ascii="Courier New" w:hAnsi="Courier New" w:cs="Courier New" w:hint="default"/>
+      </w:rPr>
+    </w:lvl>
+    <w:lvl w:ilvl="8" w:tplc="04160005" w:tentative="1">
+      <w:start w:val="1"/>
+      <w:numFmt w:val="bullet"/>
+      <w:lvlText w:val=""/>
+      <w:lvlJc w:val="left"/>
+      <w:pPr>
+        <w:ind w:left="7200" w:hanging="360"/>
+      </w:pPr>
+      <w:rPr>
+        <w:rFonts w:ascii="Wingdings" w:hAnsi="Wingdings" w:hint="default"/>
+      </w:rPr>
+    </w:lvl>
+  </w:abstractNum>
+  <w:abstractNum w:abstractNumId="15" w15:restartNumberingAfterBreak="0">
     <w:nsid w:val="731408BF"/>
     <w:multiLevelType w:val="multilevel"/>
     <w:tmpl w:val="4E52F8B4"/>
@@ -11733,7 +12417,7 @@
     </w:lvl>
   </w:abstractNum>
   <w:num w:numId="1" w16cid:durableId="2036956037">
-    <w:abstractNumId w:val="11"/>
+    <w:abstractNumId w:val="12"/>
   </w:num>
   <w:num w:numId="2" w16cid:durableId="677538614">
     <w:abstractNumId w:val="0"/>
@@ -11748,22 +12432,22 @@
     <w:abstractNumId w:val="3"/>
   </w:num>
   <w:num w:numId="6" w16cid:durableId="1791052952">
-    <w:abstractNumId w:val="13"/>
+    <w:abstractNumId w:val="15"/>
   </w:num>
   <w:num w:numId="7" w16cid:durableId="508905810">
     <w:abstractNumId w:val="1"/>
   </w:num>
   <w:num w:numId="8" w16cid:durableId="1701467318">
-    <w:abstractNumId w:val="9"/>
+    <w:abstractNumId w:val="10"/>
   </w:num>
   <w:num w:numId="9" w16cid:durableId="967586333">
-    <w:abstractNumId w:val="10"/>
+    <w:abstractNumId w:val="11"/>
   </w:num>
   <w:num w:numId="10" w16cid:durableId="220793772">
     <w:abstractNumId w:val="8"/>
   </w:num>
   <w:num w:numId="11" w16cid:durableId="2007243495">
-    <w:abstractNumId w:val="12"/>
+    <w:abstractNumId w:val="13"/>
   </w:num>
   <w:num w:numId="12" w16cid:durableId="743574876">
     <w:abstractNumId w:val="4"/>
@@ -11773,6 +12457,12 @@
   </w:num>
   <w:num w:numId="14" w16cid:durableId="1380009105">
     <w:abstractNumId w:val="5"/>
+  </w:num>
+  <w:num w:numId="15" w16cid:durableId="389302929">
+    <w:abstractNumId w:val="14"/>
+  </w:num>
+  <w:num w:numId="16" w16cid:durableId="923610557">
+    <w:abstractNumId w:val="9"/>
   </w:num>
 </w:numbering>
 </file>
@@ -12291,7 +12981,6 @@
   <w:style w:type="character" w:default="1" w:styleId="Fontepargpadro">
     <w:name w:val="Default Paragraph Font"/>
     <w:uiPriority w:val="1"/>
-    <w:semiHidden/>
     <w:unhideWhenUsed/>
   </w:style>
   <w:style w:type="table" w:default="1" w:styleId="Tabelanormal">
@@ -12427,6 +13116,18 @@
     <w:rPr>
       <w:color w:val="605E5C"/>
       <w:shd w:val="clear" w:color="auto" w:fill="E1DFDD"/>
+    </w:rPr>
+  </w:style>
+  <w:style w:type="character" w:styleId="HiperlinkVisitado">
+    <w:name w:val="FollowedHyperlink"/>
+    <w:basedOn w:val="Fontepargpadro"/>
+    <w:uiPriority w:val="99"/>
+    <w:semiHidden/>
+    <w:unhideWhenUsed/>
+    <w:rsid w:val="00011187"/>
+    <w:rPr>
+      <w:color w:val="800080" w:themeColor="followedHyperlink"/>
+      <w:u w:val="single"/>
     </w:rPr>
   </w:style>
 </w:styles>

</xml_diff>

<commit_message>
Atualizações do projeto ABNT V2
</commit_message>
<xml_diff>
--- a/TOICOS BURGUERS ABNT.docx
+++ b/TOICOS BURGUERS ABNT.docx
@@ -939,25 +939,7 @@
           <w:sz w:val="22"/>
           <w:szCs w:val="22"/>
         </w:rPr>
-        <w:t xml:space="preserve">O grupo propõe o desenvolvimento de um site e estruturas funcionais para a hamburgueria </w:t>
-      </w:r>
-      <w:proofErr w:type="spellStart"/>
-      <w:r>
-        <w:rPr>
-          <w:rFonts w:ascii="Arial" w:eastAsia="Arial" w:hAnsi="Arial" w:cs="Arial"/>
-          <w:sz w:val="22"/>
-          <w:szCs w:val="22"/>
-        </w:rPr>
-        <w:t>Toiço’s</w:t>
-      </w:r>
-      <w:proofErr w:type="spellEnd"/>
-      <w:r>
-        <w:rPr>
-          <w:rFonts w:ascii="Arial" w:eastAsia="Arial" w:hAnsi="Arial" w:cs="Arial"/>
-          <w:sz w:val="22"/>
-          <w:szCs w:val="22"/>
-        </w:rPr>
-        <w:t xml:space="preserve"> Burguer, com o objetivo de otimizar o atendimento ao cliente por meio de uma plataforma ágil e acessível. O site contará com funcionalidades como cardápio interativo, login, área de pedidos, suporte e outras ferramentas que tornarão o processo de compra mais prático para os clientes, além de facilitar a organização e gestão dos pedidos pela empresa.</w:t>
+        <w:t>O grupo propõe o desenvolvimento de um site e estruturas funcionais para a hamburgueria Toiço’s Burguer, com o objetivo de otimizar o atendimento ao cliente por meio de uma plataforma ágil e acessível. O site contará com funcionalidades como cardápio interativo, login, área de pedidos, suporte e outras ferramentas que tornarão o processo de compra mais prático para os clientes, além de facilitar a organização e gestão dos pedidos pela empresa.</w:t>
       </w:r>
     </w:p>
     <w:p>
@@ -2396,23 +2378,7 @@
           <w:rFonts w:ascii="Arial" w:eastAsia="Arial" w:hAnsi="Arial" w:cs="Arial"/>
           <w:szCs w:val="24"/>
         </w:rPr>
-        <w:t xml:space="preserve">O objetivo deste projeto é desenvolver um site funcional e interativo para a hamburgueria </w:t>
-      </w:r>
-      <w:proofErr w:type="spellStart"/>
-      <w:r>
-        <w:rPr>
-          <w:rFonts w:ascii="Arial" w:eastAsia="Arial" w:hAnsi="Arial" w:cs="Arial"/>
-          <w:szCs w:val="24"/>
-        </w:rPr>
-        <w:t>Toiço’s</w:t>
-      </w:r>
-      <w:proofErr w:type="spellEnd"/>
-      <w:r>
-        <w:rPr>
-          <w:rFonts w:ascii="Arial" w:eastAsia="Arial" w:hAnsi="Arial" w:cs="Arial"/>
-          <w:szCs w:val="24"/>
-        </w:rPr>
-        <w:t xml:space="preserve"> Burguer, com o intuito de melhorar a experiência do cliente e otimizar o atendimento por meio de uma plataforma digital ágil e acessível. A proposta busca implementar funcionalidades que contribuam diretamente para a eficiência do processo de compra, como um cardápio digital interativo, sistema de login personalizado, área de pedidos intuitiva, suporte ao cliente e ferramentas administrativas voltadas à organização interna da empresa. Dessa forma, o projeto visa atender tanto às necessidades dos usuários quanto às demandas de gestão da hamburgueria, promovendo maior praticidade, organização e qualidade no serviço prestado.</w:t>
+        <w:t>O objetivo deste projeto é desenvolver um site funcional e interativo para a hamburgueria Toiço’s Burguer, com o intuito de melhorar a experiência do cliente e otimizar o atendimento por meio de uma plataforma digital ágil e acessível. A proposta busca implementar funcionalidades que contribuam diretamente para a eficiência do processo de compra, como um cardápio digital interativo, sistema de login personalizado, área de pedidos intuitiva, suporte ao cliente e ferramentas administrativas voltadas à organização interna da empresa. Dessa forma, o projeto visa atender tanto às necessidades dos usuários quanto às demandas de gestão da hamburgueria, promovendo maior praticidade, organização e qualidade no serviço prestado.</w:t>
       </w:r>
       <w:r>
         <w:rPr>
@@ -2775,23 +2741,7 @@
                 <w:rFonts w:ascii="Arial" w:eastAsia="Arial" w:hAnsi="Arial" w:cs="Arial"/>
                 <w:szCs w:val="24"/>
               </w:rPr>
-              <w:t>Desenvolvedor Front-</w:t>
-            </w:r>
-            <w:proofErr w:type="spellStart"/>
-            <w:r>
-              <w:rPr>
-                <w:rFonts w:ascii="Arial" w:eastAsia="Arial" w:hAnsi="Arial" w:cs="Arial"/>
-                <w:szCs w:val="24"/>
-              </w:rPr>
-              <w:t>End</w:t>
-            </w:r>
-            <w:proofErr w:type="spellEnd"/>
-            <w:r>
-              <w:rPr>
-                <w:rFonts w:ascii="Arial" w:eastAsia="Arial" w:hAnsi="Arial" w:cs="Arial"/>
-                <w:szCs w:val="24"/>
-              </w:rPr>
-              <w:t xml:space="preserve"> e Designer Gráfico</w:t>
+              <w:t>Desenvolvedor Front-End e Designer Gráfico</w:t>
             </w:r>
           </w:p>
         </w:tc>
@@ -2871,17 +2821,8 @@
                 <w:rFonts w:ascii="Arial" w:eastAsia="Arial" w:hAnsi="Arial" w:cs="Arial"/>
                 <w:szCs w:val="24"/>
               </w:rPr>
-              <w:t>Pesquisador e Desenvolvedor Back-</w:t>
-            </w:r>
-            <w:proofErr w:type="spellStart"/>
-            <w:r>
-              <w:rPr>
-                <w:rFonts w:ascii="Arial" w:eastAsia="Arial" w:hAnsi="Arial" w:cs="Arial"/>
-                <w:szCs w:val="24"/>
-              </w:rPr>
-              <w:t>End</w:t>
-            </w:r>
-            <w:proofErr w:type="spellEnd"/>
+              <w:t>Pesquisador e Desenvolvedor Back-End</w:t>
+            </w:r>
           </w:p>
         </w:tc>
         <w:tc>
@@ -2904,23 +2845,7 @@
                 <w:rFonts w:ascii="Arial" w:eastAsia="Arial" w:hAnsi="Arial" w:cs="Arial"/>
                 <w:szCs w:val="24"/>
               </w:rPr>
-              <w:t xml:space="preserve">Elaboração de textos para o site, pesquisa de concorrência, revisão de conteúdo e desenvolvimento do </w:t>
-            </w:r>
-            <w:proofErr w:type="spellStart"/>
-            <w:r>
-              <w:rPr>
-                <w:rFonts w:ascii="Arial" w:eastAsia="Arial" w:hAnsi="Arial" w:cs="Arial"/>
-                <w:szCs w:val="24"/>
-              </w:rPr>
-              <w:t>back</w:t>
-            </w:r>
-            <w:proofErr w:type="spellEnd"/>
-            <w:r>
-              <w:rPr>
-                <w:rFonts w:ascii="Arial" w:eastAsia="Arial" w:hAnsi="Arial" w:cs="Arial"/>
-                <w:szCs w:val="24"/>
-              </w:rPr>
-              <w:t>-end.</w:t>
+              <w:t>Elaboração de textos para o site, pesquisa de concorrência, revisão de conteúdo e desenvolvimento do back-end.</w:t>
             </w:r>
           </w:p>
         </w:tc>
@@ -2952,19 +2877,8 @@
                 <w:bCs/>
                 <w:szCs w:val="24"/>
               </w:rPr>
-              <w:t xml:space="preserve">Rafael </w:t>
-            </w:r>
-            <w:proofErr w:type="spellStart"/>
-            <w:r>
-              <w:rPr>
-                <w:rFonts w:ascii="Arial" w:eastAsia="Arial" w:hAnsi="Arial" w:cs="Arial"/>
-                <w:b/>
-                <w:bCs/>
-                <w:szCs w:val="24"/>
-              </w:rPr>
-              <w:t>Capuano</w:t>
-            </w:r>
-            <w:proofErr w:type="spellEnd"/>
+              <w:t>Rafael Capuano</w:t>
+            </w:r>
           </w:p>
         </w:tc>
         <w:tc>
@@ -3012,23 +2926,7 @@
                 <w:rFonts w:ascii="Arial" w:eastAsia="Arial" w:hAnsi="Arial" w:cs="Arial"/>
                 <w:szCs w:val="24"/>
               </w:rPr>
-              <w:t xml:space="preserve">Modelagem e implementação do banco de dados, criação da API e integração com o </w:t>
-            </w:r>
-            <w:proofErr w:type="spellStart"/>
-            <w:r>
-              <w:rPr>
-                <w:rFonts w:ascii="Arial" w:eastAsia="Arial" w:hAnsi="Arial" w:cs="Arial"/>
-                <w:szCs w:val="24"/>
-              </w:rPr>
-              <w:t>back-end</w:t>
-            </w:r>
-            <w:proofErr w:type="spellEnd"/>
-            <w:r>
-              <w:rPr>
-                <w:rFonts w:ascii="Arial" w:eastAsia="Arial" w:hAnsi="Arial" w:cs="Arial"/>
-                <w:szCs w:val="24"/>
-              </w:rPr>
-              <w:t xml:space="preserve"> do site.</w:t>
+              <w:t>Modelagem e implementação do banco de dados, criação da API e integração com o back-end do site.</w:t>
             </w:r>
           </w:p>
         </w:tc>
@@ -3730,41 +3628,7 @@
           <w:color w:val="000000" w:themeColor="text1"/>
           <w:szCs w:val="24"/>
         </w:rPr>
-        <w:t xml:space="preserve">Dessa conversa despretensiosa surgiu a vontade de </w:t>
-      </w:r>
-      <w:proofErr w:type="gramStart"/>
-      <w:r>
-        <w:rPr>
-          <w:rFonts w:ascii="Arial" w:eastAsia="Arial" w:hAnsi="Arial" w:cs="Arial"/>
-          <w:color w:val="000000" w:themeColor="text1"/>
-          <w:szCs w:val="24"/>
-        </w:rPr>
-        <w:t>criar algo novo</w:t>
-      </w:r>
-      <w:proofErr w:type="gramEnd"/>
-      <w:r>
-        <w:rPr>
-          <w:rFonts w:ascii="Arial" w:eastAsia="Arial" w:hAnsi="Arial" w:cs="Arial"/>
-          <w:color w:val="000000" w:themeColor="text1"/>
-          <w:szCs w:val="24"/>
-        </w:rPr>
-        <w:t xml:space="preserve">: uma hamburgueria com lanches saborosos, </w:t>
-      </w:r>
-      <w:r>
-        <w:rPr>
-          <w:rFonts w:ascii="Arial" w:eastAsia="Arial" w:hAnsi="Arial" w:cs="Arial"/>
-          <w:color w:val="000000" w:themeColor="text1"/>
-          <w:szCs w:val="24"/>
-        </w:rPr>
-        <w:t>bem-feitos</w:t>
-      </w:r>
-      <w:r>
-        <w:rPr>
-          <w:rFonts w:ascii="Arial" w:eastAsia="Arial" w:hAnsi="Arial" w:cs="Arial"/>
-          <w:color w:val="000000" w:themeColor="text1"/>
-          <w:szCs w:val="24"/>
-        </w:rPr>
-        <w:t xml:space="preserve"> e, acima de tudo, com preços justos. Assim nasceu a TOIÇO’S BURGUERS — uma ideia alimentada por amizade, ousadia e a vontade de fazer diferente.</w:t>
+        <w:t>Dessa conversa despretensiosa surgiu a vontade de criar algo novo: uma hamburgueria com lanches saborosos, bem-feitos e, acima de tudo, com preços justos. Assim nasceu a TOIÇO’S BURGUERS — uma ideia alimentada por amizade, ousadia e a vontade de fazer diferente.</w:t>
       </w:r>
     </w:p>
     <w:p>
@@ -4011,57 +3875,21 @@
           <w:color w:val="000000" w:themeColor="text1"/>
         </w:rPr>
         <w:br/>
-        <w:t>- Alex Logan – Desenvolvedor Front-</w:t>
-      </w:r>
-      <w:proofErr w:type="spellStart"/>
+        <w:t>- Alex Logan – Desenvolvedor Front-End e Designer Gráfico</w:t>
+      </w:r>
       <w:r>
         <w:rPr>
           <w:color w:val="000000" w:themeColor="text1"/>
         </w:rPr>
-        <w:t>End</w:t>
-      </w:r>
-      <w:proofErr w:type="spellEnd"/>
+        <w:br/>
+        <w:t>- Rodrigo Fernandes – Pesquisador e Desenvolvedor Back-End</w:t>
+      </w:r>
       <w:r>
         <w:rPr>
           <w:color w:val="000000" w:themeColor="text1"/>
         </w:rPr>
-        <w:t xml:space="preserve"> e Designer Gráfico</w:t>
-      </w:r>
-      <w:r>
-        <w:rPr>
-          <w:color w:val="000000" w:themeColor="text1"/>
-        </w:rPr>
         <w:br/>
-        <w:t>- Rodrigo Fernandes – Pesquisador e Desenvolvedor Back-</w:t>
-      </w:r>
-      <w:proofErr w:type="spellStart"/>
-      <w:r>
-        <w:rPr>
-          <w:color w:val="000000" w:themeColor="text1"/>
-        </w:rPr>
-        <w:t>End</w:t>
-      </w:r>
-      <w:proofErr w:type="spellEnd"/>
-      <w:r>
-        <w:rPr>
-          <w:color w:val="000000" w:themeColor="text1"/>
-        </w:rPr>
-        <w:br/>
-        <w:t xml:space="preserve">- Rafael </w:t>
-      </w:r>
-      <w:proofErr w:type="spellStart"/>
-      <w:r>
-        <w:rPr>
-          <w:color w:val="000000" w:themeColor="text1"/>
-        </w:rPr>
-        <w:t>Capuano</w:t>
-      </w:r>
-      <w:proofErr w:type="spellEnd"/>
-      <w:r>
-        <w:rPr>
-          <w:color w:val="000000" w:themeColor="text1"/>
-        </w:rPr>
-        <w:t xml:space="preserve"> – Desenvolvedor de Banco de Dados</w:t>
+        <w:t>- Rafael Capuano – Desenvolvedor de Banco de Dados</w:t>
       </w:r>
     </w:p>
     <w:p>
@@ -4723,23 +4551,7 @@
           <w:rFonts w:ascii="Arial" w:eastAsia="Arial" w:hAnsi="Arial" w:cs="Arial"/>
           <w:szCs w:val="24"/>
         </w:rPr>
-        <w:t>2 pontos de acesso (</w:t>
-      </w:r>
-      <w:proofErr w:type="spellStart"/>
-      <w:r>
-        <w:rPr>
-          <w:rFonts w:ascii="Arial" w:eastAsia="Arial" w:hAnsi="Arial" w:cs="Arial"/>
-          <w:szCs w:val="24"/>
-        </w:rPr>
-        <w:t>access</w:t>
-      </w:r>
-      <w:proofErr w:type="spellEnd"/>
-      <w:r>
-        <w:rPr>
-          <w:rFonts w:ascii="Arial" w:eastAsia="Arial" w:hAnsi="Arial" w:cs="Arial"/>
-          <w:szCs w:val="24"/>
-        </w:rPr>
-        <w:t xml:space="preserve"> points) para cobertura total do ambiente;</w:t>
+        <w:t>2 pontos de acesso (access points) para cobertura total do ambiente;</w:t>
       </w:r>
     </w:p>
     <w:p>
@@ -5168,39 +4980,7 @@
           <w:rFonts w:ascii="Arial" w:eastAsia="Arial" w:hAnsi="Arial" w:cs="Arial"/>
           <w:szCs w:val="24"/>
         </w:rPr>
-        <w:t>Servidor local ou hospedagem em nuvem: responsável pelo banco de dados e APIs de comunicação entre front-</w:t>
-      </w:r>
-      <w:proofErr w:type="spellStart"/>
-      <w:r>
-        <w:rPr>
-          <w:rFonts w:ascii="Arial" w:eastAsia="Arial" w:hAnsi="Arial" w:cs="Arial"/>
-          <w:szCs w:val="24"/>
-        </w:rPr>
-        <w:t>end</w:t>
-      </w:r>
-      <w:proofErr w:type="spellEnd"/>
-      <w:r>
-        <w:rPr>
-          <w:rFonts w:ascii="Arial" w:eastAsia="Arial" w:hAnsi="Arial" w:cs="Arial"/>
-          <w:szCs w:val="24"/>
-        </w:rPr>
-        <w:t xml:space="preserve"> e </w:t>
-      </w:r>
-      <w:proofErr w:type="spellStart"/>
-      <w:r>
-        <w:rPr>
-          <w:rFonts w:ascii="Arial" w:eastAsia="Arial" w:hAnsi="Arial" w:cs="Arial"/>
-          <w:szCs w:val="24"/>
-        </w:rPr>
-        <w:t>back-end</w:t>
-      </w:r>
-      <w:proofErr w:type="spellEnd"/>
-      <w:r>
-        <w:rPr>
-          <w:rFonts w:ascii="Arial" w:eastAsia="Arial" w:hAnsi="Arial" w:cs="Arial"/>
-          <w:szCs w:val="24"/>
-        </w:rPr>
-        <w:t>;</w:t>
+        <w:t>Servidor local ou hospedagem em nuvem: responsável pelo banco de dados e APIs de comunicação entre front-end e back-end;</w:t>
       </w:r>
     </w:p>
     <w:p>
@@ -5264,21 +5044,12 @@
           <w:szCs w:val="24"/>
         </w:rPr>
       </w:pPr>
-      <w:proofErr w:type="spellStart"/>
-      <w:r>
-        <w:rPr>
-          <w:rFonts w:ascii="Arial" w:eastAsia="Arial" w:hAnsi="Arial" w:cs="Arial"/>
-          <w:szCs w:val="24"/>
-        </w:rPr>
-        <w:t>No-breaks</w:t>
-      </w:r>
-      <w:proofErr w:type="spellEnd"/>
-      <w:r>
-        <w:rPr>
-          <w:rFonts w:ascii="Arial" w:eastAsia="Arial" w:hAnsi="Arial" w:cs="Arial"/>
-          <w:szCs w:val="24"/>
-        </w:rPr>
-        <w:t xml:space="preserve"> (UPS): para proteção contra quedas de energia e manutenção da operação em situações emergenciais.</w:t>
+      <w:r>
+        <w:rPr>
+          <w:rFonts w:ascii="Arial" w:eastAsia="Arial" w:hAnsi="Arial" w:cs="Arial"/>
+          <w:szCs w:val="24"/>
+        </w:rPr>
+        <w:t>No-breaks (UPS): para proteção contra quedas de energia e manutenção da operação em situações emergenciais.</w:t>
       </w:r>
     </w:p>
     <w:p>
@@ -5395,23 +5166,7 @@
           <w:szCs w:val="24"/>
         </w:rPr>
         <w:lastRenderedPageBreak/>
-        <w:t xml:space="preserve">Editor de código: Visual Studio </w:t>
-      </w:r>
-      <w:proofErr w:type="spellStart"/>
-      <w:r>
-        <w:rPr>
-          <w:rFonts w:ascii="Arial" w:eastAsia="Arial" w:hAnsi="Arial" w:cs="Arial"/>
-          <w:szCs w:val="24"/>
-        </w:rPr>
-        <w:t>Code</w:t>
-      </w:r>
-      <w:proofErr w:type="spellEnd"/>
-      <w:r>
-        <w:rPr>
-          <w:rFonts w:ascii="Arial" w:eastAsia="Arial" w:hAnsi="Arial" w:cs="Arial"/>
-          <w:szCs w:val="24"/>
-        </w:rPr>
-        <w:t>, utilizado pela equipe de desenvolvimento;</w:t>
+        <w:t>Editor de código: Visual Studio Code, utilizado pela equipe de desenvolvimento;</w:t>
       </w:r>
     </w:p>
     <w:p>
@@ -5476,55 +5231,7 @@
           <w:rFonts w:ascii="Arial" w:eastAsia="Arial" w:hAnsi="Arial" w:cs="Arial"/>
           <w:szCs w:val="24"/>
         </w:rPr>
-        <w:t>Front-</w:t>
-      </w:r>
-      <w:proofErr w:type="spellStart"/>
-      <w:r>
-        <w:rPr>
-          <w:rFonts w:ascii="Arial" w:eastAsia="Arial" w:hAnsi="Arial" w:cs="Arial"/>
-          <w:szCs w:val="24"/>
-        </w:rPr>
-        <w:t>End</w:t>
-      </w:r>
-      <w:proofErr w:type="spellEnd"/>
-      <w:r>
-        <w:rPr>
-          <w:rFonts w:ascii="Arial" w:eastAsia="Arial" w:hAnsi="Arial" w:cs="Arial"/>
-          <w:szCs w:val="24"/>
-        </w:rPr>
-        <w:t xml:space="preserve">: HTML, CSS, </w:t>
-      </w:r>
-      <w:proofErr w:type="spellStart"/>
-      <w:r>
-        <w:rPr>
-          <w:rFonts w:ascii="Arial" w:eastAsia="Arial" w:hAnsi="Arial" w:cs="Arial"/>
-          <w:szCs w:val="24"/>
-        </w:rPr>
-        <w:t>JavaScript</w:t>
-      </w:r>
-      <w:proofErr w:type="spellEnd"/>
-      <w:r>
-        <w:rPr>
-          <w:rFonts w:ascii="Arial" w:eastAsia="Arial" w:hAnsi="Arial" w:cs="Arial"/>
-          <w:szCs w:val="24"/>
-        </w:rPr>
-        <w:t xml:space="preserve"> (com possíveis frameworks como </w:t>
-      </w:r>
-      <w:proofErr w:type="spellStart"/>
-      <w:r>
-        <w:rPr>
-          <w:rFonts w:ascii="Arial" w:eastAsia="Arial" w:hAnsi="Arial" w:cs="Arial"/>
-          <w:szCs w:val="24"/>
-        </w:rPr>
-        <w:t>React</w:t>
-      </w:r>
-      <w:proofErr w:type="spellEnd"/>
-      <w:r>
-        <w:rPr>
-          <w:rFonts w:ascii="Arial" w:eastAsia="Arial" w:hAnsi="Arial" w:cs="Arial"/>
-          <w:szCs w:val="24"/>
-        </w:rPr>
-        <w:t xml:space="preserve"> ou Vue.js);</w:t>
+        <w:t>Front-End: HTML, CSS, JavaScript (com possíveis frameworks como React ou Vue.js);</w:t>
       </w:r>
     </w:p>
     <w:p>
@@ -5544,56 +5251,15 @@
           <w:rFonts w:ascii="Arial" w:eastAsia="Arial" w:hAnsi="Arial" w:cs="Arial"/>
           <w:szCs w:val="24"/>
         </w:rPr>
-        <w:t>Back-</w:t>
-      </w:r>
-      <w:proofErr w:type="spellStart"/>
-      <w:r>
-        <w:rPr>
-          <w:rFonts w:ascii="Arial" w:eastAsia="Arial" w:hAnsi="Arial" w:cs="Arial"/>
-          <w:szCs w:val="24"/>
-        </w:rPr>
-        <w:t>End</w:t>
-      </w:r>
-      <w:proofErr w:type="spellEnd"/>
-      <w:r>
-        <w:rPr>
-          <w:rFonts w:ascii="Arial" w:eastAsia="Arial" w:hAnsi="Arial" w:cs="Arial"/>
-          <w:szCs w:val="24"/>
-        </w:rPr>
-        <w:t xml:space="preserve">: </w:t>
-      </w:r>
-      <w:proofErr w:type="spellStart"/>
-      <w:r>
-        <w:rPr>
-          <w:rFonts w:ascii="Arial" w:eastAsia="Arial" w:hAnsi="Arial" w:cs="Arial"/>
-          <w:szCs w:val="24"/>
-        </w:rPr>
-        <w:t>js</w:t>
-      </w:r>
-      <w:proofErr w:type="spellEnd"/>
-      <w:r>
-        <w:rPr>
-          <w:rFonts w:ascii="Arial" w:eastAsia="Arial" w:hAnsi="Arial" w:cs="Arial"/>
-          <w:szCs w:val="24"/>
-        </w:rPr>
-        <w:t xml:space="preserve">, </w:t>
-      </w:r>
-      <w:r>
-        <w:rPr>
-          <w:rFonts w:ascii="Arial" w:eastAsia="Arial" w:hAnsi="Arial" w:cs="Arial"/>
-          <w:szCs w:val="24"/>
-        </w:rPr>
-        <w:t xml:space="preserve">JSON e </w:t>
-      </w:r>
-      <w:proofErr w:type="spellStart"/>
-      <w:r>
-        <w:rPr>
-          <w:rFonts w:ascii="Arial" w:eastAsia="Arial" w:hAnsi="Arial" w:cs="Arial"/>
-          <w:szCs w:val="24"/>
-        </w:rPr>
-        <w:t>sql</w:t>
-      </w:r>
-      <w:proofErr w:type="spellEnd"/>
+        <w:t xml:space="preserve">Back-End: js, </w:t>
+      </w:r>
+      <w:r>
+        <w:rPr>
+          <w:rFonts w:ascii="Arial" w:eastAsia="Arial" w:hAnsi="Arial" w:cs="Arial"/>
+          <w:szCs w:val="24"/>
+        </w:rPr>
+        <w:t>JSON e sql</w:t>
+      </w:r>
       <w:r>
         <w:rPr>
           <w:rFonts w:ascii="Arial" w:eastAsia="Arial" w:hAnsi="Arial" w:cs="Arial"/>
@@ -5619,39 +5285,7 @@
           <w:rFonts w:ascii="Arial" w:eastAsia="Arial" w:hAnsi="Arial" w:cs="Arial"/>
           <w:szCs w:val="24"/>
         </w:rPr>
-        <w:t xml:space="preserve">Software de design gráfico: </w:t>
-      </w:r>
-      <w:proofErr w:type="spellStart"/>
-      <w:r>
-        <w:rPr>
-          <w:rFonts w:ascii="Arial" w:eastAsia="Arial" w:hAnsi="Arial" w:cs="Arial"/>
-          <w:szCs w:val="24"/>
-        </w:rPr>
-        <w:t>Figma</w:t>
-      </w:r>
-      <w:proofErr w:type="spellEnd"/>
-      <w:r>
-        <w:rPr>
-          <w:rFonts w:ascii="Arial" w:eastAsia="Arial" w:hAnsi="Arial" w:cs="Arial"/>
-          <w:szCs w:val="24"/>
-        </w:rPr>
-        <w:t xml:space="preserve">, </w:t>
-      </w:r>
-      <w:proofErr w:type="spellStart"/>
-      <w:r>
-        <w:rPr>
-          <w:rFonts w:ascii="Arial" w:eastAsia="Arial" w:hAnsi="Arial" w:cs="Arial"/>
-          <w:szCs w:val="24"/>
-        </w:rPr>
-        <w:t>Canva</w:t>
-      </w:r>
-      <w:proofErr w:type="spellEnd"/>
-      <w:r>
-        <w:rPr>
-          <w:rFonts w:ascii="Arial" w:eastAsia="Arial" w:hAnsi="Arial" w:cs="Arial"/>
-          <w:szCs w:val="24"/>
-        </w:rPr>
-        <w:t xml:space="preserve"> ou Adobe Illustrator, utilizado na criação da identidade visual e layout do site;</w:t>
+        <w:t>Software de design gráfico: Figma, Canva ou Adobe Illustrator, utilizado na criação da identidade visual e layout do site;</w:t>
       </w:r>
     </w:p>
     <w:p>
@@ -5910,70 +5544,22 @@
           <w:rFonts w:ascii="Arial" w:eastAsia="Arial" w:hAnsi="Arial" w:cs="Arial"/>
           <w:szCs w:val="24"/>
         </w:rPr>
-        <w:t>Front-</w:t>
-      </w:r>
-      <w:proofErr w:type="spellStart"/>
-      <w:r>
-        <w:rPr>
-          <w:rFonts w:ascii="Arial" w:eastAsia="Arial" w:hAnsi="Arial" w:cs="Arial"/>
-          <w:szCs w:val="24"/>
-        </w:rPr>
-        <w:t>End</w:t>
-      </w:r>
-      <w:proofErr w:type="spellEnd"/>
-      <w:r>
-        <w:rPr>
-          <w:rFonts w:ascii="Arial" w:eastAsia="Arial" w:hAnsi="Arial" w:cs="Arial"/>
-          <w:szCs w:val="24"/>
-        </w:rPr>
-        <w:t xml:space="preserve">: HTML5, CSS3, </w:t>
-      </w:r>
-      <w:proofErr w:type="spellStart"/>
-      <w:r>
-        <w:rPr>
-          <w:rFonts w:ascii="Arial" w:eastAsia="Arial" w:hAnsi="Arial" w:cs="Arial"/>
-          <w:szCs w:val="24"/>
-        </w:rPr>
-        <w:t>JavaScript</w:t>
-      </w:r>
-      <w:proofErr w:type="spellEnd"/>
-      <w:r>
-        <w:rPr>
-          <w:rFonts w:ascii="Arial" w:eastAsia="Arial" w:hAnsi="Arial" w:cs="Arial"/>
-          <w:szCs w:val="24"/>
-        </w:rPr>
-        <w:t>, com responsividade para dispositivos móveis;</w:t>
-      </w:r>
-    </w:p>
-    <w:p>
-      <w:pPr>
-        <w:rPr>
-          <w:rFonts w:ascii="Arial" w:eastAsia="Arial" w:hAnsi="Arial" w:cs="Arial"/>
-          <w:szCs w:val="24"/>
-        </w:rPr>
-      </w:pPr>
-      <w:r>
-        <w:rPr>
-          <w:rFonts w:ascii="Arial" w:eastAsia="Arial" w:hAnsi="Arial" w:cs="Arial"/>
-          <w:szCs w:val="24"/>
-        </w:rPr>
-        <w:t>Back-</w:t>
-      </w:r>
-      <w:proofErr w:type="spellStart"/>
-      <w:r>
-        <w:rPr>
-          <w:rFonts w:ascii="Arial" w:eastAsia="Arial" w:hAnsi="Arial" w:cs="Arial"/>
-          <w:szCs w:val="24"/>
-        </w:rPr>
-        <w:t>End</w:t>
-      </w:r>
-      <w:proofErr w:type="spellEnd"/>
-      <w:r>
-        <w:rPr>
-          <w:rFonts w:ascii="Arial" w:eastAsia="Arial" w:hAnsi="Arial" w:cs="Arial"/>
-          <w:szCs w:val="24"/>
-        </w:rPr>
-        <w:t>: Node.js ou PHP, com integração via API para cadastro de produtos e recebimento de pedidos;</w:t>
+        <w:t>Front-End: HTML5, CSS3, JavaScript, com responsividade para dispositivos móveis;</w:t>
+      </w:r>
+    </w:p>
+    <w:p>
+      <w:pPr>
+        <w:rPr>
+          <w:rFonts w:ascii="Arial" w:eastAsia="Arial" w:hAnsi="Arial" w:cs="Arial"/>
+          <w:szCs w:val="24"/>
+        </w:rPr>
+      </w:pPr>
+      <w:r>
+        <w:rPr>
+          <w:rFonts w:ascii="Arial" w:eastAsia="Arial" w:hAnsi="Arial" w:cs="Arial"/>
+          <w:szCs w:val="24"/>
+        </w:rPr>
+        <w:t>Back-End: Node.js ou PHP, com integração via API para cadastro de produtos e recebimento de pedidos;</w:t>
       </w:r>
     </w:p>
     <w:p>
@@ -6003,70 +5589,22 @@
           <w:rFonts w:ascii="Arial" w:eastAsia="Arial" w:hAnsi="Arial" w:cs="Arial"/>
           <w:szCs w:val="24"/>
         </w:rPr>
-        <w:t xml:space="preserve">Hospedagem: Servidor web com domínio próprio (.com </w:t>
-      </w:r>
-      <w:proofErr w:type="gramStart"/>
-      <w:r>
-        <w:rPr>
-          <w:rFonts w:ascii="Arial" w:eastAsia="Arial" w:hAnsi="Arial" w:cs="Arial"/>
-          <w:szCs w:val="24"/>
-        </w:rPr>
-        <w:t>ou .</w:t>
-      </w:r>
-      <w:proofErr w:type="gramEnd"/>
-      <w:r>
-        <w:rPr>
-          <w:rFonts w:ascii="Arial" w:eastAsia="Arial" w:hAnsi="Arial" w:cs="Arial"/>
-          <w:szCs w:val="24"/>
-        </w:rPr>
-        <w:t>com.br);</w:t>
-      </w:r>
-    </w:p>
-    <w:p>
-      <w:pPr>
-        <w:rPr>
-          <w:rFonts w:ascii="Arial" w:eastAsia="Arial" w:hAnsi="Arial" w:cs="Arial"/>
-          <w:szCs w:val="24"/>
-        </w:rPr>
-      </w:pPr>
-      <w:r>
-        <w:rPr>
-          <w:rFonts w:ascii="Arial" w:eastAsia="Arial" w:hAnsi="Arial" w:cs="Arial"/>
-          <w:szCs w:val="24"/>
-        </w:rPr>
-        <w:t xml:space="preserve">Design: </w:t>
-      </w:r>
-      <w:proofErr w:type="spellStart"/>
-      <w:r>
-        <w:rPr>
-          <w:rFonts w:ascii="Arial" w:eastAsia="Arial" w:hAnsi="Arial" w:cs="Arial"/>
-          <w:szCs w:val="24"/>
-        </w:rPr>
-        <w:t>Figma</w:t>
-      </w:r>
-      <w:proofErr w:type="spellEnd"/>
-      <w:r>
-        <w:rPr>
-          <w:rFonts w:ascii="Arial" w:eastAsia="Arial" w:hAnsi="Arial" w:cs="Arial"/>
-          <w:szCs w:val="24"/>
-        </w:rPr>
-        <w:t xml:space="preserve"> e </w:t>
-      </w:r>
-      <w:proofErr w:type="spellStart"/>
-      <w:r>
-        <w:rPr>
-          <w:rFonts w:ascii="Arial" w:eastAsia="Arial" w:hAnsi="Arial" w:cs="Arial"/>
-          <w:szCs w:val="24"/>
-        </w:rPr>
-        <w:t>Canva</w:t>
-      </w:r>
-      <w:proofErr w:type="spellEnd"/>
-      <w:r>
-        <w:rPr>
-          <w:rFonts w:ascii="Arial" w:eastAsia="Arial" w:hAnsi="Arial" w:cs="Arial"/>
-          <w:szCs w:val="24"/>
-        </w:rPr>
-        <w:t xml:space="preserve"> para prototipagem de telas e criação de elementos visuais.</w:t>
+        <w:t>Hospedagem: Servidor web com domínio próprio (.com ou .com.br);</w:t>
+      </w:r>
+    </w:p>
+    <w:p>
+      <w:pPr>
+        <w:rPr>
+          <w:rFonts w:ascii="Arial" w:eastAsia="Arial" w:hAnsi="Arial" w:cs="Arial"/>
+          <w:szCs w:val="24"/>
+        </w:rPr>
+      </w:pPr>
+      <w:r>
+        <w:rPr>
+          <w:rFonts w:ascii="Arial" w:eastAsia="Arial" w:hAnsi="Arial" w:cs="Arial"/>
+          <w:szCs w:val="24"/>
+        </w:rPr>
+        <w:t>Design: Figma e Canva para prototipagem de telas e criação de elementos visuais.</w:t>
       </w:r>
     </w:p>
     <w:p>
@@ -6525,23 +6063,7 @@
           <w:rFonts w:ascii="Arial" w:hAnsi="Arial" w:cs="Arial"/>
           <w:szCs w:val="24"/>
         </w:rPr>
-        <w:t xml:space="preserve">TIPO – Tipo de usuário (admin, </w:t>
-      </w:r>
-      <w:proofErr w:type="gramStart"/>
-      <w:r>
-        <w:rPr>
-          <w:rFonts w:ascii="Arial" w:hAnsi="Arial" w:cs="Arial"/>
-          <w:szCs w:val="24"/>
-        </w:rPr>
-        <w:t>operador, etc.</w:t>
-      </w:r>
-      <w:proofErr w:type="gramEnd"/>
-      <w:r>
-        <w:rPr>
-          <w:rFonts w:ascii="Arial" w:hAnsi="Arial" w:cs="Arial"/>
-          <w:szCs w:val="24"/>
-        </w:rPr>
-        <w:t>)</w:t>
+        <w:t>TIPO – Tipo de usuário (admin, operador, etc.)</w:t>
       </w:r>
     </w:p>
     <w:p>
@@ -6920,23 +6442,7 @@
           <w:rFonts w:ascii="Arial" w:hAnsi="Arial" w:cs="Arial"/>
           <w:szCs w:val="24"/>
         </w:rPr>
-        <w:t>OBSERVAÇÕES – Observações personalizadas (</w:t>
-      </w:r>
-      <w:proofErr w:type="spellStart"/>
-      <w:r>
-        <w:rPr>
-          <w:rFonts w:ascii="Arial" w:hAnsi="Arial" w:cs="Arial"/>
-          <w:szCs w:val="24"/>
-        </w:rPr>
-        <w:t>ex</w:t>
-      </w:r>
-      <w:proofErr w:type="spellEnd"/>
-      <w:r>
-        <w:rPr>
-          <w:rFonts w:ascii="Arial" w:hAnsi="Arial" w:cs="Arial"/>
-          <w:szCs w:val="24"/>
-        </w:rPr>
-        <w:t>: sem cebola)</w:t>
+        <w:t>OBSERVAÇÕES – Observações personalizadas (ex: sem cebola)</w:t>
       </w:r>
     </w:p>
     <w:p>
@@ -7211,23 +6717,7 @@
           <w:rFonts w:ascii="Arial" w:hAnsi="Arial" w:cs="Arial"/>
           <w:szCs w:val="24"/>
         </w:rPr>
-        <w:t xml:space="preserve">: Um cliente pode fazer vários pedidos, mas cada pedido pertence a um único cliente. (Relacionamento 2: </w:t>
-      </w:r>
-      <w:proofErr w:type="gramStart"/>
-      <w:r>
-        <w:rPr>
-          <w:rFonts w:ascii="Arial" w:hAnsi="Arial" w:cs="Arial"/>
-          <w:szCs w:val="24"/>
-        </w:rPr>
-        <w:t>0,n</w:t>
-      </w:r>
-      <w:proofErr w:type="gramEnd"/>
-      <w:r>
-        <w:rPr>
-          <w:rFonts w:ascii="Arial" w:hAnsi="Arial" w:cs="Arial"/>
-          <w:szCs w:val="24"/>
-        </w:rPr>
-        <w:t xml:space="preserve"> - 1)</w:t>
+        <w:t>: Um cliente pode fazer vários pedidos, mas cada pedido pertence a um único cliente. (Relacionamento 2: 0,n - 1)</w:t>
       </w:r>
     </w:p>
     <w:p>
@@ -7256,23 +6746,7 @@
           <w:rFonts w:ascii="Arial" w:hAnsi="Arial" w:cs="Arial"/>
           <w:szCs w:val="24"/>
         </w:rPr>
-        <w:t xml:space="preserve">: Um pedido está associado a um ou mais itens no carrinho no momento da finalização. (Relacionamento 1: </w:t>
-      </w:r>
-      <w:proofErr w:type="gramStart"/>
-      <w:r>
-        <w:rPr>
-          <w:rFonts w:ascii="Arial" w:hAnsi="Arial" w:cs="Arial"/>
-          <w:szCs w:val="24"/>
-        </w:rPr>
-        <w:t>0,n</w:t>
-      </w:r>
-      <w:proofErr w:type="gramEnd"/>
-      <w:r>
-        <w:rPr>
-          <w:rFonts w:ascii="Arial" w:hAnsi="Arial" w:cs="Arial"/>
-          <w:szCs w:val="24"/>
-        </w:rPr>
-        <w:t xml:space="preserve"> - 1)</w:t>
+        <w:t>: Um pedido está associado a um ou mais itens no carrinho no momento da finalização. (Relacionamento 1: 0,n - 1)</w:t>
       </w:r>
     </w:p>
     <w:p>
@@ -7300,23 +6774,7 @@
           <w:rFonts w:ascii="Arial" w:hAnsi="Arial" w:cs="Arial"/>
           <w:szCs w:val="24"/>
         </w:rPr>
-        <w:t xml:space="preserve">: Um item pode ser adicionado a vários carrinhos. (Relacionamento 3: </w:t>
-      </w:r>
-      <w:proofErr w:type="gramStart"/>
-      <w:r>
-        <w:rPr>
-          <w:rFonts w:ascii="Arial" w:hAnsi="Arial" w:cs="Arial"/>
-          <w:szCs w:val="24"/>
-        </w:rPr>
-        <w:t>0,n</w:t>
-      </w:r>
-      <w:proofErr w:type="gramEnd"/>
-      <w:r>
-        <w:rPr>
-          <w:rFonts w:ascii="Arial" w:hAnsi="Arial" w:cs="Arial"/>
-          <w:szCs w:val="24"/>
-        </w:rPr>
-        <w:t xml:space="preserve"> - 1)</w:t>
+        <w:t>: Um item pode ser adicionado a vários carrinhos. (Relacionamento 3: 0,n - 1)</w:t>
       </w:r>
     </w:p>
     <w:p>
@@ -7376,7 +6834,7 @@
           <w:noProof/>
         </w:rPr>
         <w:drawing>
-          <wp:inline distT="0" distB="0" distL="0" distR="0" wp14:anchorId="5582C6C0" wp14:editId="60E56F40">
+          <wp:inline distT="0" distB="0" distL="0" distR="0" wp14:anchorId="5582C6C0" wp14:editId="5DEC7C20">
             <wp:extent cx="5761990" cy="2773045"/>
             <wp:effectExtent l="0" t="0" r="0" b="8255"/>
             <wp:docPr id="1559460970" name="Imagem 2" descr="Diagrama&#10;&#10;O conteúdo gerado por IA pode estar incorreto."/>
@@ -7468,23 +6926,7 @@
           <w:rFonts w:ascii="Arial" w:hAnsi="Arial" w:cs="Arial"/>
           <w:szCs w:val="24"/>
         </w:rPr>
-        <w:t>A lógica de programação do sistema TOIÇO’S BURGUERS foi estruturada com base em três camadas principais: interface do usuário (front-</w:t>
-      </w:r>
-      <w:proofErr w:type="spellStart"/>
-      <w:r>
-        <w:rPr>
-          <w:rFonts w:ascii="Arial" w:hAnsi="Arial" w:cs="Arial"/>
-          <w:szCs w:val="24"/>
-        </w:rPr>
-        <w:t>end</w:t>
-      </w:r>
-      <w:proofErr w:type="spellEnd"/>
-      <w:r>
-        <w:rPr>
-          <w:rFonts w:ascii="Arial" w:hAnsi="Arial" w:cs="Arial"/>
-          <w:szCs w:val="24"/>
-        </w:rPr>
-        <w:t>),</w:t>
+        <w:t>A lógica de programação do sistema TOIÇO’S BURGUERS foi estruturada com base em três camadas principais: interface do usuário (front-end),</w:t>
       </w:r>
       <w:r>
         <w:rPr>
@@ -7534,19 +6976,94 @@
           <w:bCs/>
           <w:szCs w:val="24"/>
         </w:rPr>
-        <w:t>.1 Front-</w:t>
-      </w:r>
-      <w:proofErr w:type="spellStart"/>
-      <w:r>
+        <w:t>.1 Front-End (Interface com o Usuário)</w:t>
+      </w:r>
+    </w:p>
+    <w:p>
+      <w:pPr>
+        <w:rPr>
+          <w:rFonts w:ascii="Arial" w:hAnsi="Arial" w:cs="Arial"/>
+          <w:szCs w:val="24"/>
+        </w:rPr>
+      </w:pPr>
+      <w:r>
+        <w:rPr>
+          <w:rFonts w:ascii="Arial" w:hAnsi="Arial" w:cs="Arial"/>
+          <w:szCs w:val="24"/>
+        </w:rPr>
+        <w:t>A interface foi desenvolvida em HTML, CSS e JavaScript puro. O layout do site apresenta:</w:t>
+      </w:r>
+    </w:p>
+    <w:p>
+      <w:pPr>
+        <w:rPr>
+          <w:rFonts w:ascii="Arial" w:hAnsi="Arial" w:cs="Arial"/>
+          <w:szCs w:val="24"/>
+        </w:rPr>
+      </w:pPr>
+    </w:p>
+    <w:p>
+      <w:pPr>
+        <w:rPr>
+          <w:rFonts w:ascii="Arial" w:hAnsi="Arial" w:cs="Arial"/>
+          <w:szCs w:val="24"/>
+        </w:rPr>
+      </w:pPr>
+      <w:r>
+        <w:rPr>
+          <w:rFonts w:ascii="Arial" w:hAnsi="Arial" w:cs="Arial"/>
+          <w:szCs w:val="24"/>
+        </w:rPr>
+        <w:t>Página de cardápio, com cards que exibem os lanches disponíveis.</w:t>
+      </w:r>
+    </w:p>
+    <w:p>
+      <w:pPr>
+        <w:rPr>
+          <w:rFonts w:ascii="Arial" w:hAnsi="Arial" w:cs="Arial"/>
+          <w:szCs w:val="24"/>
+        </w:rPr>
+      </w:pPr>
+      <w:r>
+        <w:rPr>
+          <w:rFonts w:ascii="Arial" w:hAnsi="Arial" w:cs="Arial"/>
+          <w:szCs w:val="24"/>
+        </w:rPr>
+        <w:t>Cada card contém: nome, imagem, descrição, preço e um botão "Adicionar aos pedidos".</w:t>
+      </w:r>
+    </w:p>
+    <w:p>
+      <w:pPr>
+        <w:rPr>
+          <w:rFonts w:ascii="Arial" w:hAnsi="Arial" w:cs="Arial"/>
+          <w:szCs w:val="24"/>
+        </w:rPr>
+      </w:pPr>
+      <w:r>
+        <w:rPr>
+          <w:rFonts w:ascii="Arial" w:hAnsi="Arial" w:cs="Arial"/>
+          <w:szCs w:val="24"/>
+        </w:rPr>
+        <w:t>A página utiliza o localStorage do navegador para registrar temporariamente os pedidos.</w:t>
+      </w:r>
+    </w:p>
+    <w:p>
+      <w:pPr>
+        <w:rPr>
+          <w:rFonts w:ascii="Arial" w:hAnsi="Arial" w:cs="Arial"/>
+          <w:szCs w:val="24"/>
+        </w:rPr>
+      </w:pPr>
+    </w:p>
+    <w:p>
+      <w:pPr>
         <w:rPr>
           <w:rFonts w:ascii="Arial" w:hAnsi="Arial" w:cs="Arial"/>
           <w:b/>
           <w:bCs/>
           <w:szCs w:val="24"/>
         </w:rPr>
-        <w:t>End</w:t>
-      </w:r>
-      <w:proofErr w:type="spellEnd"/>
+      </w:pPr>
       <w:r>
         <w:rPr>
           <w:rFonts w:ascii="Arial" w:hAnsi="Arial" w:cs="Arial"/>
@@ -7554,133 +7071,162 @@
           <w:bCs/>
           <w:szCs w:val="24"/>
         </w:rPr>
-        <w:t xml:space="preserve"> (Interface com o Usuário)</w:t>
-      </w:r>
-    </w:p>
-    <w:p>
-      <w:pPr>
-        <w:rPr>
-          <w:rFonts w:ascii="Arial" w:hAnsi="Arial" w:cs="Arial"/>
-          <w:szCs w:val="24"/>
-        </w:rPr>
-      </w:pPr>
-      <w:r>
-        <w:rPr>
-          <w:rFonts w:ascii="Arial" w:hAnsi="Arial" w:cs="Arial"/>
-          <w:szCs w:val="24"/>
-        </w:rPr>
-        <w:t xml:space="preserve">A interface foi desenvolvida em HTML, CSS e </w:t>
-      </w:r>
-      <w:proofErr w:type="spellStart"/>
-      <w:r>
-        <w:rPr>
-          <w:rFonts w:ascii="Arial" w:hAnsi="Arial" w:cs="Arial"/>
-          <w:szCs w:val="24"/>
-        </w:rPr>
-        <w:t>JavaScript</w:t>
-      </w:r>
-      <w:proofErr w:type="spellEnd"/>
-      <w:r>
-        <w:rPr>
-          <w:rFonts w:ascii="Arial" w:hAnsi="Arial" w:cs="Arial"/>
-          <w:szCs w:val="24"/>
-        </w:rPr>
-        <w:t xml:space="preserve"> puro. O layout do site apresenta:</w:t>
-      </w:r>
-    </w:p>
-    <w:p>
-      <w:pPr>
-        <w:rPr>
-          <w:rFonts w:ascii="Arial" w:hAnsi="Arial" w:cs="Arial"/>
-          <w:szCs w:val="24"/>
-        </w:rPr>
-      </w:pPr>
-    </w:p>
-    <w:p>
-      <w:pPr>
-        <w:rPr>
-          <w:rFonts w:ascii="Arial" w:hAnsi="Arial" w:cs="Arial"/>
-          <w:szCs w:val="24"/>
-        </w:rPr>
-      </w:pPr>
-      <w:r>
-        <w:rPr>
-          <w:rFonts w:ascii="Arial" w:hAnsi="Arial" w:cs="Arial"/>
-          <w:szCs w:val="24"/>
-        </w:rPr>
-        <w:t>Página de cardápio, com cards que exibem os lanches disponíveis.</w:t>
-      </w:r>
-    </w:p>
-    <w:p>
-      <w:pPr>
-        <w:rPr>
-          <w:rFonts w:ascii="Arial" w:hAnsi="Arial" w:cs="Arial"/>
-          <w:szCs w:val="24"/>
-        </w:rPr>
-      </w:pPr>
-      <w:r>
-        <w:rPr>
-          <w:rFonts w:ascii="Arial" w:hAnsi="Arial" w:cs="Arial"/>
-          <w:szCs w:val="24"/>
-        </w:rPr>
-        <w:t>Cada card contém: nome, imagem, descrição, preço e um botão "Adicionar aos pedidos".</w:t>
-      </w:r>
-    </w:p>
-    <w:p>
-      <w:pPr>
-        <w:rPr>
-          <w:rFonts w:ascii="Arial" w:hAnsi="Arial" w:cs="Arial"/>
-          <w:szCs w:val="24"/>
-        </w:rPr>
-      </w:pPr>
-      <w:r>
-        <w:rPr>
-          <w:rFonts w:ascii="Arial" w:hAnsi="Arial" w:cs="Arial"/>
-          <w:szCs w:val="24"/>
-        </w:rPr>
-        <w:t xml:space="preserve">A página utiliza o </w:t>
-      </w:r>
-      <w:proofErr w:type="spellStart"/>
-      <w:r>
-        <w:rPr>
-          <w:rFonts w:ascii="Arial" w:hAnsi="Arial" w:cs="Arial"/>
-          <w:szCs w:val="24"/>
-        </w:rPr>
-        <w:t>localStorage</w:t>
-      </w:r>
-      <w:proofErr w:type="spellEnd"/>
-      <w:r>
-        <w:rPr>
-          <w:rFonts w:ascii="Arial" w:hAnsi="Arial" w:cs="Arial"/>
-          <w:szCs w:val="24"/>
-        </w:rPr>
-        <w:t xml:space="preserve"> do navegador para registrar temporariamente os pedidos.</w:t>
-      </w:r>
-    </w:p>
-    <w:p>
-      <w:pPr>
-        <w:rPr>
-          <w:rFonts w:ascii="Arial" w:hAnsi="Arial" w:cs="Arial"/>
-          <w:szCs w:val="24"/>
-        </w:rPr>
-      </w:pPr>
-    </w:p>
-    <w:p>
-      <w:pPr>
+        <w:t>9</w:t>
+      </w:r>
+      <w:r>
         <w:rPr>
           <w:rFonts w:ascii="Arial" w:hAnsi="Arial" w:cs="Arial"/>
           <w:b/>
           <w:bCs/>
           <w:szCs w:val="24"/>
         </w:rPr>
-      </w:pPr>
-      <w:r>
+        <w:t>.2 Lógica de Adição ao Carrinho</w:t>
+      </w:r>
+    </w:p>
+    <w:p>
+      <w:pPr>
+        <w:rPr>
+          <w:rFonts w:ascii="Arial" w:hAnsi="Arial" w:cs="Arial"/>
+          <w:szCs w:val="24"/>
+        </w:rPr>
+      </w:pPr>
+      <w:r>
+        <w:rPr>
+          <w:rFonts w:ascii="Arial" w:hAnsi="Arial" w:cs="Arial"/>
+          <w:szCs w:val="24"/>
+        </w:rPr>
+        <w:t>A função adicionarAoCarrinho(nome, descricao, preco) é acionada quando o usuário clica no botão "Adicionar aos pedidos". O funcionamento dessa função é:</w:t>
+      </w:r>
+    </w:p>
+    <w:p>
+      <w:pPr>
+        <w:rPr>
+          <w:rFonts w:ascii="Arial" w:hAnsi="Arial" w:cs="Arial"/>
+          <w:szCs w:val="24"/>
+        </w:rPr>
+      </w:pPr>
+    </w:p>
+    <w:p>
+      <w:pPr>
+        <w:rPr>
+          <w:rFonts w:ascii="Arial" w:hAnsi="Arial" w:cs="Arial"/>
+          <w:szCs w:val="24"/>
+        </w:rPr>
+      </w:pPr>
+      <w:r>
+        <w:rPr>
+          <w:rFonts w:ascii="Arial" w:hAnsi="Arial" w:cs="Arial"/>
+          <w:szCs w:val="24"/>
+        </w:rPr>
+        <w:t>Verifica se já existe um carrinho salvo no localStorage.</w:t>
+      </w:r>
+    </w:p>
+    <w:p>
+      <w:pPr>
+        <w:rPr>
+          <w:rFonts w:ascii="Arial" w:hAnsi="Arial" w:cs="Arial"/>
+          <w:szCs w:val="24"/>
+        </w:rPr>
+      </w:pPr>
+      <w:r>
+        <w:rPr>
+          <w:rFonts w:ascii="Arial" w:hAnsi="Arial" w:cs="Arial"/>
+          <w:szCs w:val="24"/>
+        </w:rPr>
+        <w:t xml:space="preserve">Caso não exista, </w:t>
+      </w:r>
+      <w:r>
+        <w:rPr>
+          <w:rFonts w:ascii="Arial" w:hAnsi="Arial" w:cs="Arial"/>
+          <w:szCs w:val="24"/>
+        </w:rPr>
+        <w:t>cria um</w:t>
+      </w:r>
+      <w:r>
+        <w:rPr>
+          <w:rFonts w:ascii="Arial" w:hAnsi="Arial" w:cs="Arial"/>
+          <w:szCs w:val="24"/>
+        </w:rPr>
+        <w:t xml:space="preserve"> array de objetos com os dados do produto.</w:t>
+      </w:r>
+    </w:p>
+    <w:p>
+      <w:pPr>
+        <w:rPr>
+          <w:rFonts w:ascii="Arial" w:hAnsi="Arial" w:cs="Arial"/>
+          <w:szCs w:val="24"/>
+        </w:rPr>
+      </w:pPr>
+      <w:r>
+        <w:rPr>
+          <w:rFonts w:ascii="Arial" w:hAnsi="Arial" w:cs="Arial"/>
+          <w:szCs w:val="24"/>
+        </w:rPr>
+        <w:t>Insere o produto no array e salva novamente no localStorage.</w:t>
+      </w:r>
+    </w:p>
+    <w:p>
+      <w:pPr>
+        <w:rPr>
+          <w:rFonts w:ascii="Arial" w:hAnsi="Arial" w:cs="Arial"/>
+          <w:szCs w:val="24"/>
+        </w:rPr>
+      </w:pPr>
+      <w:r>
+        <w:rPr>
+          <w:rFonts w:ascii="Arial" w:hAnsi="Arial" w:cs="Arial"/>
+          <w:szCs w:val="24"/>
+        </w:rPr>
+        <w:t>Exibe uma mensagem de confirmação ao usuário.</w:t>
+      </w:r>
+    </w:p>
+    <w:p>
+      <w:pPr>
+        <w:rPr>
+          <w:rFonts w:ascii="Arial" w:hAnsi="Arial" w:cs="Arial"/>
+          <w:szCs w:val="24"/>
+        </w:rPr>
+      </w:pPr>
+    </w:p>
+    <w:p>
+      <w:pPr>
+        <w:rPr>
+          <w:rFonts w:ascii="Arial" w:hAnsi="Arial" w:cs="Arial"/>
+          <w:szCs w:val="24"/>
+        </w:rPr>
+      </w:pPr>
+      <w:r>
+        <w:rPr>
+          <w:rFonts w:ascii="Arial" w:hAnsi="Arial" w:cs="Arial"/>
+          <w:szCs w:val="24"/>
+        </w:rPr>
+        <w:t>Essa etapa simula o processo de criação de um carrinho de compras, utilizando o navegador como meio de persistência temporária.</w:t>
+      </w:r>
+    </w:p>
+    <w:p>
+      <w:pPr>
+        <w:rPr>
+          <w:rFonts w:ascii="Arial" w:hAnsi="Arial" w:cs="Arial"/>
+          <w:szCs w:val="24"/>
+        </w:rPr>
+      </w:pPr>
+    </w:p>
+    <w:p>
+      <w:pPr>
         <w:rPr>
           <w:rFonts w:ascii="Arial" w:hAnsi="Arial" w:cs="Arial"/>
           <w:b/>
           <w:bCs/>
           <w:szCs w:val="24"/>
         </w:rPr>
+      </w:pPr>
+      <w:r>
+        <w:rPr>
+          <w:rFonts w:ascii="Arial" w:hAnsi="Arial" w:cs="Arial"/>
+          <w:b/>
+          <w:bCs/>
+          <w:szCs w:val="24"/>
+        </w:rPr>
         <w:t>9</w:t>
       </w:r>
       <w:r>
@@ -7690,283 +7236,6 @@
           <w:bCs/>
           <w:szCs w:val="24"/>
         </w:rPr>
-        <w:t>.2 Lógica de Adição ao Carrinho</w:t>
-      </w:r>
-    </w:p>
-    <w:p>
-      <w:pPr>
-        <w:rPr>
-          <w:rFonts w:ascii="Arial" w:hAnsi="Arial" w:cs="Arial"/>
-          <w:szCs w:val="24"/>
-        </w:rPr>
-      </w:pPr>
-      <w:r>
-        <w:rPr>
-          <w:rFonts w:ascii="Arial" w:hAnsi="Arial" w:cs="Arial"/>
-          <w:szCs w:val="24"/>
-        </w:rPr>
-        <w:t xml:space="preserve">A função </w:t>
-      </w:r>
-      <w:proofErr w:type="spellStart"/>
-      <w:proofErr w:type="gramStart"/>
-      <w:r>
-        <w:rPr>
-          <w:rFonts w:ascii="Arial" w:hAnsi="Arial" w:cs="Arial"/>
-          <w:szCs w:val="24"/>
-        </w:rPr>
-        <w:t>adicionarAoCarrinho</w:t>
-      </w:r>
-      <w:proofErr w:type="spellEnd"/>
-      <w:r>
-        <w:rPr>
-          <w:rFonts w:ascii="Arial" w:hAnsi="Arial" w:cs="Arial"/>
-          <w:szCs w:val="24"/>
-        </w:rPr>
-        <w:t>(</w:t>
-      </w:r>
-      <w:proofErr w:type="gramEnd"/>
-      <w:r>
-        <w:rPr>
-          <w:rFonts w:ascii="Arial" w:hAnsi="Arial" w:cs="Arial"/>
-          <w:szCs w:val="24"/>
-        </w:rPr>
-        <w:t xml:space="preserve">nome, </w:t>
-      </w:r>
-      <w:proofErr w:type="spellStart"/>
-      <w:r>
-        <w:rPr>
-          <w:rFonts w:ascii="Arial" w:hAnsi="Arial" w:cs="Arial"/>
-          <w:szCs w:val="24"/>
-        </w:rPr>
-        <w:t>descricao</w:t>
-      </w:r>
-      <w:proofErr w:type="spellEnd"/>
-      <w:r>
-        <w:rPr>
-          <w:rFonts w:ascii="Arial" w:hAnsi="Arial" w:cs="Arial"/>
-          <w:szCs w:val="24"/>
-        </w:rPr>
-        <w:t xml:space="preserve">, </w:t>
-      </w:r>
-      <w:proofErr w:type="spellStart"/>
-      <w:r>
-        <w:rPr>
-          <w:rFonts w:ascii="Arial" w:hAnsi="Arial" w:cs="Arial"/>
-          <w:szCs w:val="24"/>
-        </w:rPr>
-        <w:t>preco</w:t>
-      </w:r>
-      <w:proofErr w:type="spellEnd"/>
-      <w:r>
-        <w:rPr>
-          <w:rFonts w:ascii="Arial" w:hAnsi="Arial" w:cs="Arial"/>
-          <w:szCs w:val="24"/>
-        </w:rPr>
-        <w:t>) é acionada quando o usuário clica no botão "Adicionar aos pedidos". O funcionamento dessa função é:</w:t>
-      </w:r>
-    </w:p>
-    <w:p>
-      <w:pPr>
-        <w:rPr>
-          <w:rFonts w:ascii="Arial" w:hAnsi="Arial" w:cs="Arial"/>
-          <w:szCs w:val="24"/>
-        </w:rPr>
-      </w:pPr>
-    </w:p>
-    <w:p>
-      <w:pPr>
-        <w:rPr>
-          <w:rFonts w:ascii="Arial" w:hAnsi="Arial" w:cs="Arial"/>
-          <w:szCs w:val="24"/>
-        </w:rPr>
-      </w:pPr>
-      <w:r>
-        <w:rPr>
-          <w:rFonts w:ascii="Arial" w:hAnsi="Arial" w:cs="Arial"/>
-          <w:szCs w:val="24"/>
-        </w:rPr>
-        <w:t xml:space="preserve">Verifica se já existe um carrinho salvo no </w:t>
-      </w:r>
-      <w:proofErr w:type="spellStart"/>
-      <w:r>
-        <w:rPr>
-          <w:rFonts w:ascii="Arial" w:hAnsi="Arial" w:cs="Arial"/>
-          <w:szCs w:val="24"/>
-        </w:rPr>
-        <w:t>localStorage</w:t>
-      </w:r>
-      <w:proofErr w:type="spellEnd"/>
-      <w:r>
-        <w:rPr>
-          <w:rFonts w:ascii="Arial" w:hAnsi="Arial" w:cs="Arial"/>
-          <w:szCs w:val="24"/>
-        </w:rPr>
-        <w:t>.</w:t>
-      </w:r>
-    </w:p>
-    <w:p>
-      <w:pPr>
-        <w:rPr>
-          <w:rFonts w:ascii="Arial" w:hAnsi="Arial" w:cs="Arial"/>
-          <w:szCs w:val="24"/>
-        </w:rPr>
-      </w:pPr>
-      <w:r>
-        <w:rPr>
-          <w:rFonts w:ascii="Arial" w:hAnsi="Arial" w:cs="Arial"/>
-          <w:szCs w:val="24"/>
-        </w:rPr>
-        <w:t xml:space="preserve">Caso não exista, </w:t>
-      </w:r>
-      <w:r>
-        <w:rPr>
-          <w:rFonts w:ascii="Arial" w:hAnsi="Arial" w:cs="Arial"/>
-          <w:szCs w:val="24"/>
-        </w:rPr>
-        <w:t>cria um</w:t>
-      </w:r>
-      <w:r>
-        <w:rPr>
-          <w:rFonts w:ascii="Arial" w:hAnsi="Arial" w:cs="Arial"/>
-          <w:szCs w:val="24"/>
-        </w:rPr>
-        <w:t xml:space="preserve"> </w:t>
-      </w:r>
-      <w:proofErr w:type="spellStart"/>
-      <w:r>
-        <w:rPr>
-          <w:rFonts w:ascii="Arial" w:hAnsi="Arial" w:cs="Arial"/>
-          <w:szCs w:val="24"/>
-        </w:rPr>
-        <w:t>array</w:t>
-      </w:r>
-      <w:proofErr w:type="spellEnd"/>
-      <w:r>
-        <w:rPr>
-          <w:rFonts w:ascii="Arial" w:hAnsi="Arial" w:cs="Arial"/>
-          <w:szCs w:val="24"/>
-        </w:rPr>
-        <w:t xml:space="preserve"> de objetos com os dados do produto.</w:t>
-      </w:r>
-    </w:p>
-    <w:p>
-      <w:pPr>
-        <w:rPr>
-          <w:rFonts w:ascii="Arial" w:hAnsi="Arial" w:cs="Arial"/>
-          <w:szCs w:val="24"/>
-        </w:rPr>
-      </w:pPr>
-      <w:r>
-        <w:rPr>
-          <w:rFonts w:ascii="Arial" w:hAnsi="Arial" w:cs="Arial"/>
-          <w:szCs w:val="24"/>
-        </w:rPr>
-        <w:t xml:space="preserve">Insere o produto no </w:t>
-      </w:r>
-      <w:proofErr w:type="spellStart"/>
-      <w:r>
-        <w:rPr>
-          <w:rFonts w:ascii="Arial" w:hAnsi="Arial" w:cs="Arial"/>
-          <w:szCs w:val="24"/>
-        </w:rPr>
-        <w:t>array</w:t>
-      </w:r>
-      <w:proofErr w:type="spellEnd"/>
-      <w:r>
-        <w:rPr>
-          <w:rFonts w:ascii="Arial" w:hAnsi="Arial" w:cs="Arial"/>
-          <w:szCs w:val="24"/>
-        </w:rPr>
-        <w:t xml:space="preserve"> e salva novamente no </w:t>
-      </w:r>
-      <w:proofErr w:type="spellStart"/>
-      <w:r>
-        <w:rPr>
-          <w:rFonts w:ascii="Arial" w:hAnsi="Arial" w:cs="Arial"/>
-          <w:szCs w:val="24"/>
-        </w:rPr>
-        <w:t>localStorage</w:t>
-      </w:r>
-      <w:proofErr w:type="spellEnd"/>
-      <w:r>
-        <w:rPr>
-          <w:rFonts w:ascii="Arial" w:hAnsi="Arial" w:cs="Arial"/>
-          <w:szCs w:val="24"/>
-        </w:rPr>
-        <w:t>.</w:t>
-      </w:r>
-    </w:p>
-    <w:p>
-      <w:pPr>
-        <w:rPr>
-          <w:rFonts w:ascii="Arial" w:hAnsi="Arial" w:cs="Arial"/>
-          <w:szCs w:val="24"/>
-        </w:rPr>
-      </w:pPr>
-      <w:r>
-        <w:rPr>
-          <w:rFonts w:ascii="Arial" w:hAnsi="Arial" w:cs="Arial"/>
-          <w:szCs w:val="24"/>
-        </w:rPr>
-        <w:t>Exibe uma mensagem de confirmação ao usuário.</w:t>
-      </w:r>
-    </w:p>
-    <w:p>
-      <w:pPr>
-        <w:rPr>
-          <w:rFonts w:ascii="Arial" w:hAnsi="Arial" w:cs="Arial"/>
-          <w:szCs w:val="24"/>
-        </w:rPr>
-      </w:pPr>
-    </w:p>
-    <w:p>
-      <w:pPr>
-        <w:rPr>
-          <w:rFonts w:ascii="Arial" w:hAnsi="Arial" w:cs="Arial"/>
-          <w:szCs w:val="24"/>
-        </w:rPr>
-      </w:pPr>
-      <w:r>
-        <w:rPr>
-          <w:rFonts w:ascii="Arial" w:hAnsi="Arial" w:cs="Arial"/>
-          <w:szCs w:val="24"/>
-        </w:rPr>
-        <w:t>Essa etapa simula o processo de criação de um carrinho de compras, utilizando o navegador como meio de persistência temporária.</w:t>
-      </w:r>
-    </w:p>
-    <w:p>
-      <w:pPr>
-        <w:rPr>
-          <w:rFonts w:ascii="Arial" w:hAnsi="Arial" w:cs="Arial"/>
-          <w:szCs w:val="24"/>
-        </w:rPr>
-      </w:pPr>
-    </w:p>
-    <w:p>
-      <w:pPr>
-        <w:rPr>
-          <w:rFonts w:ascii="Arial" w:hAnsi="Arial" w:cs="Arial"/>
-          <w:b/>
-          <w:bCs/>
-          <w:szCs w:val="24"/>
-        </w:rPr>
-      </w:pPr>
-      <w:r>
-        <w:rPr>
-          <w:rFonts w:ascii="Arial" w:hAnsi="Arial" w:cs="Arial"/>
-          <w:b/>
-          <w:bCs/>
-          <w:szCs w:val="24"/>
-        </w:rPr>
-        <w:t>9</w:t>
-      </w:r>
-      <w:r>
-        <w:rPr>
-          <w:rFonts w:ascii="Arial" w:hAnsi="Arial" w:cs="Arial"/>
-          <w:b/>
-          <w:bCs/>
-          <w:szCs w:val="24"/>
-        </w:rPr>
         <w:t>.3 Simulação da Modelagem de Dados</w:t>
       </w:r>
     </w:p>
@@ -7982,23 +7251,7 @@
           <w:rFonts w:ascii="Arial" w:hAnsi="Arial" w:cs="Arial"/>
           <w:szCs w:val="24"/>
         </w:rPr>
-        <w:t>Baseando-se no DER fornecido, a estrutura lógica simulada no front-</w:t>
-      </w:r>
-      <w:proofErr w:type="spellStart"/>
-      <w:r>
-        <w:rPr>
-          <w:rFonts w:ascii="Arial" w:hAnsi="Arial" w:cs="Arial"/>
-          <w:szCs w:val="24"/>
-        </w:rPr>
-        <w:t>end</w:t>
-      </w:r>
-      <w:proofErr w:type="spellEnd"/>
-      <w:r>
-        <w:rPr>
-          <w:rFonts w:ascii="Arial" w:hAnsi="Arial" w:cs="Arial"/>
-          <w:szCs w:val="24"/>
-        </w:rPr>
-        <w:t xml:space="preserve"> representa as seguintes entidades:</w:t>
+        <w:t>Baseando-se no DER fornecido, a estrutura lógica simulada no front-end representa as seguintes entidades:</w:t>
       </w:r>
     </w:p>
     <w:p>
@@ -8045,23 +7298,7 @@
           <w:rFonts w:ascii="Arial" w:hAnsi="Arial" w:cs="Arial"/>
           <w:szCs w:val="24"/>
         </w:rPr>
-        <w:t xml:space="preserve">CARRINHO: Montado dinamicamente via </w:t>
-      </w:r>
-      <w:proofErr w:type="spellStart"/>
-      <w:r>
-        <w:rPr>
-          <w:rFonts w:ascii="Arial" w:hAnsi="Arial" w:cs="Arial"/>
-          <w:szCs w:val="24"/>
-        </w:rPr>
-        <w:t>JavaScript</w:t>
-      </w:r>
-      <w:proofErr w:type="spellEnd"/>
-      <w:r>
-        <w:rPr>
-          <w:rFonts w:ascii="Arial" w:hAnsi="Arial" w:cs="Arial"/>
-          <w:szCs w:val="24"/>
-        </w:rPr>
-        <w:t>, com estrutura semelhante à tabela CARRINHO.</w:t>
+        <w:t>CARRINHO: Montado dinamicamente via JavaScript, com estrutura semelhante à tabela CARRINHO.</w:t>
       </w:r>
     </w:p>
     <w:p>
@@ -8107,7 +7344,7 @@
           <w:rFonts w:ascii="Arial" w:hAnsi="Arial" w:cs="Arial"/>
           <w:szCs w:val="24"/>
         </w:rPr>
-        <w:t>CLIENTE / USUÁRIOS: A estrutura prevê integração futura com tela de login e banco de dados relacional.</w:t>
+        <w:t>CLIENTE: A estrutura prevê integração futura com tela de login e banco de dados relacional.</w:t>
       </w:r>
     </w:p>
     <w:p>
@@ -8143,19 +7380,111 @@
           <w:bCs/>
           <w:szCs w:val="24"/>
         </w:rPr>
-        <w:t>.4 Back-</w:t>
-      </w:r>
-      <w:proofErr w:type="spellStart"/>
-      <w:r>
+        <w:t>.4 Back-End (Planejado)</w:t>
+      </w:r>
+    </w:p>
+    <w:p>
+      <w:pPr>
+        <w:rPr>
+          <w:rFonts w:ascii="Arial" w:hAnsi="Arial" w:cs="Arial"/>
+          <w:szCs w:val="24"/>
+        </w:rPr>
+      </w:pPr>
+      <w:r>
+        <w:rPr>
+          <w:rFonts w:ascii="Arial" w:hAnsi="Arial" w:cs="Arial"/>
+          <w:szCs w:val="24"/>
+        </w:rPr>
+        <w:t>Embora ainda não esteja implementado no código atual, a lógica prevê as seguintes rotinas em um ambiente back-end (PHP, Node.js ou outro):</w:t>
+      </w:r>
+    </w:p>
+    <w:p>
+      <w:pPr>
+        <w:rPr>
+          <w:rFonts w:ascii="Arial" w:hAnsi="Arial" w:cs="Arial"/>
+          <w:szCs w:val="24"/>
+        </w:rPr>
+      </w:pPr>
+    </w:p>
+    <w:p>
+      <w:pPr>
+        <w:rPr>
+          <w:rFonts w:ascii="Arial" w:hAnsi="Arial" w:cs="Arial"/>
+          <w:szCs w:val="24"/>
+        </w:rPr>
+      </w:pPr>
+      <w:r>
+        <w:rPr>
+          <w:rFonts w:ascii="Arial" w:hAnsi="Arial" w:cs="Arial"/>
+          <w:szCs w:val="24"/>
+        </w:rPr>
+        <w:t>Autenticação de Usuários (baseada na tabela USUARIOS).</w:t>
+      </w:r>
+    </w:p>
+    <w:p>
+      <w:pPr>
+        <w:rPr>
+          <w:rFonts w:ascii="Arial" w:hAnsi="Arial" w:cs="Arial"/>
+          <w:szCs w:val="24"/>
+        </w:rPr>
+      </w:pPr>
+    </w:p>
+    <w:p>
+      <w:pPr>
+        <w:rPr>
+          <w:rFonts w:ascii="Arial" w:hAnsi="Arial" w:cs="Arial"/>
+          <w:szCs w:val="24"/>
+        </w:rPr>
+      </w:pPr>
+      <w:r>
+        <w:rPr>
+          <w:rFonts w:ascii="Arial" w:hAnsi="Arial" w:cs="Arial"/>
+          <w:szCs w:val="24"/>
+        </w:rPr>
+        <w:t>Criação e Consulta de Pedidos (usando PEDIDOS, CLIENTE, CARRINHO).</w:t>
+      </w:r>
+    </w:p>
+    <w:p>
+      <w:pPr>
+        <w:rPr>
+          <w:rFonts w:ascii="Arial" w:hAnsi="Arial" w:cs="Arial"/>
+          <w:szCs w:val="24"/>
+        </w:rPr>
+      </w:pPr>
+    </w:p>
+    <w:p>
+      <w:pPr>
+        <w:rPr>
+          <w:rFonts w:ascii="Arial" w:hAnsi="Arial" w:cs="Arial"/>
+          <w:szCs w:val="24"/>
+        </w:rPr>
+      </w:pPr>
+      <w:r>
+        <w:rPr>
+          <w:rFonts w:ascii="Arial" w:hAnsi="Arial" w:cs="Arial"/>
+          <w:szCs w:val="24"/>
+        </w:rPr>
+        <w:t>Administração de Itens (cadastro, alteração e exclusão de produtos).</w:t>
+      </w:r>
+    </w:p>
+    <w:p>
+      <w:pPr>
+        <w:ind w:firstLine="0"/>
+        <w:rPr>
+          <w:rFonts w:ascii="Arial" w:hAnsi="Arial" w:cs="Arial"/>
+          <w:szCs w:val="24"/>
+        </w:rPr>
+      </w:pPr>
+    </w:p>
+    <w:p>
+      <w:pPr>
         <w:rPr>
           <w:rFonts w:ascii="Arial" w:hAnsi="Arial" w:cs="Arial"/>
           <w:b/>
           <w:bCs/>
           <w:szCs w:val="24"/>
         </w:rPr>
-        <w:t>End</w:t>
-      </w:r>
-      <w:proofErr w:type="spellEnd"/>
+      </w:pPr>
       <w:r>
         <w:rPr>
           <w:rFonts w:ascii="Arial" w:hAnsi="Arial" w:cs="Arial"/>
@@ -8163,170 +7492,308 @@
           <w:bCs/>
           <w:szCs w:val="24"/>
         </w:rPr>
-        <w:t xml:space="preserve"> (Planejado)</w:t>
-      </w:r>
-    </w:p>
-    <w:p>
-      <w:pPr>
-        <w:rPr>
-          <w:rFonts w:ascii="Arial" w:hAnsi="Arial" w:cs="Arial"/>
-          <w:szCs w:val="24"/>
-        </w:rPr>
-      </w:pPr>
-      <w:r>
-        <w:rPr>
-          <w:rFonts w:ascii="Arial" w:hAnsi="Arial" w:cs="Arial"/>
-          <w:szCs w:val="24"/>
-        </w:rPr>
-        <w:t xml:space="preserve">Embora ainda não esteja implementado no código atual, a lógica prevê as seguintes rotinas em um ambiente </w:t>
-      </w:r>
-      <w:proofErr w:type="spellStart"/>
-      <w:r>
-        <w:rPr>
-          <w:rFonts w:ascii="Arial" w:hAnsi="Arial" w:cs="Arial"/>
-          <w:szCs w:val="24"/>
-        </w:rPr>
-        <w:t>back-end</w:t>
-      </w:r>
-      <w:proofErr w:type="spellEnd"/>
-      <w:r>
-        <w:rPr>
-          <w:rFonts w:ascii="Arial" w:hAnsi="Arial" w:cs="Arial"/>
-          <w:szCs w:val="24"/>
-        </w:rPr>
-        <w:t xml:space="preserve"> (PHP, Node.js ou outro):</w:t>
-      </w:r>
-    </w:p>
-    <w:p>
-      <w:pPr>
-        <w:rPr>
-          <w:rFonts w:ascii="Arial" w:hAnsi="Arial" w:cs="Arial"/>
-          <w:szCs w:val="24"/>
-        </w:rPr>
-      </w:pPr>
-    </w:p>
-    <w:p>
-      <w:pPr>
-        <w:rPr>
-          <w:rFonts w:ascii="Arial" w:hAnsi="Arial" w:cs="Arial"/>
-          <w:szCs w:val="24"/>
-        </w:rPr>
-      </w:pPr>
-      <w:r>
-        <w:rPr>
-          <w:rFonts w:ascii="Arial" w:hAnsi="Arial" w:cs="Arial"/>
-          <w:szCs w:val="24"/>
-        </w:rPr>
-        <w:t>Autenticação de Usuários (baseada na tabela USUARIOS).</w:t>
-      </w:r>
-    </w:p>
-    <w:p>
-      <w:pPr>
-        <w:rPr>
-          <w:rFonts w:ascii="Arial" w:hAnsi="Arial" w:cs="Arial"/>
-          <w:szCs w:val="24"/>
-        </w:rPr>
-      </w:pPr>
-    </w:p>
-    <w:p>
-      <w:pPr>
-        <w:rPr>
-          <w:rFonts w:ascii="Arial" w:hAnsi="Arial" w:cs="Arial"/>
-          <w:szCs w:val="24"/>
-        </w:rPr>
-      </w:pPr>
-      <w:r>
-        <w:rPr>
-          <w:rFonts w:ascii="Arial" w:hAnsi="Arial" w:cs="Arial"/>
-          <w:szCs w:val="24"/>
-        </w:rPr>
-        <w:t>Criação e Consulta de Pedidos (usando PEDIDOS, CLIENTE, CARRINHO).</w:t>
-      </w:r>
-    </w:p>
-    <w:p>
-      <w:pPr>
-        <w:rPr>
-          <w:rFonts w:ascii="Arial" w:hAnsi="Arial" w:cs="Arial"/>
-          <w:szCs w:val="24"/>
-        </w:rPr>
-      </w:pPr>
-    </w:p>
-    <w:p>
-      <w:pPr>
-        <w:rPr>
-          <w:rFonts w:ascii="Arial" w:hAnsi="Arial" w:cs="Arial"/>
-          <w:szCs w:val="24"/>
-        </w:rPr>
-      </w:pPr>
-      <w:r>
-        <w:rPr>
-          <w:rFonts w:ascii="Arial" w:hAnsi="Arial" w:cs="Arial"/>
-          <w:szCs w:val="24"/>
-        </w:rPr>
-        <w:t>Administração de Itens (cadastro, alteração e exclusão de produtos).</w:t>
-      </w:r>
-    </w:p>
-    <w:p>
-      <w:pPr>
-        <w:rPr>
-          <w:rFonts w:ascii="Arial" w:hAnsi="Arial" w:cs="Arial"/>
-          <w:szCs w:val="24"/>
-        </w:rPr>
-      </w:pPr>
-    </w:p>
-    <w:p>
-      <w:pPr>
-        <w:rPr>
-          <w:rFonts w:ascii="Arial" w:hAnsi="Arial" w:cs="Arial"/>
-          <w:szCs w:val="24"/>
-        </w:rPr>
-      </w:pPr>
-      <w:r>
-        <w:rPr>
-          <w:rFonts w:ascii="Arial" w:hAnsi="Arial" w:cs="Arial"/>
-          <w:szCs w:val="24"/>
-        </w:rPr>
-        <w:t xml:space="preserve">API </w:t>
-      </w:r>
-      <w:proofErr w:type="spellStart"/>
-      <w:r>
-        <w:rPr>
-          <w:rFonts w:ascii="Arial" w:hAnsi="Arial" w:cs="Arial"/>
-          <w:szCs w:val="24"/>
-        </w:rPr>
-        <w:t>RESTful</w:t>
-      </w:r>
-      <w:proofErr w:type="spellEnd"/>
-      <w:r>
-        <w:rPr>
-          <w:rFonts w:ascii="Arial" w:hAnsi="Arial" w:cs="Arial"/>
-          <w:szCs w:val="24"/>
-        </w:rPr>
-        <w:t xml:space="preserve"> para comunicação com o front-</w:t>
-      </w:r>
-      <w:proofErr w:type="spellStart"/>
-      <w:r>
-        <w:rPr>
-          <w:rFonts w:ascii="Arial" w:hAnsi="Arial" w:cs="Arial"/>
-          <w:szCs w:val="24"/>
-        </w:rPr>
-        <w:t>end</w:t>
-      </w:r>
-      <w:proofErr w:type="spellEnd"/>
-      <w:r>
-        <w:rPr>
-          <w:rFonts w:ascii="Arial" w:hAnsi="Arial" w:cs="Arial"/>
-          <w:szCs w:val="24"/>
-        </w:rPr>
-        <w:t xml:space="preserve"> e persistência real no banco de dados.</w:t>
-      </w:r>
-    </w:p>
-    <w:p>
-      <w:pPr>
-        <w:rPr>
-          <w:rFonts w:ascii="Arial" w:hAnsi="Arial" w:cs="Arial"/>
-          <w:szCs w:val="24"/>
-        </w:rPr>
+        <w:t>9</w:t>
+      </w:r>
+      <w:r>
+        <w:rPr>
+          <w:rFonts w:ascii="Arial" w:hAnsi="Arial" w:cs="Arial"/>
+          <w:b/>
+          <w:bCs/>
+          <w:szCs w:val="24"/>
+        </w:rPr>
+        <w:t>.5 Fluxo Lógico do Sistema</w:t>
+      </w:r>
+    </w:p>
+    <w:p>
+      <w:pPr>
+        <w:rPr>
+          <w:rFonts w:ascii="Arial" w:hAnsi="Arial" w:cs="Arial"/>
+          <w:szCs w:val="24"/>
+        </w:rPr>
+      </w:pPr>
+    </w:p>
+    <w:p>
+      <w:pPr>
+        <w:rPr>
+          <w:rFonts w:ascii="Arial" w:hAnsi="Arial" w:cs="Arial"/>
+          <w:szCs w:val="24"/>
+        </w:rPr>
+      </w:pPr>
+      <w:r>
+        <w:rPr>
+          <w:rFonts w:ascii="Arial" w:hAnsi="Arial" w:cs="Arial"/>
+          <w:szCs w:val="24"/>
+        </w:rPr>
+        <w:t>Usuário acessa o cardápio</w:t>
+      </w:r>
+    </w:p>
+    <w:p>
+      <w:pPr>
+        <w:rPr>
+          <w:rFonts w:ascii="Arial" w:hAnsi="Arial" w:cs="Arial"/>
+          <w:szCs w:val="24"/>
+        </w:rPr>
+      </w:pPr>
+      <w:r>
+        <w:rPr>
+          <w:rFonts w:ascii="Arial" w:hAnsi="Arial" w:cs="Arial"/>
+          <w:szCs w:val="24"/>
+        </w:rPr>
+        <w:t xml:space="preserve">        ↓</w:t>
+      </w:r>
+    </w:p>
+    <w:p>
+      <w:pPr>
+        <w:rPr>
+          <w:rFonts w:ascii="Arial" w:hAnsi="Arial" w:cs="Arial"/>
+          <w:szCs w:val="24"/>
+        </w:rPr>
+      </w:pPr>
+      <w:r>
+        <w:rPr>
+          <w:rFonts w:ascii="Arial" w:hAnsi="Arial" w:cs="Arial"/>
+          <w:szCs w:val="24"/>
+        </w:rPr>
+        <w:t>Visualiza produtos → Adiciona ao carrinho (localStorage)</w:t>
+      </w:r>
+    </w:p>
+    <w:p>
+      <w:pPr>
+        <w:rPr>
+          <w:rFonts w:ascii="Arial" w:hAnsi="Arial" w:cs="Arial"/>
+          <w:szCs w:val="24"/>
+        </w:rPr>
+      </w:pPr>
+      <w:r>
+        <w:rPr>
+          <w:rFonts w:ascii="Arial" w:hAnsi="Arial" w:cs="Arial"/>
+          <w:szCs w:val="24"/>
+        </w:rPr>
+        <w:t xml:space="preserve">        ↓</w:t>
+      </w:r>
+    </w:p>
+    <w:p>
+      <w:pPr>
+        <w:rPr>
+          <w:rFonts w:ascii="Arial" w:hAnsi="Arial" w:cs="Arial"/>
+          <w:szCs w:val="24"/>
+        </w:rPr>
+      </w:pPr>
+      <w:r>
+        <w:rPr>
+          <w:rFonts w:ascii="Arial" w:hAnsi="Arial" w:cs="Arial"/>
+          <w:szCs w:val="24"/>
+        </w:rPr>
+        <w:t>Clica em “Meus Pedidos” → Exibe o carrinho (página carrinho.html)</w:t>
+      </w:r>
+    </w:p>
+    <w:p>
+      <w:pPr>
+        <w:rPr>
+          <w:rFonts w:ascii="Arial" w:hAnsi="Arial" w:cs="Arial"/>
+          <w:szCs w:val="24"/>
+        </w:rPr>
+      </w:pPr>
+      <w:r>
+        <w:rPr>
+          <w:rFonts w:ascii="Arial" w:hAnsi="Arial" w:cs="Arial"/>
+          <w:szCs w:val="24"/>
+        </w:rPr>
+        <w:t xml:space="preserve">        ↓</w:t>
+      </w:r>
+    </w:p>
+    <w:p>
+      <w:pPr>
+        <w:rPr>
+          <w:rFonts w:ascii="Arial" w:hAnsi="Arial" w:cs="Arial"/>
+          <w:szCs w:val="24"/>
+        </w:rPr>
+      </w:pPr>
+      <w:r>
+        <w:rPr>
+          <w:rFonts w:ascii="Arial" w:hAnsi="Arial" w:cs="Arial"/>
+          <w:szCs w:val="24"/>
+        </w:rPr>
+        <w:t>[Planejado] realiza login → Confirma o pedido</w:t>
+      </w:r>
+    </w:p>
+    <w:p>
+      <w:pPr>
+        <w:rPr>
+          <w:rFonts w:ascii="Arial" w:hAnsi="Arial" w:cs="Arial"/>
+          <w:szCs w:val="24"/>
+        </w:rPr>
+      </w:pPr>
+      <w:r>
+        <w:rPr>
+          <w:rFonts w:ascii="Arial" w:hAnsi="Arial" w:cs="Arial"/>
+          <w:szCs w:val="24"/>
+        </w:rPr>
+        <w:t xml:space="preserve">        ↓</w:t>
+      </w:r>
+    </w:p>
+    <w:p>
+      <w:pPr>
+        <w:rPr>
+          <w:rFonts w:ascii="Arial" w:hAnsi="Arial" w:cs="Arial"/>
+          <w:szCs w:val="24"/>
+        </w:rPr>
+      </w:pPr>
+      <w:r>
+        <w:rPr>
+          <w:rFonts w:ascii="Arial" w:hAnsi="Arial" w:cs="Arial"/>
+          <w:szCs w:val="24"/>
+        </w:rPr>
+        <w:t xml:space="preserve">[Planejado] Pedido armazenado no banco de </w:t>
+      </w:r>
+      <w:r>
+        <w:rPr>
+          <w:rFonts w:ascii="Arial" w:hAnsi="Arial" w:cs="Arial"/>
+          <w:szCs w:val="24"/>
+        </w:rPr>
+        <w:t>dados</w:t>
+      </w:r>
+    </w:p>
+    <w:p/>
+    <w:p/>
+    <w:p>
+      <w:pPr>
+        <w:rPr>
+          <w:rFonts w:ascii="Arial" w:hAnsi="Arial" w:cs="Arial"/>
+          <w:b/>
+          <w:bCs/>
+          <w:szCs w:val="24"/>
+        </w:rPr>
+      </w:pPr>
+      <w:r>
+        <w:rPr>
+          <w:rFonts w:ascii="Arial" w:hAnsi="Arial" w:cs="Arial"/>
+          <w:b/>
+          <w:bCs/>
+          <w:szCs w:val="24"/>
+        </w:rPr>
+        <w:t>9</w:t>
+      </w:r>
+      <w:r>
+        <w:rPr>
+          <w:rFonts w:ascii="Arial" w:hAnsi="Arial" w:cs="Arial"/>
+          <w:b/>
+          <w:bCs/>
+          <w:szCs w:val="24"/>
+        </w:rPr>
+        <w:t>.6 Possíveis Melhorias Futuras</w:t>
+      </w:r>
+    </w:p>
+    <w:p>
+      <w:pPr>
+        <w:tabs>
+          <w:tab w:val="num" w:pos="720"/>
+        </w:tabs>
+        <w:rPr>
+          <w:rFonts w:ascii="Arial" w:hAnsi="Arial" w:cs="Arial"/>
+          <w:szCs w:val="24"/>
+        </w:rPr>
+      </w:pPr>
+      <w:r>
+        <w:rPr>
+          <w:rFonts w:ascii="Arial" w:hAnsi="Arial" w:cs="Arial"/>
+          <w:szCs w:val="24"/>
+        </w:rPr>
+        <w:t>Integração com um banco de dados real (MySQL, PostgreSQL).</w:t>
+      </w:r>
+    </w:p>
+    <w:p>
+      <w:pPr>
+        <w:tabs>
+          <w:tab w:val="num" w:pos="720"/>
+        </w:tabs>
+        <w:rPr>
+          <w:rFonts w:ascii="Arial" w:hAnsi="Arial" w:cs="Arial"/>
+          <w:szCs w:val="24"/>
+        </w:rPr>
+      </w:pPr>
+      <w:r>
+        <w:rPr>
+          <w:rFonts w:ascii="Arial" w:hAnsi="Arial" w:cs="Arial"/>
+          <w:szCs w:val="24"/>
+        </w:rPr>
+        <w:t>Desenvolvimento de um back-end seguro para autenticação.</w:t>
+      </w:r>
+    </w:p>
+    <w:p>
+      <w:pPr>
+        <w:tabs>
+          <w:tab w:val="num" w:pos="720"/>
+        </w:tabs>
+        <w:rPr>
+          <w:rFonts w:ascii="Arial" w:hAnsi="Arial" w:cs="Arial"/>
+          <w:szCs w:val="24"/>
+        </w:rPr>
+      </w:pPr>
+      <w:r>
+        <w:rPr>
+          <w:rFonts w:ascii="Arial" w:hAnsi="Arial" w:cs="Arial"/>
+          <w:szCs w:val="24"/>
+        </w:rPr>
+        <w:t>Tela de finalização de pedido com cálculo de frete.</w:t>
+      </w:r>
+    </w:p>
+    <w:p>
+      <w:pPr>
+        <w:tabs>
+          <w:tab w:val="num" w:pos="720"/>
+        </w:tabs>
+        <w:rPr>
+          <w:rFonts w:ascii="Arial" w:hAnsi="Arial" w:cs="Arial"/>
+          <w:szCs w:val="24"/>
+        </w:rPr>
+      </w:pPr>
+      <w:r>
+        <w:rPr>
+          <w:rFonts w:ascii="Arial" w:hAnsi="Arial" w:cs="Arial"/>
+          <w:szCs w:val="24"/>
+        </w:rPr>
+        <w:t xml:space="preserve">Histórico de </w:t>
+      </w:r>
+      <w:r>
+        <w:rPr>
+          <w:rFonts w:ascii="Arial" w:hAnsi="Arial" w:cs="Arial"/>
+          <w:b/>
+          <w:bCs/>
+          <w:szCs w:val="24"/>
+        </w:rPr>
+        <w:t>pedidos</w:t>
+      </w:r>
+      <w:r>
+        <w:rPr>
+          <w:rFonts w:ascii="Arial" w:hAnsi="Arial" w:cs="Arial"/>
+          <w:szCs w:val="24"/>
+        </w:rPr>
+        <w:t xml:space="preserve"> e status em tempo real.</w:t>
+      </w:r>
+    </w:p>
+    <w:p>
+      <w:pPr>
+        <w:tabs>
+          <w:tab w:val="num" w:pos="720"/>
+        </w:tabs>
+      </w:pPr>
+      <w:r>
+        <w:rPr>
+          <w:rFonts w:ascii="Arial" w:hAnsi="Arial" w:cs="Arial"/>
+          <w:szCs w:val="24"/>
+        </w:rPr>
+        <w:t>Acesso administrativo para gerenciar os itens do cardápio</w:t>
+      </w:r>
+      <w:r>
+        <w:t>.</w:t>
+      </w:r>
+    </w:p>
+    <w:p>
+      <w:pPr>
+        <w:tabs>
+          <w:tab w:val="num" w:pos="720"/>
+        </w:tabs>
       </w:pPr>
     </w:p>
     <w:p>
@@ -8356,364 +7823,10 @@
     </w:p>
     <w:p>
       <w:pPr>
-        <w:rPr>
-          <w:rFonts w:ascii="Arial" w:hAnsi="Arial" w:cs="Arial"/>
-          <w:szCs w:val="24"/>
-        </w:rPr>
-      </w:pPr>
-      <w:r>
-        <w:rPr>
-          <w:rFonts w:ascii="Arial" w:hAnsi="Arial" w:cs="Arial"/>
-          <w:szCs w:val="24"/>
-        </w:rPr>
-        <w:br w:type="page"/>
-      </w:r>
-    </w:p>
-    <w:p>
-      <w:pPr>
-        <w:rPr>
-          <w:rFonts w:ascii="Arial" w:hAnsi="Arial" w:cs="Arial"/>
-          <w:b/>
-          <w:bCs/>
-          <w:szCs w:val="24"/>
-        </w:rPr>
-      </w:pPr>
-      <w:r>
-        <w:rPr>
-          <w:rFonts w:ascii="Arial" w:hAnsi="Arial" w:cs="Arial"/>
-          <w:b/>
-          <w:bCs/>
-          <w:szCs w:val="24"/>
-        </w:rPr>
-        <w:lastRenderedPageBreak/>
-        <w:t>9</w:t>
-      </w:r>
-      <w:r>
-        <w:rPr>
-          <w:rFonts w:ascii="Arial" w:hAnsi="Arial" w:cs="Arial"/>
-          <w:b/>
-          <w:bCs/>
-          <w:szCs w:val="24"/>
-        </w:rPr>
-        <w:t>.5 Fluxo Lógico do Sistema</w:t>
-      </w:r>
-    </w:p>
-    <w:p>
-      <w:pPr>
-        <w:rPr>
-          <w:rFonts w:ascii="Arial" w:hAnsi="Arial" w:cs="Arial"/>
-          <w:szCs w:val="24"/>
-        </w:rPr>
-      </w:pPr>
-    </w:p>
-    <w:p>
-      <w:pPr>
-        <w:rPr>
-          <w:rFonts w:ascii="Arial" w:hAnsi="Arial" w:cs="Arial"/>
-          <w:szCs w:val="24"/>
-        </w:rPr>
-      </w:pPr>
-      <w:r>
-        <w:rPr>
-          <w:rFonts w:ascii="Arial" w:hAnsi="Arial" w:cs="Arial"/>
-          <w:szCs w:val="24"/>
-        </w:rPr>
-        <w:t>Usuário acessa o cardápio</w:t>
-      </w:r>
-    </w:p>
-    <w:p>
-      <w:pPr>
-        <w:rPr>
-          <w:rFonts w:ascii="Arial" w:hAnsi="Arial" w:cs="Arial"/>
-          <w:szCs w:val="24"/>
-        </w:rPr>
-      </w:pPr>
-      <w:r>
-        <w:rPr>
-          <w:rFonts w:ascii="Arial" w:hAnsi="Arial" w:cs="Arial"/>
-          <w:szCs w:val="24"/>
-        </w:rPr>
-        <w:t xml:space="preserve">        ↓</w:t>
-      </w:r>
-    </w:p>
-    <w:p>
-      <w:pPr>
-        <w:rPr>
-          <w:rFonts w:ascii="Arial" w:hAnsi="Arial" w:cs="Arial"/>
-          <w:szCs w:val="24"/>
-        </w:rPr>
-      </w:pPr>
-      <w:r>
-        <w:rPr>
-          <w:rFonts w:ascii="Arial" w:hAnsi="Arial" w:cs="Arial"/>
-          <w:szCs w:val="24"/>
-        </w:rPr>
-        <w:t>Visualiza produtos → Adiciona ao carrinho (</w:t>
-      </w:r>
-      <w:proofErr w:type="spellStart"/>
-      <w:r>
-        <w:rPr>
-          <w:rFonts w:ascii="Arial" w:hAnsi="Arial" w:cs="Arial"/>
-          <w:szCs w:val="24"/>
-        </w:rPr>
-        <w:t>localStorage</w:t>
-      </w:r>
-      <w:proofErr w:type="spellEnd"/>
-      <w:r>
-        <w:rPr>
-          <w:rFonts w:ascii="Arial" w:hAnsi="Arial" w:cs="Arial"/>
-          <w:szCs w:val="24"/>
-        </w:rPr>
-        <w:t>)</w:t>
-      </w:r>
-    </w:p>
-    <w:p>
-      <w:pPr>
-        <w:rPr>
-          <w:rFonts w:ascii="Arial" w:hAnsi="Arial" w:cs="Arial"/>
-          <w:szCs w:val="24"/>
-        </w:rPr>
-      </w:pPr>
-      <w:r>
-        <w:rPr>
-          <w:rFonts w:ascii="Arial" w:hAnsi="Arial" w:cs="Arial"/>
-          <w:szCs w:val="24"/>
-        </w:rPr>
-        <w:t xml:space="preserve">        ↓</w:t>
-      </w:r>
-    </w:p>
-    <w:p>
-      <w:pPr>
-        <w:rPr>
-          <w:rFonts w:ascii="Arial" w:hAnsi="Arial" w:cs="Arial"/>
-          <w:szCs w:val="24"/>
-        </w:rPr>
-      </w:pPr>
-      <w:r>
-        <w:rPr>
-          <w:rFonts w:ascii="Arial" w:hAnsi="Arial" w:cs="Arial"/>
-          <w:szCs w:val="24"/>
-        </w:rPr>
-        <w:t>Clica em “Meus Pedidos” → Exibe o carrinho (página carrinho.html)</w:t>
-      </w:r>
-    </w:p>
-    <w:p>
-      <w:pPr>
-        <w:rPr>
-          <w:rFonts w:ascii="Arial" w:hAnsi="Arial" w:cs="Arial"/>
-          <w:szCs w:val="24"/>
-        </w:rPr>
-      </w:pPr>
-      <w:r>
-        <w:rPr>
-          <w:rFonts w:ascii="Arial" w:hAnsi="Arial" w:cs="Arial"/>
-          <w:szCs w:val="24"/>
-        </w:rPr>
-        <w:t xml:space="preserve">        ↓</w:t>
-      </w:r>
-    </w:p>
-    <w:p>
-      <w:pPr>
-        <w:rPr>
-          <w:rFonts w:ascii="Arial" w:hAnsi="Arial" w:cs="Arial"/>
-          <w:szCs w:val="24"/>
-        </w:rPr>
-      </w:pPr>
-      <w:r>
-        <w:rPr>
-          <w:rFonts w:ascii="Arial" w:hAnsi="Arial" w:cs="Arial"/>
-          <w:szCs w:val="24"/>
-        </w:rPr>
-        <w:t>[Planejado] realiza login → Confirma o pedido</w:t>
-      </w:r>
-    </w:p>
-    <w:p>
-      <w:pPr>
-        <w:rPr>
-          <w:rFonts w:ascii="Arial" w:hAnsi="Arial" w:cs="Arial"/>
-          <w:szCs w:val="24"/>
-        </w:rPr>
-      </w:pPr>
-      <w:r>
-        <w:rPr>
-          <w:rFonts w:ascii="Arial" w:hAnsi="Arial" w:cs="Arial"/>
-          <w:szCs w:val="24"/>
-        </w:rPr>
-        <w:t xml:space="preserve">        ↓</w:t>
-      </w:r>
-    </w:p>
-    <w:p>
-      <w:pPr>
-        <w:rPr>
-          <w:rFonts w:ascii="Arial" w:hAnsi="Arial" w:cs="Arial"/>
-          <w:szCs w:val="24"/>
-        </w:rPr>
-      </w:pPr>
-      <w:r>
-        <w:rPr>
-          <w:rFonts w:ascii="Arial" w:hAnsi="Arial" w:cs="Arial"/>
-          <w:szCs w:val="24"/>
-        </w:rPr>
-        <w:t xml:space="preserve">[Planejado] Pedido armazenado no banco de </w:t>
-      </w:r>
-      <w:r>
-        <w:rPr>
-          <w:rFonts w:ascii="Arial" w:hAnsi="Arial" w:cs="Arial"/>
-          <w:szCs w:val="24"/>
-        </w:rPr>
-        <w:t>dados via API</w:t>
-      </w:r>
-    </w:p>
-    <w:p/>
-    <w:p/>
-    <w:p>
-      <w:pPr>
-        <w:rPr>
-          <w:rFonts w:ascii="Arial" w:hAnsi="Arial" w:cs="Arial"/>
-          <w:b/>
-          <w:bCs/>
-          <w:szCs w:val="24"/>
-        </w:rPr>
-      </w:pPr>
-      <w:r>
-        <w:rPr>
-          <w:rFonts w:ascii="Arial" w:hAnsi="Arial" w:cs="Arial"/>
-          <w:b/>
-          <w:bCs/>
-          <w:szCs w:val="24"/>
-        </w:rPr>
-        <w:t>9</w:t>
-      </w:r>
-      <w:r>
-        <w:rPr>
-          <w:rFonts w:ascii="Arial" w:hAnsi="Arial" w:cs="Arial"/>
-          <w:b/>
-          <w:bCs/>
-          <w:szCs w:val="24"/>
-        </w:rPr>
-        <w:t>.6 Possíveis Melhorias Futuras</w:t>
-      </w:r>
-    </w:p>
-    <w:p>
-      <w:pPr>
         <w:tabs>
           <w:tab w:val="num" w:pos="720"/>
         </w:tabs>
-        <w:rPr>
-          <w:rFonts w:ascii="Arial" w:hAnsi="Arial" w:cs="Arial"/>
-          <w:szCs w:val="24"/>
-        </w:rPr>
-      </w:pPr>
-      <w:r>
-        <w:rPr>
-          <w:rFonts w:ascii="Arial" w:hAnsi="Arial" w:cs="Arial"/>
-          <w:szCs w:val="24"/>
-        </w:rPr>
-        <w:t>Integração com um banco de dados real (MySQL, PostgreSQL).</w:t>
-      </w:r>
-    </w:p>
-    <w:p>
-      <w:pPr>
-        <w:tabs>
-          <w:tab w:val="num" w:pos="720"/>
-        </w:tabs>
-        <w:rPr>
-          <w:rFonts w:ascii="Arial" w:hAnsi="Arial" w:cs="Arial"/>
-          <w:szCs w:val="24"/>
-        </w:rPr>
-      </w:pPr>
-      <w:r>
-        <w:rPr>
-          <w:rFonts w:ascii="Arial" w:hAnsi="Arial" w:cs="Arial"/>
-          <w:szCs w:val="24"/>
-        </w:rPr>
-        <w:t xml:space="preserve">Desenvolvimento de um </w:t>
-      </w:r>
-      <w:proofErr w:type="spellStart"/>
-      <w:r>
-        <w:rPr>
-          <w:rFonts w:ascii="Arial" w:hAnsi="Arial" w:cs="Arial"/>
-          <w:szCs w:val="24"/>
-        </w:rPr>
-        <w:t>back-end</w:t>
-      </w:r>
-      <w:proofErr w:type="spellEnd"/>
-      <w:r>
-        <w:rPr>
-          <w:rFonts w:ascii="Arial" w:hAnsi="Arial" w:cs="Arial"/>
-          <w:szCs w:val="24"/>
-        </w:rPr>
-        <w:t xml:space="preserve"> seguro para autenticação.</w:t>
-      </w:r>
-    </w:p>
-    <w:p>
-      <w:pPr>
-        <w:tabs>
-          <w:tab w:val="num" w:pos="720"/>
-        </w:tabs>
-        <w:rPr>
-          <w:rFonts w:ascii="Arial" w:hAnsi="Arial" w:cs="Arial"/>
-          <w:szCs w:val="24"/>
-        </w:rPr>
-      </w:pPr>
-      <w:r>
-        <w:rPr>
-          <w:rFonts w:ascii="Arial" w:hAnsi="Arial" w:cs="Arial"/>
-          <w:szCs w:val="24"/>
-        </w:rPr>
-        <w:t>Tela de finalização de pedido com cálculo de frete.</w:t>
-      </w:r>
-    </w:p>
-    <w:p>
-      <w:pPr>
-        <w:tabs>
-          <w:tab w:val="num" w:pos="720"/>
-        </w:tabs>
-        <w:rPr>
-          <w:rFonts w:ascii="Arial" w:hAnsi="Arial" w:cs="Arial"/>
-          <w:szCs w:val="24"/>
-        </w:rPr>
-      </w:pPr>
-      <w:r>
-        <w:rPr>
-          <w:rFonts w:ascii="Arial" w:hAnsi="Arial" w:cs="Arial"/>
-          <w:szCs w:val="24"/>
-        </w:rPr>
-        <w:t xml:space="preserve">Histórico de </w:t>
-      </w:r>
-      <w:r>
-        <w:rPr>
-          <w:rFonts w:ascii="Arial" w:hAnsi="Arial" w:cs="Arial"/>
-          <w:b/>
-          <w:bCs/>
-          <w:szCs w:val="24"/>
-        </w:rPr>
-        <w:t>pedidos</w:t>
-      </w:r>
-      <w:r>
-        <w:rPr>
-          <w:rFonts w:ascii="Arial" w:hAnsi="Arial" w:cs="Arial"/>
-          <w:szCs w:val="24"/>
-        </w:rPr>
-        <w:t xml:space="preserve"> e status em tempo real.</w:t>
-      </w:r>
-    </w:p>
-    <w:p>
-      <w:pPr>
-        <w:tabs>
-          <w:tab w:val="num" w:pos="720"/>
-        </w:tabs>
-      </w:pPr>
-      <w:r>
-        <w:rPr>
-          <w:rFonts w:ascii="Arial" w:hAnsi="Arial" w:cs="Arial"/>
-          <w:szCs w:val="24"/>
-        </w:rPr>
-        <w:t>Acesso administrativo para gerenciar os itens do cardápio</w:t>
-      </w:r>
-      <w:r>
-        <w:t>.</w:t>
-      </w:r>
+      </w:pPr>
     </w:p>
     <w:p/>
     <w:p>
@@ -8820,7 +7933,265 @@
           <w:bCs/>
           <w:szCs w:val="24"/>
         </w:rPr>
+        <w:t>1</w:t>
+      </w:r>
+      <w:r>
+        <w:rPr>
+          <w:rFonts w:ascii="Arial" w:hAnsi="Arial" w:cs="Arial"/>
+          <w:b/>
+          <w:bCs/>
+          <w:szCs w:val="24"/>
+        </w:rPr>
+        <w:t>0</w:t>
+      </w:r>
+      <w:r>
+        <w:rPr>
+          <w:rFonts w:ascii="Arial" w:hAnsi="Arial" w:cs="Arial"/>
+          <w:b/>
+          <w:bCs/>
+          <w:szCs w:val="24"/>
+        </w:rPr>
+        <w:t>.2 Abrangência</w:t>
+      </w:r>
+    </w:p>
+    <w:p>
+      <w:pPr>
+        <w:rPr>
+          <w:rFonts w:ascii="Arial" w:hAnsi="Arial" w:cs="Arial"/>
+          <w:szCs w:val="24"/>
+        </w:rPr>
+      </w:pPr>
+      <w:r>
+        <w:rPr>
+          <w:rFonts w:ascii="Arial" w:hAnsi="Arial" w:cs="Arial"/>
+          <w:szCs w:val="24"/>
+        </w:rPr>
+        <w:t>Esta política se aplica a todos os integrantes da equipe de desenvolvimento, bem como a quaisquer pessoas que tenham acesso aos sistemas, aplicações, banco de dados ou informações da TOIÇO’S BURGUERS, incluindo prestadores de serviços e colaboradores.</w:t>
+      </w:r>
+    </w:p>
+    <w:p>
+      <w:pPr>
+        <w:rPr>
+          <w:rFonts w:ascii="Arial" w:hAnsi="Arial" w:cs="Arial"/>
+          <w:szCs w:val="24"/>
+        </w:rPr>
+      </w:pPr>
+    </w:p>
+    <w:p>
+      <w:pPr>
+        <w:rPr>
+          <w:rFonts w:ascii="Arial" w:hAnsi="Arial" w:cs="Arial"/>
+          <w:b/>
+          <w:bCs/>
+          <w:szCs w:val="24"/>
+        </w:rPr>
+      </w:pPr>
+      <w:r>
+        <w:rPr>
+          <w:rFonts w:ascii="Arial" w:hAnsi="Arial" w:cs="Arial"/>
+          <w:b/>
+          <w:bCs/>
+          <w:szCs w:val="24"/>
+        </w:rPr>
+        <w:t>1</w:t>
+      </w:r>
+      <w:r>
+        <w:rPr>
+          <w:rFonts w:ascii="Arial" w:hAnsi="Arial" w:cs="Arial"/>
+          <w:b/>
+          <w:bCs/>
+          <w:szCs w:val="24"/>
+        </w:rPr>
+        <w:t>0</w:t>
+      </w:r>
+      <w:r>
+        <w:rPr>
+          <w:rFonts w:ascii="Arial" w:hAnsi="Arial" w:cs="Arial"/>
+          <w:b/>
+          <w:bCs/>
+          <w:szCs w:val="24"/>
+        </w:rPr>
+        <w:t>.3 Diretrizes</w:t>
+      </w:r>
+    </w:p>
+    <w:p>
+      <w:pPr>
+        <w:rPr>
+          <w:rFonts w:ascii="Arial" w:hAnsi="Arial" w:cs="Arial"/>
+          <w:szCs w:val="24"/>
+        </w:rPr>
+      </w:pPr>
+      <w:r>
+        <w:rPr>
+          <w:rFonts w:ascii="Arial" w:hAnsi="Arial" w:cs="Arial"/>
+          <w:szCs w:val="24"/>
+        </w:rPr>
         <w:lastRenderedPageBreak/>
+        <w:t>Controle de Acesso: O sistema deverá possuir autenticação segura para administradores e usuários, por meio de login e senha criptografados. Cada usuário terá acesso apenas às informações compatíveis com seu perfil.</w:t>
+      </w:r>
+    </w:p>
+    <w:p>
+      <w:pPr>
+        <w:rPr>
+          <w:rFonts w:ascii="Arial" w:hAnsi="Arial" w:cs="Arial"/>
+          <w:szCs w:val="24"/>
+        </w:rPr>
+      </w:pPr>
+    </w:p>
+    <w:p>
+      <w:pPr>
+        <w:rPr>
+          <w:rFonts w:ascii="Arial" w:hAnsi="Arial" w:cs="Arial"/>
+          <w:szCs w:val="24"/>
+        </w:rPr>
+      </w:pPr>
+      <w:r>
+        <w:rPr>
+          <w:rFonts w:ascii="Arial" w:hAnsi="Arial" w:cs="Arial"/>
+          <w:szCs w:val="24"/>
+        </w:rPr>
+        <w:t>Confidencialidade: As informações sensíveis dos usuários (como endereço, pedidos e dados de acesso) deverão ser protegidas por criptografia, e jamais armazenadas ou compartilhadas de forma aberta.</w:t>
+      </w:r>
+    </w:p>
+    <w:p>
+      <w:pPr>
+        <w:rPr>
+          <w:rFonts w:ascii="Arial" w:hAnsi="Arial" w:cs="Arial"/>
+          <w:szCs w:val="24"/>
+        </w:rPr>
+      </w:pPr>
+    </w:p>
+    <w:p>
+      <w:pPr>
+        <w:rPr>
+          <w:rFonts w:ascii="Arial" w:hAnsi="Arial" w:cs="Arial"/>
+          <w:szCs w:val="24"/>
+        </w:rPr>
+      </w:pPr>
+      <w:r>
+        <w:rPr>
+          <w:rFonts w:ascii="Arial" w:hAnsi="Arial" w:cs="Arial"/>
+          <w:szCs w:val="24"/>
+        </w:rPr>
+        <w:t>Integridade: Procedimentos serão adotados para garantir que as informações não sejam alteradas ou corrompidas de forma indevida, utilizando mecanismos como backup, versionamento e validação de dados.</w:t>
+      </w:r>
+    </w:p>
+    <w:p>
+      <w:pPr>
+        <w:rPr>
+          <w:rFonts w:ascii="Arial" w:hAnsi="Arial" w:cs="Arial"/>
+          <w:szCs w:val="24"/>
+        </w:rPr>
+      </w:pPr>
+    </w:p>
+    <w:p>
+      <w:pPr>
+        <w:rPr>
+          <w:rFonts w:ascii="Arial" w:hAnsi="Arial" w:cs="Arial"/>
+          <w:szCs w:val="24"/>
+        </w:rPr>
+      </w:pPr>
+      <w:r>
+        <w:rPr>
+          <w:rFonts w:ascii="Arial" w:hAnsi="Arial" w:cs="Arial"/>
+          <w:szCs w:val="24"/>
+        </w:rPr>
+        <w:t>Disponibilidade: O sistema deverá ser desenvolvido para manter alta disponibilidade e evitar interrupções nos serviços, garantindo que os usuários possam acessá-lo sempre que necessário.</w:t>
+      </w:r>
+    </w:p>
+    <w:p>
+      <w:pPr>
+        <w:rPr>
+          <w:rFonts w:ascii="Arial" w:hAnsi="Arial" w:cs="Arial"/>
+          <w:szCs w:val="24"/>
+        </w:rPr>
+      </w:pPr>
+    </w:p>
+    <w:p>
+      <w:pPr>
+        <w:rPr>
+          <w:rFonts w:ascii="Arial" w:hAnsi="Arial" w:cs="Arial"/>
+          <w:szCs w:val="24"/>
+        </w:rPr>
+      </w:pPr>
+      <w:r>
+        <w:rPr>
+          <w:rFonts w:ascii="Arial" w:hAnsi="Arial" w:cs="Arial"/>
+          <w:szCs w:val="24"/>
+        </w:rPr>
+        <w:t>Backup e Recuperação: Serão realizados backups periódicos do banco de dados e arquivos essenciais do sistema, com planos de recuperação em caso de falhas técnicas.</w:t>
+      </w:r>
+    </w:p>
+    <w:p>
+      <w:pPr>
+        <w:rPr>
+          <w:rFonts w:ascii="Arial" w:hAnsi="Arial" w:cs="Arial"/>
+          <w:szCs w:val="24"/>
+        </w:rPr>
+      </w:pPr>
+    </w:p>
+    <w:p>
+      <w:pPr>
+        <w:rPr>
+          <w:rFonts w:ascii="Arial" w:hAnsi="Arial" w:cs="Arial"/>
+          <w:szCs w:val="24"/>
+        </w:rPr>
+      </w:pPr>
+      <w:r>
+        <w:rPr>
+          <w:rFonts w:ascii="Arial" w:hAnsi="Arial" w:cs="Arial"/>
+          <w:szCs w:val="24"/>
+        </w:rPr>
+        <w:t>Monitoramento e Auditoria: Logs de acesso e ações críticas realizadas no sistema serão registrados para permitir a auditoria e rastreamento de atividades suspeitas ou indevidas.</w:t>
+      </w:r>
+    </w:p>
+    <w:p>
+      <w:pPr>
+        <w:rPr>
+          <w:rFonts w:ascii="Arial" w:hAnsi="Arial" w:cs="Arial"/>
+          <w:szCs w:val="24"/>
+        </w:rPr>
+      </w:pPr>
+    </w:p>
+    <w:p>
+      <w:pPr>
+        <w:rPr>
+          <w:rFonts w:ascii="Arial" w:hAnsi="Arial" w:cs="Arial"/>
+          <w:szCs w:val="24"/>
+        </w:rPr>
+      </w:pPr>
+      <w:r>
+        <w:rPr>
+          <w:rFonts w:ascii="Arial" w:hAnsi="Arial" w:cs="Arial"/>
+          <w:szCs w:val="24"/>
+        </w:rPr>
+        <w:t>Educação e Conscientização: Os membros da equipe devem estar cientes de suas responsabilidades e das boas práticas de segurança, sendo incentivados a manter a confidencialidade das informações do projeto.</w:t>
+      </w:r>
+    </w:p>
+    <w:p>
+      <w:pPr>
+        <w:rPr>
+          <w:rFonts w:ascii="Arial" w:hAnsi="Arial" w:cs="Arial"/>
+          <w:szCs w:val="24"/>
+        </w:rPr>
+      </w:pPr>
+    </w:p>
+    <w:p>
+      <w:pPr>
+        <w:rPr>
+          <w:rFonts w:ascii="Arial" w:hAnsi="Arial" w:cs="Arial"/>
+          <w:b/>
+          <w:bCs/>
+          <w:szCs w:val="24"/>
+        </w:rPr>
+      </w:pPr>
+      <w:r>
+        <w:rPr>
+          <w:rFonts w:ascii="Arial" w:hAnsi="Arial" w:cs="Arial"/>
+          <w:b/>
+          <w:bCs/>
+          <w:szCs w:val="24"/>
+        </w:rPr>
         <w:t>1</w:t>
       </w:r>
       <w:r>
@@ -8839,197 +8210,22 @@
           <w:bCs/>
           <w:szCs w:val="24"/>
         </w:rPr>
-        <w:t>.2 Abrangência</w:t>
-      </w:r>
-    </w:p>
-    <w:p>
-      <w:pPr>
-        <w:rPr>
-          <w:rFonts w:ascii="Arial" w:hAnsi="Arial" w:cs="Arial"/>
-          <w:szCs w:val="24"/>
-        </w:rPr>
-      </w:pPr>
-      <w:r>
-        <w:rPr>
-          <w:rFonts w:ascii="Arial" w:hAnsi="Arial" w:cs="Arial"/>
-          <w:szCs w:val="24"/>
-        </w:rPr>
-        <w:t>Esta política se aplica a todos os integrantes da equipe de desenvolvimento, bem como a quaisquer pessoas que tenham acesso aos sistemas, aplicações, banco de dados ou informações da TOIÇO’S BURGUERS, incluindo prestadores de serviços e colaboradores.</w:t>
-      </w:r>
-    </w:p>
-    <w:p>
-      <w:pPr>
-        <w:rPr>
-          <w:rFonts w:ascii="Arial" w:hAnsi="Arial" w:cs="Arial"/>
-          <w:szCs w:val="24"/>
-        </w:rPr>
-      </w:pPr>
-    </w:p>
-    <w:p>
-      <w:pPr>
-        <w:rPr>
-          <w:rFonts w:ascii="Arial" w:hAnsi="Arial" w:cs="Arial"/>
-          <w:b/>
-          <w:bCs/>
-          <w:szCs w:val="24"/>
-        </w:rPr>
-      </w:pPr>
-      <w:r>
-        <w:rPr>
-          <w:rFonts w:ascii="Arial" w:hAnsi="Arial" w:cs="Arial"/>
-          <w:b/>
-          <w:bCs/>
-          <w:szCs w:val="24"/>
-        </w:rPr>
-        <w:t>1</w:t>
-      </w:r>
-      <w:r>
-        <w:rPr>
-          <w:rFonts w:ascii="Arial" w:hAnsi="Arial" w:cs="Arial"/>
-          <w:b/>
-          <w:bCs/>
-          <w:szCs w:val="24"/>
-        </w:rPr>
-        <w:t>0</w:t>
-      </w:r>
-      <w:r>
-        <w:rPr>
-          <w:rFonts w:ascii="Arial" w:hAnsi="Arial" w:cs="Arial"/>
-          <w:b/>
-          <w:bCs/>
-          <w:szCs w:val="24"/>
-        </w:rPr>
-        <w:t>.3 Diretrizes</w:t>
-      </w:r>
-    </w:p>
-    <w:p>
-      <w:pPr>
-        <w:rPr>
-          <w:rFonts w:ascii="Arial" w:hAnsi="Arial" w:cs="Arial"/>
-          <w:szCs w:val="24"/>
-        </w:rPr>
-      </w:pPr>
-      <w:r>
-        <w:rPr>
-          <w:rFonts w:ascii="Arial" w:hAnsi="Arial" w:cs="Arial"/>
-          <w:szCs w:val="24"/>
-        </w:rPr>
-        <w:t>Controle de Acesso: O sistema deverá possuir autenticação segura para administradores e usuários, por meio de login e senha criptografados. Cada usuário terá acesso apenas às informações compatíveis com seu perfil.</w:t>
-      </w:r>
-    </w:p>
-    <w:p>
-      <w:pPr>
-        <w:rPr>
-          <w:rFonts w:ascii="Arial" w:hAnsi="Arial" w:cs="Arial"/>
-          <w:szCs w:val="24"/>
-        </w:rPr>
-      </w:pPr>
-    </w:p>
-    <w:p>
-      <w:pPr>
-        <w:rPr>
-          <w:rFonts w:ascii="Arial" w:hAnsi="Arial" w:cs="Arial"/>
-          <w:szCs w:val="24"/>
-        </w:rPr>
-      </w:pPr>
-      <w:r>
-        <w:rPr>
-          <w:rFonts w:ascii="Arial" w:hAnsi="Arial" w:cs="Arial"/>
-          <w:szCs w:val="24"/>
-        </w:rPr>
-        <w:t>Confidencialidade: As informações sensíveis dos usuários (como endereço, pedidos e dados de acesso) deverão ser protegidas por criptografia, e jamais armazenadas ou compartilhadas de forma aberta.</w:t>
-      </w:r>
-    </w:p>
-    <w:p>
-      <w:pPr>
-        <w:rPr>
-          <w:rFonts w:ascii="Arial" w:hAnsi="Arial" w:cs="Arial"/>
-          <w:szCs w:val="24"/>
-        </w:rPr>
-      </w:pPr>
-    </w:p>
-    <w:p>
-      <w:pPr>
-        <w:rPr>
-          <w:rFonts w:ascii="Arial" w:hAnsi="Arial" w:cs="Arial"/>
-          <w:szCs w:val="24"/>
-        </w:rPr>
-      </w:pPr>
-      <w:r>
-        <w:rPr>
-          <w:rFonts w:ascii="Arial" w:hAnsi="Arial" w:cs="Arial"/>
-          <w:szCs w:val="24"/>
-        </w:rPr>
-        <w:t>Integridade: Procedimentos serão adotados para garantir que as informações não sejam alteradas ou corrompidas de forma indevida, utilizando mecanismos como backup, versionamento e validação de dados.</w:t>
-      </w:r>
-    </w:p>
-    <w:p>
-      <w:pPr>
-        <w:rPr>
-          <w:rFonts w:ascii="Arial" w:hAnsi="Arial" w:cs="Arial"/>
-          <w:szCs w:val="24"/>
-        </w:rPr>
-      </w:pPr>
-    </w:p>
-    <w:p>
-      <w:pPr>
-        <w:rPr>
-          <w:rFonts w:ascii="Arial" w:hAnsi="Arial" w:cs="Arial"/>
-          <w:szCs w:val="24"/>
-        </w:rPr>
-      </w:pPr>
-      <w:r>
-        <w:rPr>
-          <w:rFonts w:ascii="Arial" w:hAnsi="Arial" w:cs="Arial"/>
-          <w:szCs w:val="24"/>
-        </w:rPr>
-        <w:t>Disponibilidade: O sistema deverá ser desenvolvido para manter alta disponibilidade e evitar interrupções nos serviços, garantindo que os usuários possam acessá-lo sempre que necessário.</w:t>
-      </w:r>
-    </w:p>
-    <w:p>
-      <w:pPr>
-        <w:rPr>
-          <w:rFonts w:ascii="Arial" w:hAnsi="Arial" w:cs="Arial"/>
-          <w:szCs w:val="24"/>
-        </w:rPr>
-      </w:pPr>
-    </w:p>
-    <w:p>
-      <w:pPr>
-        <w:rPr>
-          <w:rFonts w:ascii="Arial" w:hAnsi="Arial" w:cs="Arial"/>
-          <w:szCs w:val="24"/>
-        </w:rPr>
-      </w:pPr>
-      <w:r>
-        <w:rPr>
-          <w:rFonts w:ascii="Arial" w:hAnsi="Arial" w:cs="Arial"/>
-          <w:szCs w:val="24"/>
-        </w:rPr>
-        <w:t>Backup e Recuperação: Serão realizados backups periódicos do banco de dados e arquivos essenciais do sistema, com planos de recuperação em caso de falhas técnicas.</w:t>
-      </w:r>
-    </w:p>
-    <w:p>
-      <w:pPr>
-        <w:rPr>
-          <w:rFonts w:ascii="Arial" w:hAnsi="Arial" w:cs="Arial"/>
-          <w:szCs w:val="24"/>
-        </w:rPr>
-      </w:pPr>
-    </w:p>
-    <w:p>
-      <w:pPr>
-        <w:rPr>
-          <w:rFonts w:ascii="Arial" w:hAnsi="Arial" w:cs="Arial"/>
-          <w:szCs w:val="24"/>
-        </w:rPr>
-      </w:pPr>
-      <w:r>
-        <w:rPr>
-          <w:rFonts w:ascii="Arial" w:hAnsi="Arial" w:cs="Arial"/>
-          <w:szCs w:val="24"/>
-        </w:rPr>
-        <w:t>Monitoramento e Auditoria: Logs de acesso e ações críticas realizadas no sistema serão registrados para permitir a auditoria e rastreamento de atividades suspeitas ou indevidas.</w:t>
+        <w:t>.4 Responsabilidades</w:t>
+      </w:r>
+    </w:p>
+    <w:p>
+      <w:pPr>
+        <w:rPr>
+          <w:rFonts w:ascii="Arial" w:hAnsi="Arial" w:cs="Arial"/>
+          <w:szCs w:val="24"/>
+        </w:rPr>
+      </w:pPr>
+      <w:r>
+        <w:rPr>
+          <w:rFonts w:ascii="Arial" w:hAnsi="Arial" w:cs="Arial"/>
+          <w:szCs w:val="24"/>
+        </w:rPr>
+        <w:t>Equipe de Desenvolvimento: Garantir que o sistema seja projetado e implementado com os princípios de segurança da informação incorporados desde as primeiras fases do projeto.</w:t>
       </w:r>
     </w:p>
     <w:p>
@@ -9053,89 +8249,6 @@
           <w:szCs w:val="24"/>
         </w:rPr>
         <w:lastRenderedPageBreak/>
-        <w:t>Educação e Conscientização: Os membros da equipe devem estar cientes de suas responsabilidades e das boas práticas de segurança, sendo incentivados a manter a confidencialidade das informações do projeto.</w:t>
-      </w:r>
-    </w:p>
-    <w:p>
-      <w:pPr>
-        <w:rPr>
-          <w:rFonts w:ascii="Arial" w:hAnsi="Arial" w:cs="Arial"/>
-          <w:szCs w:val="24"/>
-        </w:rPr>
-      </w:pPr>
-    </w:p>
-    <w:p>
-      <w:pPr>
-        <w:rPr>
-          <w:rFonts w:ascii="Arial" w:hAnsi="Arial" w:cs="Arial"/>
-          <w:b/>
-          <w:bCs/>
-          <w:szCs w:val="24"/>
-        </w:rPr>
-      </w:pPr>
-      <w:r>
-        <w:rPr>
-          <w:rFonts w:ascii="Arial" w:hAnsi="Arial" w:cs="Arial"/>
-          <w:b/>
-          <w:bCs/>
-          <w:szCs w:val="24"/>
-        </w:rPr>
-        <w:t>1</w:t>
-      </w:r>
-      <w:r>
-        <w:rPr>
-          <w:rFonts w:ascii="Arial" w:hAnsi="Arial" w:cs="Arial"/>
-          <w:b/>
-          <w:bCs/>
-          <w:szCs w:val="24"/>
-        </w:rPr>
-        <w:t>0</w:t>
-      </w:r>
-      <w:r>
-        <w:rPr>
-          <w:rFonts w:ascii="Arial" w:hAnsi="Arial" w:cs="Arial"/>
-          <w:b/>
-          <w:bCs/>
-          <w:szCs w:val="24"/>
-        </w:rPr>
-        <w:t>.4 Responsabilidades</w:t>
-      </w:r>
-    </w:p>
-    <w:p>
-      <w:pPr>
-        <w:rPr>
-          <w:rFonts w:ascii="Arial" w:hAnsi="Arial" w:cs="Arial"/>
-          <w:szCs w:val="24"/>
-        </w:rPr>
-      </w:pPr>
-      <w:r>
-        <w:rPr>
-          <w:rFonts w:ascii="Arial" w:hAnsi="Arial" w:cs="Arial"/>
-          <w:szCs w:val="24"/>
-        </w:rPr>
-        <w:t>Equipe de Desenvolvimento: Garantir que o sistema seja projetado e implementado com os princípios de segurança da informação incorporados desde as primeiras fases do projeto.</w:t>
-      </w:r>
-    </w:p>
-    <w:p>
-      <w:pPr>
-        <w:rPr>
-          <w:rFonts w:ascii="Arial" w:hAnsi="Arial" w:cs="Arial"/>
-          <w:szCs w:val="24"/>
-        </w:rPr>
-      </w:pPr>
-    </w:p>
-    <w:p>
-      <w:pPr>
-        <w:rPr>
-          <w:rFonts w:ascii="Arial" w:hAnsi="Arial" w:cs="Arial"/>
-          <w:szCs w:val="24"/>
-        </w:rPr>
-      </w:pPr>
-      <w:r>
-        <w:rPr>
-          <w:rFonts w:ascii="Arial" w:hAnsi="Arial" w:cs="Arial"/>
-          <w:szCs w:val="24"/>
-        </w:rPr>
         <w:t>Gestão do Projeto: Definir, revisar e garantir o cumprimento desta política, bem como promover treinamentos e revisões periódicas.</w:t>
       </w:r>
     </w:p>
@@ -9255,15 +8368,7 @@
           <w:rFonts w:ascii="Arial" w:eastAsia="Arial" w:hAnsi="Arial" w:cs="Arial"/>
           <w:szCs w:val="24"/>
         </w:rPr>
-        <w:t xml:space="preserve">A definição clara da equipe, com atribuição de papéis específicos, permitiu a divisão eficaz das tarefas e favoreceu a produtividade. A elaboração do site foi conduzida com foco na usabilidade, acessibilidade e estética visual, garantindo uma </w:t>
-      </w:r>
-      <w:r>
-        <w:rPr>
-          <w:rFonts w:ascii="Arial" w:eastAsia="Arial" w:hAnsi="Arial" w:cs="Arial"/>
-          <w:szCs w:val="24"/>
-        </w:rPr>
-        <w:lastRenderedPageBreak/>
-        <w:t>experiência positiva para os usuários finais. Além disso, o planejamento do banco de dados, aliado à lógica de programação e à modelagem de dados, assegurou a organização e consistência das informações.</w:t>
+        <w:t>A definição clara da equipe, com atribuição de papéis específicos, permitiu a divisão eficaz das tarefas e favoreceu a produtividade. A elaboração do site foi conduzida com foco na usabilidade, acessibilidade e estética visual, garantindo uma experiência positiva para os usuários finais. Além disso, o planejamento do banco de dados, aliado à lógica de programação e à modelagem de dados, assegurou a organização e consistência das informações.</w:t>
       </w:r>
     </w:p>
     <w:p>
@@ -9290,7 +8395,15 @@
           <w:rFonts w:ascii="Arial" w:eastAsia="Arial" w:hAnsi="Arial" w:cs="Arial"/>
           <w:szCs w:val="24"/>
         </w:rPr>
-        <w:t>Aspectos éticos e sociais também foram considerados, com ênfase na sustentabilidade, nos direitos humanos e nas relações étnico-raciais, reforçando o compromisso do projeto com a responsabilidade social. A estrutura física e tecnológica, bem como a política de segurança da informação, foi planejada para garantir a integridade e a continuidade do sistema.</w:t>
+        <w:t xml:space="preserve">Aspectos éticos e sociais também foram considerados, com ênfase na sustentabilidade, nos direitos humanos e nas relações étnico-raciais, reforçando o compromisso do projeto com a responsabilidade social. A estrutura física e </w:t>
+      </w:r>
+      <w:r>
+        <w:rPr>
+          <w:rFonts w:ascii="Arial" w:eastAsia="Arial" w:hAnsi="Arial" w:cs="Arial"/>
+          <w:szCs w:val="24"/>
+        </w:rPr>
+        <w:lastRenderedPageBreak/>
+        <w:t>tecnológica, bem como a política de segurança da informação, foi planejada para garantir a integridade e a continuidade do sistema.</w:t>
       </w:r>
     </w:p>
     <w:p>
@@ -9420,23 +8533,7 @@
           <w:rFonts w:ascii="Arial" w:eastAsia="Arial" w:hAnsi="Arial" w:cs="Arial"/>
           <w:szCs w:val="24"/>
         </w:rPr>
-        <w:t xml:space="preserve">. São Paulo: </w:t>
-      </w:r>
-      <w:proofErr w:type="spellStart"/>
-      <w:r>
-        <w:rPr>
-          <w:rFonts w:ascii="Arial" w:eastAsia="Arial" w:hAnsi="Arial" w:cs="Arial"/>
-          <w:szCs w:val="24"/>
-        </w:rPr>
-        <w:t>Novatec</w:t>
-      </w:r>
-      <w:proofErr w:type="spellEnd"/>
-      <w:r>
-        <w:rPr>
-          <w:rFonts w:ascii="Arial" w:eastAsia="Arial" w:hAnsi="Arial" w:cs="Arial"/>
-          <w:szCs w:val="24"/>
-        </w:rPr>
-        <w:t>, 2012.</w:t>
+        <w:t>. São Paulo: Novatec, 2012.</w:t>
       </w:r>
     </w:p>
     <w:p>
@@ -9610,23 +8707,7 @@
           <w:rFonts w:ascii="Arial" w:eastAsia="Arial" w:hAnsi="Arial" w:cs="Arial"/>
           <w:szCs w:val="24"/>
         </w:rPr>
-        <w:t xml:space="preserve">MANZANO, José Augusto N. G.; OLIVEIRA, </w:t>
-      </w:r>
-      <w:proofErr w:type="spellStart"/>
-      <w:r>
-        <w:rPr>
-          <w:rFonts w:ascii="Arial" w:eastAsia="Arial" w:hAnsi="Arial" w:cs="Arial"/>
-          <w:szCs w:val="24"/>
-        </w:rPr>
-        <w:t>Jayr</w:t>
-      </w:r>
-      <w:proofErr w:type="spellEnd"/>
-      <w:r>
-        <w:rPr>
-          <w:rFonts w:ascii="Arial" w:eastAsia="Arial" w:hAnsi="Arial" w:cs="Arial"/>
-          <w:szCs w:val="24"/>
-        </w:rPr>
-        <w:t xml:space="preserve"> Figueiredo de. </w:t>
+        <w:t xml:space="preserve">MANZANO, José Augusto N. G.; OLIVEIRA, Jayr Figueiredo de. </w:t>
       </w:r>
       <w:r>
         <w:rPr>
@@ -9700,23 +8781,7 @@
           <w:rFonts w:ascii="Arial" w:eastAsia="Arial" w:hAnsi="Arial" w:cs="Arial"/>
           <w:szCs w:val="24"/>
         </w:rPr>
-        <w:t xml:space="preserve">. 6ª ed. Project Management </w:t>
-      </w:r>
-      <w:proofErr w:type="spellStart"/>
-      <w:r>
-        <w:rPr>
-          <w:rFonts w:ascii="Arial" w:eastAsia="Arial" w:hAnsi="Arial" w:cs="Arial"/>
-          <w:szCs w:val="24"/>
-        </w:rPr>
-        <w:t>Institute</w:t>
-      </w:r>
-      <w:proofErr w:type="spellEnd"/>
-      <w:r>
-        <w:rPr>
-          <w:rFonts w:ascii="Arial" w:eastAsia="Arial" w:hAnsi="Arial" w:cs="Arial"/>
-          <w:szCs w:val="24"/>
-        </w:rPr>
-        <w:t>, 2017.</w:t>
+        <w:t>. 6ª ed. Project Management Institute, 2017.</w:t>
       </w:r>
     </w:p>
     <w:p>
@@ -9796,23 +8861,7 @@
           <w:szCs w:val="24"/>
         </w:rPr>
         <w:lastRenderedPageBreak/>
-        <w:t xml:space="preserve">SACHS, </w:t>
-      </w:r>
-      <w:proofErr w:type="spellStart"/>
-      <w:r>
-        <w:rPr>
-          <w:rFonts w:ascii="Arial" w:eastAsia="Arial" w:hAnsi="Arial" w:cs="Arial"/>
-          <w:szCs w:val="24"/>
-        </w:rPr>
-        <w:t>Ignacy</w:t>
-      </w:r>
-      <w:proofErr w:type="spellEnd"/>
-      <w:r>
-        <w:rPr>
-          <w:rFonts w:ascii="Arial" w:eastAsia="Arial" w:hAnsi="Arial" w:cs="Arial"/>
-          <w:szCs w:val="24"/>
-        </w:rPr>
-        <w:t xml:space="preserve">. </w:t>
+        <w:t xml:space="preserve">SACHS, Ignacy. </w:t>
       </w:r>
       <w:r>
         <w:rPr>
@@ -9828,23 +8877,7 @@
           <w:rFonts w:ascii="Arial" w:eastAsia="Arial" w:hAnsi="Arial" w:cs="Arial"/>
           <w:szCs w:val="24"/>
         </w:rPr>
-        <w:t xml:space="preserve">. Rio de Janeiro: </w:t>
-      </w:r>
-      <w:proofErr w:type="spellStart"/>
-      <w:r>
-        <w:rPr>
-          <w:rFonts w:ascii="Arial" w:eastAsia="Arial" w:hAnsi="Arial" w:cs="Arial"/>
-          <w:szCs w:val="24"/>
-        </w:rPr>
-        <w:t>Garamond</w:t>
-      </w:r>
-      <w:proofErr w:type="spellEnd"/>
-      <w:r>
-        <w:rPr>
-          <w:rFonts w:ascii="Arial" w:eastAsia="Arial" w:hAnsi="Arial" w:cs="Arial"/>
-          <w:szCs w:val="24"/>
-        </w:rPr>
-        <w:t>, 2004.</w:t>
+        <w:t>. Rio de Janeiro: Garamond, 2004.</w:t>
       </w:r>
     </w:p>
     <w:p>
@@ -12981,6 +12014,7 @@
   <w:style w:type="character" w:default="1" w:styleId="Fontepargpadro">
     <w:name w:val="Default Paragraph Font"/>
     <w:uiPriority w:val="1"/>
+    <w:semiHidden/>
     <w:unhideWhenUsed/>
   </w:style>
   <w:style w:type="table" w:default="1" w:styleId="Tabelanormal">

</xml_diff>